<commit_message>
Starting Least Squares section in Report
</commit_message>
<xml_diff>
--- a/Algorithms for Data Mining.docx
+++ b/Algorithms for Data Mining.docx
@@ -26,15 +26,6 @@
         <w:t>Section 1: Description of Polynomial Regression</w:t>
       </w:r>
     </w:p>
-    <w:p>
-      <w:r>
-        <w:t xml:space="preserve">Polynomial regression is the process of using a polynomial to </w:t>
-      </w:r>
-      <w:r>
-        <w:t>predict what the best fitting line for a given number of data points is. [EXPLAIN MORE]</w:t>
-      </w:r>
-    </w:p>
-    <w:p/>
     <w:p>
       <w:pPr>
         <w:pStyle w:val="Heading2"/>
@@ -147,121 +138,822 @@
     </w:p>
     <w:p>
       <w:r>
-        <w:t>An easier to read python solution is below:</w:t>
+        <w:t xml:space="preserve">The formula subtracts the predicted individual Y values from the ground truth Y values, before squaring them. From there, the mean is calculated </w:t>
+      </w:r>
+      <w:r>
+        <w:t xml:space="preserve">from those values. That would therefore produce the MSE, and to produce the RMSE you could simply square root the MSE. </w:t>
       </w:r>
     </w:p>
     <w:p>
-      <w:pPr>
-        <w:shd w:val="clear" w:color="auto" w:fill="1E1E1E"/>
-        <w:spacing w:after="0" w:line="285" w:lineRule="atLeast"/>
+      <w:r>
+        <w:rPr>
+          <w:noProof/>
+        </w:rPr>
+        <mc:AlternateContent>
+          <mc:Choice Requires="wps">
+            <w:drawing>
+              <wp:anchor distT="0" distB="0" distL="114300" distR="114300" simplePos="0" relativeHeight="251663360" behindDoc="0" locked="0" layoutInCell="1" allowOverlap="1" wp14:anchorId="4C91A747" wp14:editId="0ACB2E08">
+                <wp:simplePos x="0" y="0"/>
+                <wp:positionH relativeFrom="column">
+                  <wp:posOffset>1085850</wp:posOffset>
+                </wp:positionH>
+                <wp:positionV relativeFrom="paragraph">
+                  <wp:posOffset>1139825</wp:posOffset>
+                </wp:positionV>
+                <wp:extent cx="3771900" cy="635"/>
+                <wp:effectExtent l="0" t="0" r="0" b="0"/>
+                <wp:wrapTopAndBottom/>
+                <wp:docPr id="4" name="Text Box 4"/>
+                <wp:cNvGraphicFramePr/>
+                <a:graphic xmlns:a="http://schemas.openxmlformats.org/drawingml/2006/main">
+                  <a:graphicData uri="http://schemas.microsoft.com/office/word/2010/wordprocessingShape">
+                    <wps:wsp>
+                      <wps:cNvSpPr txBox="1"/>
+                      <wps:spPr>
+                        <a:xfrm>
+                          <a:off x="0" y="0"/>
+                          <a:ext cx="3771900" cy="635"/>
+                        </a:xfrm>
+                        <a:prstGeom prst="rect">
+                          <a:avLst/>
+                        </a:prstGeom>
+                        <a:solidFill>
+                          <a:prstClr val="white"/>
+                        </a:solidFill>
+                        <a:ln>
+                          <a:noFill/>
+                        </a:ln>
+                      </wps:spPr>
+                      <wps:txbx>
+                        <w:txbxContent>
+                          <w:p>
+                            <w:pPr>
+                              <w:pStyle w:val="Caption"/>
+                              <w:rPr>
+                                <w:rFonts w:ascii="Consolas" w:eastAsia="Times New Roman" w:hAnsi="Consolas" w:cs="Times New Roman"/>
+                                <w:noProof/>
+                                <w:color w:val="D4D4D4"/>
+                                <w:sz w:val="21"/>
+                                <w:szCs w:val="21"/>
+                              </w:rPr>
+                            </w:pPr>
+                            <w:r>
+                              <w:t xml:space="preserve">Figure </w:t>
+                            </w:r>
+                            <w:r>
+                              <w:fldChar w:fldCharType="begin"/>
+                            </w:r>
+                            <w:r>
+                              <w:instrText xml:space="preserve"> SEQ Figure \* ARABIC </w:instrText>
+                            </w:r>
+                            <w:r>
+                              <w:fldChar w:fldCharType="separate"/>
+                            </w:r>
+                            <w:r>
+                              <w:rPr>
+                                <w:noProof/>
+                              </w:rPr>
+                              <w:t>2</w:t>
+                            </w:r>
+                            <w:r>
+                              <w:fldChar w:fldCharType="end"/>
+                            </w:r>
+                            <w:r>
+                              <w:t xml:space="preserve"> - Python solution for Root Mean Squared Error</w:t>
+                            </w:r>
+                          </w:p>
+                        </w:txbxContent>
+                      </wps:txbx>
+                      <wps:bodyPr rot="0" spcFirstLastPara="0" vertOverflow="overflow" horzOverflow="overflow" vert="horz" wrap="square" lIns="0" tIns="0" rIns="0" bIns="0" numCol="1" spcCol="0" rtlCol="0" fromWordArt="0" anchor="t" anchorCtr="0" forceAA="0" compatLnSpc="1">
+                        <a:prstTxWarp prst="textNoShape">
+                          <a:avLst/>
+                        </a:prstTxWarp>
+                        <a:spAutoFit/>
+                      </wps:bodyPr>
+                    </wps:wsp>
+                  </a:graphicData>
+                </a:graphic>
+              </wp:anchor>
+            </w:drawing>
+          </mc:Choice>
+          <mc:Fallback>
+            <w:pict>
+              <v:shapetype w14:anchorId="4C91A747" id="_x0000_t202" coordsize="21600,21600" o:spt="202" path="m,l,21600r21600,l21600,xe">
+                <v:stroke joinstyle="miter"/>
+                <v:path gradientshapeok="t" o:connecttype="rect"/>
+              </v:shapetype>
+              <v:shape id="Text Box 4" o:spid="_x0000_s1026" type="#_x0000_t202" style="position:absolute;margin-left:85.5pt;margin-top:89.75pt;width:297pt;height:.05pt;z-index:251663360;visibility:visible;mso-wrap-style:square;mso-wrap-distance-left:9pt;mso-wrap-distance-top:0;mso-wrap-distance-right:9pt;mso-wrap-distance-bottom:0;mso-position-horizontal:absolute;mso-position-horizontal-relative:text;mso-position-vertical:absolute;mso-position-vertical-relative:text;v-text-anchor:top" o:gfxdata="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" stroked="f">
+                <v:textbox style="mso-fit-shape-to-text:t" inset="0,0,0,0">
+                  <w:txbxContent>
+                    <w:p>
+                      <w:pPr>
+                        <w:pStyle w:val="Caption"/>
+                        <w:rPr>
+                          <w:rFonts w:ascii="Consolas" w:eastAsia="Times New Roman" w:hAnsi="Consolas" w:cs="Times New Roman"/>
+                          <w:noProof/>
+                          <w:color w:val="D4D4D4"/>
+                          <w:sz w:val="21"/>
+                          <w:szCs w:val="21"/>
+                        </w:rPr>
+                      </w:pPr>
+                      <w:r>
+                        <w:t xml:space="preserve">Figure </w:t>
+                      </w:r>
+                      <w:r>
+                        <w:fldChar w:fldCharType="begin"/>
+                      </w:r>
+                      <w:r>
+                        <w:instrText xml:space="preserve"> SEQ Figure \* ARABIC </w:instrText>
+                      </w:r>
+                      <w:r>
+                        <w:fldChar w:fldCharType="separate"/>
+                      </w:r>
+                      <w:r>
+                        <w:rPr>
+                          <w:noProof/>
+                        </w:rPr>
+                        <w:t>2</w:t>
+                      </w:r>
+                      <w:r>
+                        <w:fldChar w:fldCharType="end"/>
+                      </w:r>
+                      <w:r>
+                        <w:t xml:space="preserve"> - Python solution for Root Mean Squared Error</w:t>
+                      </w:r>
+                    </w:p>
+                  </w:txbxContent>
+                </v:textbox>
+                <w10:wrap type="topAndBottom"/>
+              </v:shape>
+            </w:pict>
+          </mc:Fallback>
+        </mc:AlternateContent>
+      </w:r>
+      <w:r>
         <w:rPr>
           <w:rFonts w:ascii="Consolas" w:eastAsia="Times New Roman" w:hAnsi="Consolas" w:cs="Times New Roman"/>
+          <w:noProof/>
           <w:color w:val="D4D4D4"/>
           <w:sz w:val="21"/>
           <w:szCs w:val="21"/>
           <w:lang w:eastAsia="en-GB"/>
         </w:rPr>
-      </w:pPr>
+        <mc:AlternateContent>
+          <mc:Choice Requires="wps">
+            <w:drawing>
+              <wp:anchor distT="0" distB="0" distL="114300" distR="114300" simplePos="0" relativeHeight="251661312" behindDoc="0" locked="0" layoutInCell="1" allowOverlap="1" wp14:anchorId="6728B51B">
+                <wp:simplePos x="0" y="0"/>
+                <wp:positionH relativeFrom="margin">
+                  <wp:align>center</wp:align>
+                </wp:positionH>
+                <wp:positionV relativeFrom="paragraph">
+                  <wp:posOffset>206375</wp:posOffset>
+                </wp:positionV>
+                <wp:extent cx="3771900" cy="876300"/>
+                <wp:effectExtent l="0" t="0" r="0" b="0"/>
+                <wp:wrapTopAndBottom/>
+                <wp:docPr id="217" name="Text Box 2"/>
+                <wp:cNvGraphicFramePr>
+                  <a:graphicFrameLocks xmlns:a="http://schemas.openxmlformats.org/drawingml/2006/main"/>
+                </wp:cNvGraphicFramePr>
+                <a:graphic xmlns:a="http://schemas.openxmlformats.org/drawingml/2006/main">
+                  <a:graphicData uri="http://schemas.microsoft.com/office/word/2010/wordprocessingShape">
+                    <wps:wsp>
+                      <wps:cNvSpPr txBox="1">
+                        <a:spLocks noChangeArrowheads="1"/>
+                      </wps:cNvSpPr>
+                      <wps:spPr bwMode="auto">
+                        <a:xfrm>
+                          <a:off x="0" y="0"/>
+                          <a:ext cx="3771900" cy="876300"/>
+                        </a:xfrm>
+                        <a:prstGeom prst="rect">
+                          <a:avLst/>
+                        </a:prstGeom>
+                        <a:solidFill>
+                          <a:srgbClr val="FFFFFF"/>
+                        </a:solidFill>
+                        <a:ln w="9525">
+                          <a:noFill/>
+                          <a:miter lim="800000"/>
+                          <a:headEnd/>
+                          <a:tailEnd/>
+                        </a:ln>
+                      </wps:spPr>
+                      <wps:txbx>
+                        <w:txbxContent>
+                          <w:p>
+                            <w:pPr>
+                              <w:shd w:val="clear" w:color="auto" w:fill="1E1E1E"/>
+                              <w:spacing w:after="0" w:line="285" w:lineRule="atLeast"/>
+                              <w:rPr>
+                                <w:rFonts w:ascii="Consolas" w:eastAsia="Times New Roman" w:hAnsi="Consolas" w:cs="Times New Roman"/>
+                                <w:color w:val="D4D4D4"/>
+                                <w:sz w:val="21"/>
+                                <w:szCs w:val="21"/>
+                                <w:lang w:eastAsia="en-GB"/>
+                              </w:rPr>
+                            </w:pPr>
+                            <w:r>
+                              <w:rPr>
+                                <w:rFonts w:ascii="Consolas" w:eastAsia="Times New Roman" w:hAnsi="Consolas" w:cs="Times New Roman"/>
+                                <w:color w:val="D4D4D4"/>
+                                <w:sz w:val="21"/>
+                                <w:szCs w:val="21"/>
+                                <w:lang w:eastAsia="en-GB"/>
+                              </w:rPr>
+                              <w:t xml:space="preserve">error = y_pred </w:t>
+                            </w:r>
+                            <w:r>
+                              <w:rPr>
+                                <w:rFonts w:ascii="Consolas" w:eastAsia="Times New Roman" w:hAnsi="Consolas" w:cs="Times New Roman"/>
+                                <w:color w:val="D4D4D4"/>
+                                <w:sz w:val="21"/>
+                                <w:szCs w:val="21"/>
+                                <w:lang w:eastAsia="en-GB"/>
+                              </w:rPr>
+                              <w:t>–</w:t>
+                            </w:r>
+                            <w:r>
+                              <w:rPr>
+                                <w:rFonts w:ascii="Consolas" w:eastAsia="Times New Roman" w:hAnsi="Consolas" w:cs="Times New Roman"/>
+                                <w:color w:val="D4D4D4"/>
+                                <w:sz w:val="21"/>
+                                <w:szCs w:val="21"/>
+                                <w:lang w:eastAsia="en-GB"/>
+                              </w:rPr>
+                              <w:t xml:space="preserve"> y</w:t>
+                            </w:r>
+                          </w:p>
+                          <w:p>
+                            <w:pPr>
+                              <w:shd w:val="clear" w:color="auto" w:fill="1E1E1E"/>
+                              <w:spacing w:after="0" w:line="285" w:lineRule="atLeast"/>
+                              <w:rPr>
+                                <w:rFonts w:ascii="Consolas" w:eastAsia="Times New Roman" w:hAnsi="Consolas" w:cs="Times New Roman"/>
+                                <w:color w:val="D4D4D4"/>
+                                <w:sz w:val="21"/>
+                                <w:szCs w:val="21"/>
+                                <w:lang w:eastAsia="en-GB"/>
+                              </w:rPr>
+                            </w:pPr>
+                            <w:r>
+                              <w:rPr>
+                                <w:rFonts w:ascii="Consolas" w:eastAsia="Times New Roman" w:hAnsi="Consolas" w:cs="Times New Roman"/>
+                                <w:color w:val="D4D4D4"/>
+                                <w:sz w:val="21"/>
+                                <w:szCs w:val="21"/>
+                                <w:lang w:eastAsia="en-GB"/>
+                              </w:rPr>
+                              <w:t xml:space="preserve">squaredError = error ** </w:t>
+                            </w:r>
+                            <w:r>
+                              <w:rPr>
+                                <w:rFonts w:ascii="Consolas" w:eastAsia="Times New Roman" w:hAnsi="Consolas" w:cs="Times New Roman"/>
+                                <w:color w:val="B5CEA8"/>
+                                <w:sz w:val="21"/>
+                                <w:szCs w:val="21"/>
+                                <w:lang w:eastAsia="en-GB"/>
+                              </w:rPr>
+                              <w:t>2</w:t>
+                            </w:r>
+                          </w:p>
+                          <w:p>
+                            <w:pPr>
+                              <w:shd w:val="clear" w:color="auto" w:fill="1E1E1E"/>
+                              <w:spacing w:after="0" w:line="285" w:lineRule="atLeast"/>
+                              <w:rPr>
+                                <w:rFonts w:ascii="Consolas" w:eastAsia="Times New Roman" w:hAnsi="Consolas" w:cs="Times New Roman"/>
+                                <w:color w:val="D4D4D4"/>
+                                <w:sz w:val="21"/>
+                                <w:szCs w:val="21"/>
+                                <w:lang w:eastAsia="en-GB"/>
+                              </w:rPr>
+                            </w:pPr>
+                            <w:r>
+                              <w:rPr>
+                                <w:rFonts w:ascii="Consolas" w:eastAsia="Times New Roman" w:hAnsi="Consolas" w:cs="Times New Roman"/>
+                                <w:color w:val="D4D4D4"/>
+                                <w:sz w:val="21"/>
+                                <w:szCs w:val="21"/>
+                                <w:lang w:eastAsia="en-GB"/>
+                              </w:rPr>
+                              <w:t>meanSquaredError = squaredError.mean()</w:t>
+                            </w:r>
+                          </w:p>
+                          <w:p>
+                            <w:pPr>
+                              <w:shd w:val="clear" w:color="auto" w:fill="1E1E1E"/>
+                              <w:spacing w:after="0" w:line="285" w:lineRule="atLeast"/>
+                              <w:rPr>
+                                <w:rFonts w:ascii="Consolas" w:eastAsia="Times New Roman" w:hAnsi="Consolas" w:cs="Times New Roman"/>
+                                <w:color w:val="D4D4D4"/>
+                                <w:sz w:val="21"/>
+                                <w:szCs w:val="21"/>
+                                <w:lang w:eastAsia="en-GB"/>
+                              </w:rPr>
+                            </w:pPr>
+                            <w:r>
+                              <w:rPr>
+                                <w:rFonts w:ascii="Consolas" w:eastAsia="Times New Roman" w:hAnsi="Consolas" w:cs="Times New Roman"/>
+                                <w:color w:val="D4D4D4"/>
+                                <w:sz w:val="21"/>
+                                <w:szCs w:val="21"/>
+                                <w:lang w:eastAsia="en-GB"/>
+                              </w:rPr>
+                              <w:t>rootMeanSquaredError = np.sqrt(meanSquaredError)</w:t>
+                            </w:r>
+                          </w:p>
+                          <w:p/>
+                        </w:txbxContent>
+                      </wps:txbx>
+                      <wps:bodyPr rot="0" vert="horz" wrap="square" lIns="91440" tIns="45720" rIns="91440" bIns="45720" anchor="t" anchorCtr="0">
+                        <a:noAutofit/>
+                      </wps:bodyPr>
+                    </wps:wsp>
+                  </a:graphicData>
+                </a:graphic>
+              </wp:anchor>
+            </w:drawing>
+          </mc:Choice>
+          <mc:Fallback>
+            <w:pict>
+              <v:shape w14:anchorId="6728B51B" id="Text Box 2" o:spid="_x0000_s1027" type="#_x0000_t202" style="position:absolute;margin-left:0;margin-top:16.25pt;width:297pt;height:69pt;z-index:251661312;visibility:visible;mso-wrap-style:square;mso-wrap-distance-left:9pt;mso-wrap-distance-top:0;mso-wrap-distance-right:9pt;mso-wrap-distance-bottom:0;mso-position-horizontal:center;mso-position-horizontal-relative:margin;mso-position-vertical:absolute;mso-position-vertical-relative:text;v-text-anchor:top" o:gfxdata="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" stroked="f">
+                <v:textbox>
+                  <w:txbxContent>
+                    <w:p>
+                      <w:pPr>
+                        <w:shd w:val="clear" w:color="auto" w:fill="1E1E1E"/>
+                        <w:spacing w:after="0" w:line="285" w:lineRule="atLeast"/>
+                        <w:rPr>
+                          <w:rFonts w:ascii="Consolas" w:eastAsia="Times New Roman" w:hAnsi="Consolas" w:cs="Times New Roman"/>
+                          <w:color w:val="D4D4D4"/>
+                          <w:sz w:val="21"/>
+                          <w:szCs w:val="21"/>
+                          <w:lang w:eastAsia="en-GB"/>
+                        </w:rPr>
+                      </w:pPr>
+                      <w:r>
+                        <w:rPr>
+                          <w:rFonts w:ascii="Consolas" w:eastAsia="Times New Roman" w:hAnsi="Consolas" w:cs="Times New Roman"/>
+                          <w:color w:val="D4D4D4"/>
+                          <w:sz w:val="21"/>
+                          <w:szCs w:val="21"/>
+                          <w:lang w:eastAsia="en-GB"/>
+                        </w:rPr>
+                        <w:t xml:space="preserve">error = y_pred </w:t>
+                      </w:r>
+                      <w:r>
+                        <w:rPr>
+                          <w:rFonts w:ascii="Consolas" w:eastAsia="Times New Roman" w:hAnsi="Consolas" w:cs="Times New Roman"/>
+                          <w:color w:val="D4D4D4"/>
+                          <w:sz w:val="21"/>
+                          <w:szCs w:val="21"/>
+                          <w:lang w:eastAsia="en-GB"/>
+                        </w:rPr>
+                        <w:t>–</w:t>
+                      </w:r>
+                      <w:r>
+                        <w:rPr>
+                          <w:rFonts w:ascii="Consolas" w:eastAsia="Times New Roman" w:hAnsi="Consolas" w:cs="Times New Roman"/>
+                          <w:color w:val="D4D4D4"/>
+                          <w:sz w:val="21"/>
+                          <w:szCs w:val="21"/>
+                          <w:lang w:eastAsia="en-GB"/>
+                        </w:rPr>
+                        <w:t xml:space="preserve"> y</w:t>
+                      </w:r>
+                    </w:p>
+                    <w:p>
+                      <w:pPr>
+                        <w:shd w:val="clear" w:color="auto" w:fill="1E1E1E"/>
+                        <w:spacing w:after="0" w:line="285" w:lineRule="atLeast"/>
+                        <w:rPr>
+                          <w:rFonts w:ascii="Consolas" w:eastAsia="Times New Roman" w:hAnsi="Consolas" w:cs="Times New Roman"/>
+                          <w:color w:val="D4D4D4"/>
+                          <w:sz w:val="21"/>
+                          <w:szCs w:val="21"/>
+                          <w:lang w:eastAsia="en-GB"/>
+                        </w:rPr>
+                      </w:pPr>
+                      <w:r>
+                        <w:rPr>
+                          <w:rFonts w:ascii="Consolas" w:eastAsia="Times New Roman" w:hAnsi="Consolas" w:cs="Times New Roman"/>
+                          <w:color w:val="D4D4D4"/>
+                          <w:sz w:val="21"/>
+                          <w:szCs w:val="21"/>
+                          <w:lang w:eastAsia="en-GB"/>
+                        </w:rPr>
+                        <w:t xml:space="preserve">squaredError = error ** </w:t>
+                      </w:r>
+                      <w:r>
+                        <w:rPr>
+                          <w:rFonts w:ascii="Consolas" w:eastAsia="Times New Roman" w:hAnsi="Consolas" w:cs="Times New Roman"/>
+                          <w:color w:val="B5CEA8"/>
+                          <w:sz w:val="21"/>
+                          <w:szCs w:val="21"/>
+                          <w:lang w:eastAsia="en-GB"/>
+                        </w:rPr>
+                        <w:t>2</w:t>
+                      </w:r>
+                    </w:p>
+                    <w:p>
+                      <w:pPr>
+                        <w:shd w:val="clear" w:color="auto" w:fill="1E1E1E"/>
+                        <w:spacing w:after="0" w:line="285" w:lineRule="atLeast"/>
+                        <w:rPr>
+                          <w:rFonts w:ascii="Consolas" w:eastAsia="Times New Roman" w:hAnsi="Consolas" w:cs="Times New Roman"/>
+                          <w:color w:val="D4D4D4"/>
+                          <w:sz w:val="21"/>
+                          <w:szCs w:val="21"/>
+                          <w:lang w:eastAsia="en-GB"/>
+                        </w:rPr>
+                      </w:pPr>
+                      <w:r>
+                        <w:rPr>
+                          <w:rFonts w:ascii="Consolas" w:eastAsia="Times New Roman" w:hAnsi="Consolas" w:cs="Times New Roman"/>
+                          <w:color w:val="D4D4D4"/>
+                          <w:sz w:val="21"/>
+                          <w:szCs w:val="21"/>
+                          <w:lang w:eastAsia="en-GB"/>
+                        </w:rPr>
+                        <w:t>meanSquaredError = squaredError.mean()</w:t>
+                      </w:r>
+                    </w:p>
+                    <w:p>
+                      <w:pPr>
+                        <w:shd w:val="clear" w:color="auto" w:fill="1E1E1E"/>
+                        <w:spacing w:after="0" w:line="285" w:lineRule="atLeast"/>
+                        <w:rPr>
+                          <w:rFonts w:ascii="Consolas" w:eastAsia="Times New Roman" w:hAnsi="Consolas" w:cs="Times New Roman"/>
+                          <w:color w:val="D4D4D4"/>
+                          <w:sz w:val="21"/>
+                          <w:szCs w:val="21"/>
+                          <w:lang w:eastAsia="en-GB"/>
+                        </w:rPr>
+                      </w:pPr>
+                      <w:r>
+                        <w:rPr>
+                          <w:rFonts w:ascii="Consolas" w:eastAsia="Times New Roman" w:hAnsi="Consolas" w:cs="Times New Roman"/>
+                          <w:color w:val="D4D4D4"/>
+                          <w:sz w:val="21"/>
+                          <w:szCs w:val="21"/>
+                          <w:lang w:eastAsia="en-GB"/>
+                        </w:rPr>
+                        <w:t>rootMeanSquaredError = np.sqrt(meanSquaredError)</w:t>
+                      </w:r>
+                    </w:p>
+                    <w:p/>
+                  </w:txbxContent>
+                </v:textbox>
+                <w10:wrap type="topAndBottom" anchorx="margin"/>
+              </v:shape>
+            </w:pict>
+          </mc:Fallback>
+        </mc:AlternateContent>
+      </w:r>
+      <w:r>
+        <w:t>An easi</w:t>
+      </w:r>
+      <w:r>
+        <w:t>er to read P</w:t>
+      </w:r>
+      <w:r>
+        <w:t>ython solution is below:</w:t>
+      </w:r>
       <w:r>
         <w:rPr>
           <w:rFonts w:ascii="Consolas" w:eastAsia="Times New Roman" w:hAnsi="Consolas" w:cs="Times New Roman"/>
+          <w:noProof/>
           <w:color w:val="D4D4D4"/>
           <w:sz w:val="21"/>
           <w:szCs w:val="21"/>
           <w:lang w:eastAsia="en-GB"/>
         </w:rPr>
-        <w:t>error = y_pred - y</w:t>
+        <w:t xml:space="preserve"> </w:t>
       </w:r>
     </w:p>
     <w:p>
-      <w:pPr>
-        <w:shd w:val="clear" w:color="auto" w:fill="1E1E1E"/>
-        <w:spacing w:after="0" w:line="285" w:lineRule="atLeast"/>
+      <w:r>
+        <w:rPr>
+          <w:noProof/>
+        </w:rPr>
+        <mc:AlternateContent>
+          <mc:Choice Requires="wps">
+            <w:drawing>
+              <wp:anchor distT="0" distB="0" distL="114300" distR="114300" simplePos="0" relativeHeight="251667456" behindDoc="0" locked="0" layoutInCell="1" allowOverlap="1" wp14:anchorId="575E43A5" wp14:editId="565600F5">
+                <wp:simplePos x="0" y="0"/>
+                <wp:positionH relativeFrom="margin">
+                  <wp:posOffset>1162050</wp:posOffset>
+                </wp:positionH>
+                <wp:positionV relativeFrom="paragraph">
+                  <wp:posOffset>1626235</wp:posOffset>
+                </wp:positionV>
+                <wp:extent cx="3771900" cy="635"/>
+                <wp:effectExtent l="0" t="0" r="0" b="0"/>
+                <wp:wrapTopAndBottom/>
+                <wp:docPr id="6" name="Text Box 6"/>
+                <wp:cNvGraphicFramePr/>
+                <a:graphic xmlns:a="http://schemas.openxmlformats.org/drawingml/2006/main">
+                  <a:graphicData uri="http://schemas.microsoft.com/office/word/2010/wordprocessingShape">
+                    <wps:wsp>
+                      <wps:cNvSpPr txBox="1"/>
+                      <wps:spPr>
+                        <a:xfrm>
+                          <a:off x="0" y="0"/>
+                          <a:ext cx="3771900" cy="635"/>
+                        </a:xfrm>
+                        <a:prstGeom prst="rect">
+                          <a:avLst/>
+                        </a:prstGeom>
+                        <a:solidFill>
+                          <a:prstClr val="white"/>
+                        </a:solidFill>
+                        <a:ln>
+                          <a:noFill/>
+                        </a:ln>
+                      </wps:spPr>
+                      <wps:txbx>
+                        <w:txbxContent>
+                          <w:p>
+                            <w:pPr>
+                              <w:pStyle w:val="Caption"/>
+                              <w:rPr>
+                                <w:rFonts w:ascii="Consolas" w:eastAsia="Times New Roman" w:hAnsi="Consolas" w:cs="Times New Roman"/>
+                                <w:noProof/>
+                                <w:color w:val="D4D4D4"/>
+                                <w:sz w:val="21"/>
+                                <w:szCs w:val="21"/>
+                              </w:rPr>
+                            </w:pPr>
+                            <w:r>
+                              <w:t xml:space="preserve">Figure </w:t>
+                            </w:r>
+                            <w:r>
+                              <w:fldChar w:fldCharType="begin"/>
+                            </w:r>
+                            <w:r>
+                              <w:instrText xml:space="preserve"> SEQ Figure \* ARABIC </w:instrText>
+                            </w:r>
+                            <w:r>
+                              <w:fldChar w:fldCharType="separate"/>
+                            </w:r>
+                            <w:r>
+                              <w:rPr>
+                                <w:noProof/>
+                              </w:rPr>
+                              <w:t>3</w:t>
+                            </w:r>
+                            <w:r>
+                              <w:fldChar w:fldCharType="end"/>
+                            </w:r>
+                            <w:r>
+                              <w:t xml:space="preserve"> - Simplified Python solution for RMSE</w:t>
+                            </w:r>
+                          </w:p>
+                        </w:txbxContent>
+                      </wps:txbx>
+                      <wps:bodyPr rot="0" spcFirstLastPara="0" vertOverflow="overflow" horzOverflow="overflow" vert="horz" wrap="square" lIns="0" tIns="0" rIns="0" bIns="0" numCol="1" spcCol="0" rtlCol="0" fromWordArt="0" anchor="t" anchorCtr="0" forceAA="0" compatLnSpc="1">
+                        <a:prstTxWarp prst="textNoShape">
+                          <a:avLst/>
+                        </a:prstTxWarp>
+                        <a:spAutoFit/>
+                      </wps:bodyPr>
+                    </wps:wsp>
+                  </a:graphicData>
+                </a:graphic>
+              </wp:anchor>
+            </w:drawing>
+          </mc:Choice>
+          <mc:Fallback>
+            <w:pict>
+              <v:shape w14:anchorId="575E43A5" id="Text Box 6" o:spid="_x0000_s1028" type="#_x0000_t202" style="position:absolute;margin-left:91.5pt;margin-top:128.05pt;width:297pt;height:.05pt;z-index:251667456;visibility:visible;mso-wrap-style:square;mso-wrap-distance-left:9pt;mso-wrap-distance-top:0;mso-wrap-distance-right:9pt;mso-wrap-distance-bottom:0;mso-position-horizontal:absolute;mso-position-horizontal-relative:margin;mso-position-vertical:absolute;mso-position-vertical-relative:text;v-text-anchor:top" o:gfxdata="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" stroked="f">
+                <v:textbox style="mso-fit-shape-to-text:t" inset="0,0,0,0">
+                  <w:txbxContent>
+                    <w:p>
+                      <w:pPr>
+                        <w:pStyle w:val="Caption"/>
+                        <w:rPr>
+                          <w:rFonts w:ascii="Consolas" w:eastAsia="Times New Roman" w:hAnsi="Consolas" w:cs="Times New Roman"/>
+                          <w:noProof/>
+                          <w:color w:val="D4D4D4"/>
+                          <w:sz w:val="21"/>
+                          <w:szCs w:val="21"/>
+                        </w:rPr>
+                      </w:pPr>
+                      <w:r>
+                        <w:t xml:space="preserve">Figure </w:t>
+                      </w:r>
+                      <w:r>
+                        <w:fldChar w:fldCharType="begin"/>
+                      </w:r>
+                      <w:r>
+                        <w:instrText xml:space="preserve"> SEQ Figure \* ARABIC </w:instrText>
+                      </w:r>
+                      <w:r>
+                        <w:fldChar w:fldCharType="separate"/>
+                      </w:r>
+                      <w:r>
+                        <w:rPr>
+                          <w:noProof/>
+                        </w:rPr>
+                        <w:t>3</w:t>
+                      </w:r>
+                      <w:r>
+                        <w:fldChar w:fldCharType="end"/>
+                      </w:r>
+                      <w:r>
+                        <w:t xml:space="preserve"> - Simplified Python solution for RMSE</w:t>
+                      </w:r>
+                    </w:p>
+                  </w:txbxContent>
+                </v:textbox>
+                <w10:wrap type="topAndBottom" anchorx="margin"/>
+              </v:shape>
+            </w:pict>
+          </mc:Fallback>
+        </mc:AlternateContent>
+      </w:r>
+      <w:r>
         <w:rPr>
           <w:rFonts w:ascii="Consolas" w:eastAsia="Times New Roman" w:hAnsi="Consolas" w:cs="Times New Roman"/>
+          <w:noProof/>
           <w:color w:val="D4D4D4"/>
           <w:sz w:val="21"/>
           <w:szCs w:val="21"/>
           <w:lang w:eastAsia="en-GB"/>
         </w:rPr>
-      </w:pPr>
-      <w:r>
-        <w:rPr>
-          <w:rFonts w:ascii="Consolas" w:eastAsia="Times New Roman" w:hAnsi="Consolas" w:cs="Times New Roman"/>
-          <w:color w:val="D4D4D4"/>
-          <w:sz w:val="21"/>
-          <w:szCs w:val="21"/>
-          <w:lang w:eastAsia="en-GB"/>
-        </w:rPr>
-        <w:t xml:space="preserve">squaredError = error ** </w:t>
-      </w:r>
-      <w:r>
-        <w:rPr>
-          <w:rFonts w:ascii="Consolas" w:eastAsia="Times New Roman" w:hAnsi="Consolas" w:cs="Times New Roman"/>
-          <w:color w:val="B5CEA8"/>
-          <w:sz w:val="21"/>
-          <w:szCs w:val="21"/>
-          <w:lang w:eastAsia="en-GB"/>
-        </w:rPr>
-        <w:t>2</w:t>
+        <mc:AlternateContent>
+          <mc:Choice Requires="wps">
+            <w:drawing>
+              <wp:anchor distT="0" distB="0" distL="114300" distR="114300" simplePos="0" relativeHeight="251665408" behindDoc="0" locked="0" layoutInCell="1" allowOverlap="1" wp14:anchorId="1CADAB30" wp14:editId="4D8D2328">
+                <wp:simplePos x="0" y="0"/>
+                <wp:positionH relativeFrom="margin">
+                  <wp:align>center</wp:align>
+                </wp:positionH>
+                <wp:positionV relativeFrom="paragraph">
+                  <wp:posOffset>1323975</wp:posOffset>
+                </wp:positionV>
+                <wp:extent cx="3771900" cy="323850"/>
+                <wp:effectExtent l="0" t="0" r="0" b="0"/>
+                <wp:wrapTopAndBottom/>
+                <wp:docPr id="5" name="Text Box 2"/>
+                <wp:cNvGraphicFramePr>
+                  <a:graphicFrameLocks xmlns:a="http://schemas.openxmlformats.org/drawingml/2006/main"/>
+                </wp:cNvGraphicFramePr>
+                <a:graphic xmlns:a="http://schemas.openxmlformats.org/drawingml/2006/main">
+                  <a:graphicData uri="http://schemas.microsoft.com/office/word/2010/wordprocessingShape">
+                    <wps:wsp>
+                      <wps:cNvSpPr txBox="1">
+                        <a:spLocks noChangeArrowheads="1"/>
+                      </wps:cNvSpPr>
+                      <wps:spPr bwMode="auto">
+                        <a:xfrm>
+                          <a:off x="0" y="0"/>
+                          <a:ext cx="3771900" cy="323850"/>
+                        </a:xfrm>
+                        <a:prstGeom prst="rect">
+                          <a:avLst/>
+                        </a:prstGeom>
+                        <a:solidFill>
+                          <a:srgbClr val="FFFFFF"/>
+                        </a:solidFill>
+                        <a:ln w="9525">
+                          <a:noFill/>
+                          <a:miter lim="800000"/>
+                          <a:headEnd/>
+                          <a:tailEnd/>
+                        </a:ln>
+                      </wps:spPr>
+                      <wps:txbx>
+                        <w:txbxContent>
+                          <w:p>
+                            <w:pPr>
+                              <w:shd w:val="clear" w:color="auto" w:fill="1E1E1E"/>
+                              <w:spacing w:after="0" w:line="285" w:lineRule="atLeast"/>
+                              <w:rPr>
+                                <w:rFonts w:ascii="Consolas" w:eastAsia="Times New Roman" w:hAnsi="Consolas" w:cs="Times New Roman"/>
+                                <w:color w:val="D4D4D4"/>
+                                <w:sz w:val="21"/>
+                                <w:szCs w:val="21"/>
+                                <w:lang w:eastAsia="en-GB"/>
+                              </w:rPr>
+                            </w:pPr>
+                            <w:r>
+                              <w:rPr>
+                                <w:rFonts w:ascii="Consolas" w:eastAsia="Times New Roman" w:hAnsi="Consolas" w:cs="Times New Roman"/>
+                                <w:color w:val="D4D4D4"/>
+                                <w:sz w:val="21"/>
+                                <w:szCs w:val="21"/>
+                                <w:lang w:eastAsia="en-GB"/>
+                              </w:rPr>
+                              <w:t xml:space="preserve">rmse = np.sqrt(((y_pred - y) ** </w:t>
+                            </w:r>
+                            <w:r>
+                              <w:rPr>
+                                <w:rFonts w:ascii="Consolas" w:eastAsia="Times New Roman" w:hAnsi="Consolas" w:cs="Times New Roman"/>
+                                <w:color w:val="B5CEA8"/>
+                                <w:sz w:val="21"/>
+                                <w:szCs w:val="21"/>
+                                <w:lang w:eastAsia="en-GB"/>
+                              </w:rPr>
+                              <w:t>2</w:t>
+                            </w:r>
+                            <w:r>
+                              <w:rPr>
+                                <w:rFonts w:ascii="Consolas" w:eastAsia="Times New Roman" w:hAnsi="Consolas" w:cs="Times New Roman"/>
+                                <w:color w:val="D4D4D4"/>
+                                <w:sz w:val="21"/>
+                                <w:szCs w:val="21"/>
+                                <w:lang w:eastAsia="en-GB"/>
+                              </w:rPr>
+                              <w:t>).mean())</w:t>
+                            </w:r>
+                          </w:p>
+                          <w:p/>
+                        </w:txbxContent>
+                      </wps:txbx>
+                      <wps:bodyPr rot="0" vert="horz" wrap="square" lIns="91440" tIns="45720" rIns="91440" bIns="45720" anchor="t" anchorCtr="0">
+                        <a:noAutofit/>
+                      </wps:bodyPr>
+                    </wps:wsp>
+                  </a:graphicData>
+                </a:graphic>
+                <wp14:sizeRelV relativeFrom="margin">
+                  <wp14:pctHeight>0</wp14:pctHeight>
+                </wp14:sizeRelV>
+              </wp:anchor>
+            </w:drawing>
+          </mc:Choice>
+          <mc:Fallback>
+            <w:pict>
+              <v:shape w14:anchorId="1CADAB30" id="_x0000_s1029" type="#_x0000_t202" style="position:absolute;margin-left:0;margin-top:104.25pt;width:297pt;height:25.5pt;z-index:251665408;visibility:visible;mso-wrap-style:square;mso-height-percent:0;mso-wrap-distance-left:9pt;mso-wrap-distance-top:0;mso-wrap-distance-right:9pt;mso-wrap-distance-bottom:0;mso-position-horizontal:center;mso-position-horizontal-relative:margin;mso-position-vertical:absolute;mso-position-vertical-relative:text;mso-height-percent:0;mso-height-relative:margin;v-text-anchor:top" o:gfxdata="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" stroked="f">
+                <v:textbox>
+                  <w:txbxContent>
+                    <w:p>
+                      <w:pPr>
+                        <w:shd w:val="clear" w:color="auto" w:fill="1E1E1E"/>
+                        <w:spacing w:after="0" w:line="285" w:lineRule="atLeast"/>
+                        <w:rPr>
+                          <w:rFonts w:ascii="Consolas" w:eastAsia="Times New Roman" w:hAnsi="Consolas" w:cs="Times New Roman"/>
+                          <w:color w:val="D4D4D4"/>
+                          <w:sz w:val="21"/>
+                          <w:szCs w:val="21"/>
+                          <w:lang w:eastAsia="en-GB"/>
+                        </w:rPr>
+                      </w:pPr>
+                      <w:r>
+                        <w:rPr>
+                          <w:rFonts w:ascii="Consolas" w:eastAsia="Times New Roman" w:hAnsi="Consolas" w:cs="Times New Roman"/>
+                          <w:color w:val="D4D4D4"/>
+                          <w:sz w:val="21"/>
+                          <w:szCs w:val="21"/>
+                          <w:lang w:eastAsia="en-GB"/>
+                        </w:rPr>
+                        <w:t xml:space="preserve">rmse = np.sqrt(((y_pred - y) ** </w:t>
+                      </w:r>
+                      <w:r>
+                        <w:rPr>
+                          <w:rFonts w:ascii="Consolas" w:eastAsia="Times New Roman" w:hAnsi="Consolas" w:cs="Times New Roman"/>
+                          <w:color w:val="B5CEA8"/>
+                          <w:sz w:val="21"/>
+                          <w:szCs w:val="21"/>
+                          <w:lang w:eastAsia="en-GB"/>
+                        </w:rPr>
+                        <w:t>2</w:t>
+                      </w:r>
+                      <w:r>
+                        <w:rPr>
+                          <w:rFonts w:ascii="Consolas" w:eastAsia="Times New Roman" w:hAnsi="Consolas" w:cs="Times New Roman"/>
+                          <w:color w:val="D4D4D4"/>
+                          <w:sz w:val="21"/>
+                          <w:szCs w:val="21"/>
+                          <w:lang w:eastAsia="en-GB"/>
+                        </w:rPr>
+                        <w:t>).mean())</w:t>
+                      </w:r>
+                    </w:p>
+                    <w:p/>
+                  </w:txbxContent>
+                </v:textbox>
+                <w10:wrap type="topAndBottom" anchorx="margin"/>
+              </v:shape>
+            </w:pict>
+          </mc:Fallback>
+        </mc:AlternateContent>
+      </w:r>
+      <w:r>
+        <w:t>Which can be simplified to:</w:t>
       </w:r>
     </w:p>
+    <w:p/>
+    <w:p/>
     <w:p>
       <w:pPr>
-        <w:shd w:val="clear" w:color="auto" w:fill="1E1E1E"/>
-        <w:spacing w:after="0" w:line="285" w:lineRule="atLeast"/>
-        <w:rPr>
-          <w:rFonts w:ascii="Consolas" w:eastAsia="Times New Roman" w:hAnsi="Consolas" w:cs="Times New Roman"/>
-          <w:color w:val="D4D4D4"/>
-          <w:sz w:val="21"/>
-          <w:szCs w:val="21"/>
-          <w:lang w:eastAsia="en-GB"/>
-        </w:rPr>
+        <w:pStyle w:val="Heading2"/>
       </w:pPr>
       <w:r>
-        <w:rPr>
-          <w:rFonts w:ascii="Consolas" w:eastAsia="Times New Roman" w:hAnsi="Consolas" w:cs="Times New Roman"/>
-          <w:color w:val="D4D4D4"/>
-          <w:sz w:val="21"/>
-          <w:szCs w:val="21"/>
-          <w:lang w:eastAsia="en-GB"/>
-        </w:rPr>
-        <w:t>meanSquaredError = squaredError.mean()</w:t>
-      </w:r>
-    </w:p>
-    <w:p>
-      <w:pPr>
-        <w:shd w:val="clear" w:color="auto" w:fill="1E1E1E"/>
-        <w:spacing w:after="0" w:line="285" w:lineRule="atLeast"/>
-        <w:rPr>
-          <w:rFonts w:ascii="Consolas" w:eastAsia="Times New Roman" w:hAnsi="Consolas" w:cs="Times New Roman"/>
-          <w:color w:val="D4D4D4"/>
-          <w:sz w:val="21"/>
-          <w:szCs w:val="21"/>
-          <w:lang w:eastAsia="en-GB"/>
-        </w:rPr>
-      </w:pPr>
-      <w:r>
-        <w:rPr>
-          <w:rFonts w:ascii="Consolas" w:eastAsia="Times New Roman" w:hAnsi="Consolas" w:cs="Times New Roman"/>
-          <w:color w:val="D4D4D4"/>
-          <w:sz w:val="21"/>
-          <w:szCs w:val="21"/>
-          <w:lang w:eastAsia="en-GB"/>
-        </w:rPr>
-        <w:t>r</w:t>
-      </w:r>
-      <w:bookmarkStart w:id="0" w:name="_GoBack"/>
-      <w:bookmarkEnd w:id="0"/>
-      <w:r>
-        <w:rPr>
-          <w:rFonts w:ascii="Consolas" w:eastAsia="Times New Roman" w:hAnsi="Consolas" w:cs="Times New Roman"/>
-          <w:color w:val="D4D4D4"/>
-          <w:sz w:val="21"/>
-          <w:szCs w:val="21"/>
-          <w:lang w:eastAsia="en-GB"/>
-        </w:rPr>
-        <w:t>ootMeanSquaredError = np.sqrt(meanSquaredError)</w:t>
+        <w:t>Linear Regression Models</w:t>
       </w:r>
     </w:p>
     <w:p/>
@@ -270,68 +962,7 @@
         <w:pStyle w:val="Heading2"/>
       </w:pPr>
       <w:r>
-        <w:t>Linear Regression Models</w:t>
-      </w:r>
-    </w:p>
-    <w:p/>
-    <w:p>
-      <w:pPr>
-        <w:pStyle w:val="Heading2"/>
-      </w:pPr>
-      <w:r>
         <w:t>Least Squares Solution</w:t>
-      </w:r>
-    </w:p>
-    <w:p/>
-    <w:p>
-      <w:pPr>
-        <w:pStyle w:val="Heading2"/>
-      </w:pPr>
-      <w:r>
-        <w:lastRenderedPageBreak/>
-        <w:t>Polynomial feature expansion</w:t>
-      </w:r>
-    </w:p>
-    <w:p/>
-    <w:p>
-      <w:pPr>
-        <w:pStyle w:val="Heading2"/>
-      </w:pPr>
-      <w:r>
-        <w:t>How to use polynomial features in linear regression</w:t>
-      </w:r>
-    </w:p>
-    <w:p/>
-    <w:p>
-      <w:pPr>
-        <w:pStyle w:val="Heading2"/>
-      </w:pPr>
-      <w:r>
-        <w:t>Difference between training set and test set performance</w:t>
-      </w:r>
-    </w:p>
-    <w:p/>
-    <w:p>
-      <w:pPr>
-        <w:pStyle w:val="Heading1"/>
-      </w:pPr>
-      <w:r>
-        <w:t>Section 2: Implementation of Polynomial Regression</w:t>
-      </w:r>
-    </w:p>
-    <w:p/>
-    <w:p>
-      <w:pPr>
-        <w:pStyle w:val="Heading1"/>
-      </w:pPr>
-      <w:r>
-        <w:t>Section 3: Evaluation</w:t>
-      </w:r>
-    </w:p>
-    <w:p/>
-    <w:p>
-      <w:r>
-        <w:t>At its core, polynomial regression can be based on the ordinary least squares method. This is the same as what would be used in linear regression, however the input data would be different (this will be explained later in the report)</w:t>
       </w:r>
     </w:p>
     <w:p>
@@ -340,7 +971,7 @@
           <w:noProof/>
         </w:rPr>
         <w:drawing>
-          <wp:anchor distT="0" distB="0" distL="114300" distR="114300" simplePos="0" relativeHeight="251658240" behindDoc="0" locked="0" layoutInCell="1" allowOverlap="1" wp14:anchorId="5AC1F1B9">
+          <wp:anchor distT="0" distB="0" distL="114300" distR="114300" simplePos="0" relativeHeight="251669504" behindDoc="0" locked="0" layoutInCell="1" allowOverlap="1" wp14:anchorId="606C7440" wp14:editId="3BB4B83B">
             <wp:simplePos x="0" y="0"/>
             <wp:positionH relativeFrom="column">
               <wp:posOffset>3352800</wp:posOffset>
@@ -396,7 +1027,7 @@
         <mc:AlternateContent>
           <mc:Choice Requires="wps">
             <w:drawing>
-              <wp:anchor distT="0" distB="0" distL="114300" distR="114300" simplePos="0" relativeHeight="251660288" behindDoc="0" locked="0" layoutInCell="1" allowOverlap="1" wp14:anchorId="37F2ACC7" wp14:editId="73DB0D4E">
+              <wp:anchor distT="0" distB="0" distL="114300" distR="114300" simplePos="0" relativeHeight="251670528" behindDoc="0" locked="0" layoutInCell="1" allowOverlap="1" wp14:anchorId="1F0C8860" wp14:editId="3ED895A7">
                 <wp:simplePos x="0" y="0"/>
                 <wp:positionH relativeFrom="column">
                   <wp:posOffset>3895725</wp:posOffset>
@@ -453,7 +1084,7 @@
                               <w:rPr>
                                 <w:noProof/>
                               </w:rPr>
-                              <w:t>2</w:t>
+                              <w:t>4</w:t>
                             </w:r>
                             <w:r>
                               <w:fldChar w:fldCharType="end"/>
@@ -478,11 +1109,7 @@
           </mc:Choice>
           <mc:Fallback>
             <w:pict>
-              <v:shapetype w14:anchorId="37F2ACC7" id="_x0000_t202" coordsize="21600,21600" o:spt="202" path="m,l,21600r21600,l21600,xe">
-                <v:stroke joinstyle="miter"/>
-                <v:path gradientshapeok="t" o:connecttype="rect"/>
-              </v:shapetype>
-              <v:shape id="Text Box 2" o:spid="_x0000_s1026" type="#_x0000_t202" style="position:absolute;margin-left:306.75pt;margin-top:242.7pt;width:228pt;height:.05pt;z-index:251660288;visibility:visible;mso-wrap-style:square;mso-wrap-distance-left:9pt;mso-wrap-distance-top:0;mso-wrap-distance-right:9pt;mso-wrap-distance-bottom:0;mso-position-horizontal:absolute;mso-position-horizontal-relative:text;mso-position-vertical:absolute;mso-position-vertical-relative:text;v-text-anchor:top" o:gfxdata="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" stroked="f">
+              <v:shape w14:anchorId="1F0C8860" id="_x0000_s1030" type="#_x0000_t202" style="position:absolute;margin-left:306.75pt;margin-top:242.7pt;width:228pt;height:.05pt;z-index:251670528;visibility:visible;mso-wrap-style:square;mso-wrap-distance-left:9pt;mso-wrap-distance-top:0;mso-wrap-distance-right:9pt;mso-wrap-distance-bottom:0;mso-position-horizontal:absolute;mso-position-horizontal-relative:text;mso-position-vertical:absolute;mso-position-vertical-relative:text;v-text-anchor:top" o:gfxdata="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" stroked="f">
                 <v:textbox style="mso-fit-shape-to-text:t" inset="0,0,0,0">
                   <w:txbxContent>
                     <w:p>
@@ -508,7 +1135,7 @@
                         <w:rPr>
                           <w:noProof/>
                         </w:rPr>
-                        <w:t>2</w:t>
+                        <w:t>4</w:t>
                       </w:r>
                       <w:r>
                         <w:fldChar w:fldCharType="end"/>
@@ -526,23 +1153,74 @@
         </mc:AlternateContent>
       </w:r>
       <w:r>
-        <w:t>The concept for the ordinary least squares method i</w:t>
-      </w:r>
-      <w:r>
-        <w:t xml:space="preserve">s to calculate and reduce the sum of the errors produced by each point at how far it is away from the line. The error in this case is also sometimes referred to as the ‘residual’. Looking at </w:t>
+        <w:t xml:space="preserve">The concept for the ordinary least squares method is to calculate and reduce the sum of the </w:t>
+      </w:r>
+      <w:r>
+        <w:t xml:space="preserve">squared </w:t>
+      </w:r>
+      <w:r>
+        <w:t xml:space="preserve">errors produced by each point at how far it is away from the line. The error in this case is also sometimes referred to as the ‘residual’. Looking at </w:t>
       </w:r>
       <w:r>
         <w:rPr>
           <w:i/>
         </w:rPr>
-        <w:t>Figure 1</w:t>
-      </w:r>
-      <w:r>
-        <w:t xml:space="preserve">, showing the ordinary least squares method in action on a linear regression line, the points (marked with X’s) that are close to the line will have a very low error value, whereas the outliers on the graph (the points far below and above the line) will have a large error. </w:t>
-      </w:r>
-      <w:r>
-        <w:t xml:space="preserve">Calculating the lowest sum of the errors produced by the points will result in the ‘best fitting line’ </w:t>
-      </w:r>
+        <w:t>Figure 4</w:t>
+      </w:r>
+      <w:r>
+        <w:t>, showing the ordinary least squares method in action on a linear regression line, the points (marked with X’s) that are close to the line will have a very low error value, whereas the outliers on the graph (the points far below and above the line) will have a large error. Calculating the lowest sum of the errors produced by the points will result in the ‘best fitting line</w:t>
+      </w:r>
+      <w:r>
+        <w:t xml:space="preserve">’. </w:t>
+      </w:r>
+    </w:p>
+    <w:p/>
+    <w:p/>
+    <w:p>
+      <w:pPr>
+        <w:pStyle w:val="Heading2"/>
+      </w:pPr>
+      <w:r>
+        <w:t>Polynomial feature expansion</w:t>
+      </w:r>
+    </w:p>
+    <w:p/>
+    <w:p>
+      <w:pPr>
+        <w:pStyle w:val="Heading2"/>
+      </w:pPr>
+      <w:r>
+        <w:t>How to use polynomial features in linear regression</w:t>
+      </w:r>
+    </w:p>
+    <w:p/>
+    <w:p>
+      <w:pPr>
+        <w:pStyle w:val="Heading2"/>
+      </w:pPr>
+      <w:r>
+        <w:t>Difference between training set and test set performance</w:t>
+      </w:r>
+    </w:p>
+    <w:p/>
+    <w:p>
+      <w:pPr>
+        <w:pStyle w:val="Heading1"/>
+      </w:pPr>
+      <w:r>
+        <w:t>Section 2: Implementation of Polynomial Regression</w:t>
+      </w:r>
+    </w:p>
+    <w:p/>
+    <w:p>
+      <w:pPr>
+        <w:pStyle w:val="Heading1"/>
+      </w:pPr>
+      <w:r>
+        <w:t>Section 3: Evaluation</w:t>
+      </w:r>
+      <w:bookmarkStart w:id="0" w:name="_GoBack"/>
+      <w:bookmarkEnd w:id="0"/>
     </w:p>
     <w:sectPr>
       <w:pgSz w:w="12240" w:h="15840"/>

</xml_diff>

<commit_message>
Adding polynomial feature expansion to report
</commit_message>
<xml_diff>
--- a/Algorithms for Data Mining.docx
+++ b/Algorithms for Data Mining.docx
@@ -6,6 +6,9 @@
       <w:pPr>
         <w:pStyle w:val="Title"/>
       </w:pPr>
+      <w:r>
+        <w:t xml:space="preserve"> </w:t>
+      </w:r>
       <w:r>
         <w:t>Algorithms for Data Mining – Assessment Item 1, Task 1</w:t>
       </w:r>
@@ -362,7 +365,29 @@
                                 <w:szCs w:val="21"/>
                                 <w:lang w:eastAsia="en-GB"/>
                               </w:rPr>
-                              <w:t xml:space="preserve">error = y_pred </w:t>
+                              <w:t xml:space="preserve">error = </w:t>
+                            </w:r>
+                            <w:proofErr w:type="spellStart"/>
+                            <w:r>
+                              <w:rPr>
+                                <w:rFonts w:ascii="Consolas" w:eastAsia="Times New Roman" w:hAnsi="Consolas" w:cs="Times New Roman"/>
+                                <w:color w:val="D4D4D4"/>
+                                <w:sz w:val="21"/>
+                                <w:szCs w:val="21"/>
+                                <w:lang w:eastAsia="en-GB"/>
+                              </w:rPr>
+                              <w:t>y_pred</w:t>
+                            </w:r>
+                            <w:proofErr w:type="spellEnd"/>
+                            <w:r>
+                              <w:rPr>
+                                <w:rFonts w:ascii="Consolas" w:eastAsia="Times New Roman" w:hAnsi="Consolas" w:cs="Times New Roman"/>
+                                <w:color w:val="D4D4D4"/>
+                                <w:sz w:val="21"/>
+                                <w:szCs w:val="21"/>
+                                <w:lang w:eastAsia="en-GB"/>
+                              </w:rPr>
+                              <w:t xml:space="preserve"> </w:t>
                             </w:r>
                             <w:r>
                               <w:rPr>
@@ -397,15 +422,27 @@
                                 <w:lang w:eastAsia="en-GB"/>
                               </w:rPr>
                             </w:pPr>
-                            <w:r>
-                              <w:rPr>
-                                <w:rFonts w:ascii="Consolas" w:eastAsia="Times New Roman" w:hAnsi="Consolas" w:cs="Times New Roman"/>
-                                <w:color w:val="D4D4D4"/>
-                                <w:sz w:val="21"/>
-                                <w:szCs w:val="21"/>
-                                <w:lang w:eastAsia="en-GB"/>
-                              </w:rPr>
-                              <w:t xml:space="preserve">squaredError = error ** </w:t>
+                            <w:proofErr w:type="spellStart"/>
+                            <w:r>
+                              <w:rPr>
+                                <w:rFonts w:ascii="Consolas" w:eastAsia="Times New Roman" w:hAnsi="Consolas" w:cs="Times New Roman"/>
+                                <w:color w:val="D4D4D4"/>
+                                <w:sz w:val="21"/>
+                                <w:szCs w:val="21"/>
+                                <w:lang w:eastAsia="en-GB"/>
+                              </w:rPr>
+                              <w:t>squaredError</w:t>
+                            </w:r>
+                            <w:proofErr w:type="spellEnd"/>
+                            <w:r>
+                              <w:rPr>
+                                <w:rFonts w:ascii="Consolas" w:eastAsia="Times New Roman" w:hAnsi="Consolas" w:cs="Times New Roman"/>
+                                <w:color w:val="D4D4D4"/>
+                                <w:sz w:val="21"/>
+                                <w:szCs w:val="21"/>
+                                <w:lang w:eastAsia="en-GB"/>
+                              </w:rPr>
+                              <w:t xml:space="preserve"> = error ** </w:t>
                             </w:r>
                             <w:r>
                               <w:rPr>
@@ -430,15 +467,49 @@
                                 <w:lang w:eastAsia="en-GB"/>
                               </w:rPr>
                             </w:pPr>
-                            <w:r>
-                              <w:rPr>
-                                <w:rFonts w:ascii="Consolas" w:eastAsia="Times New Roman" w:hAnsi="Consolas" w:cs="Times New Roman"/>
-                                <w:color w:val="D4D4D4"/>
-                                <w:sz w:val="21"/>
-                                <w:szCs w:val="21"/>
-                                <w:lang w:eastAsia="en-GB"/>
-                              </w:rPr>
-                              <w:t>meanSquaredError = squaredError.mean()</w:t>
+                            <w:proofErr w:type="spellStart"/>
+                            <w:r>
+                              <w:rPr>
+                                <w:rFonts w:ascii="Consolas" w:eastAsia="Times New Roman" w:hAnsi="Consolas" w:cs="Times New Roman"/>
+                                <w:color w:val="D4D4D4"/>
+                                <w:sz w:val="21"/>
+                                <w:szCs w:val="21"/>
+                                <w:lang w:eastAsia="en-GB"/>
+                              </w:rPr>
+                              <w:t>meanSquaredError</w:t>
+                            </w:r>
+                            <w:proofErr w:type="spellEnd"/>
+                            <w:r>
+                              <w:rPr>
+                                <w:rFonts w:ascii="Consolas" w:eastAsia="Times New Roman" w:hAnsi="Consolas" w:cs="Times New Roman"/>
+                                <w:color w:val="D4D4D4"/>
+                                <w:sz w:val="21"/>
+                                <w:szCs w:val="21"/>
+                                <w:lang w:eastAsia="en-GB"/>
+                              </w:rPr>
+                              <w:t xml:space="preserve"> = </w:t>
+                            </w:r>
+                            <w:proofErr w:type="spellStart"/>
+                            <w:r>
+                              <w:rPr>
+                                <w:rFonts w:ascii="Consolas" w:eastAsia="Times New Roman" w:hAnsi="Consolas" w:cs="Times New Roman"/>
+                                <w:color w:val="D4D4D4"/>
+                                <w:sz w:val="21"/>
+                                <w:szCs w:val="21"/>
+                                <w:lang w:eastAsia="en-GB"/>
+                              </w:rPr>
+                              <w:t>squaredError.mean</w:t>
+                            </w:r>
+                            <w:proofErr w:type="spellEnd"/>
+                            <w:r>
+                              <w:rPr>
+                                <w:rFonts w:ascii="Consolas" w:eastAsia="Times New Roman" w:hAnsi="Consolas" w:cs="Times New Roman"/>
+                                <w:color w:val="D4D4D4"/>
+                                <w:sz w:val="21"/>
+                                <w:szCs w:val="21"/>
+                                <w:lang w:eastAsia="en-GB"/>
+                              </w:rPr>
+                              <w:t>()</w:t>
                             </w:r>
                           </w:p>
                           <w:p>
@@ -453,15 +524,73 @@
                                 <w:lang w:eastAsia="en-GB"/>
                               </w:rPr>
                             </w:pPr>
-                            <w:r>
-                              <w:rPr>
-                                <w:rFonts w:ascii="Consolas" w:eastAsia="Times New Roman" w:hAnsi="Consolas" w:cs="Times New Roman"/>
-                                <w:color w:val="D4D4D4"/>
-                                <w:sz w:val="21"/>
-                                <w:szCs w:val="21"/>
-                                <w:lang w:eastAsia="en-GB"/>
-                              </w:rPr>
-                              <w:t>rootMeanSquaredError = np.sqrt(meanSquaredError)</w:t>
+                            <w:proofErr w:type="spellStart"/>
+                            <w:r>
+                              <w:rPr>
+                                <w:rFonts w:ascii="Consolas" w:eastAsia="Times New Roman" w:hAnsi="Consolas" w:cs="Times New Roman"/>
+                                <w:color w:val="D4D4D4"/>
+                                <w:sz w:val="21"/>
+                                <w:szCs w:val="21"/>
+                                <w:lang w:eastAsia="en-GB"/>
+                              </w:rPr>
+                              <w:t>rootMeanSquaredError</w:t>
+                            </w:r>
+                            <w:proofErr w:type="spellEnd"/>
+                            <w:r>
+                              <w:rPr>
+                                <w:rFonts w:ascii="Consolas" w:eastAsia="Times New Roman" w:hAnsi="Consolas" w:cs="Times New Roman"/>
+                                <w:color w:val="D4D4D4"/>
+                                <w:sz w:val="21"/>
+                                <w:szCs w:val="21"/>
+                                <w:lang w:eastAsia="en-GB"/>
+                              </w:rPr>
+                              <w:t xml:space="preserve"> = </w:t>
+                            </w:r>
+                            <w:proofErr w:type="spellStart"/>
+                            <w:proofErr w:type="gramStart"/>
+                            <w:r>
+                              <w:rPr>
+                                <w:rFonts w:ascii="Consolas" w:eastAsia="Times New Roman" w:hAnsi="Consolas" w:cs="Times New Roman"/>
+                                <w:color w:val="D4D4D4"/>
+                                <w:sz w:val="21"/>
+                                <w:szCs w:val="21"/>
+                                <w:lang w:eastAsia="en-GB"/>
+                              </w:rPr>
+                              <w:t>np.sqrt</w:t>
+                            </w:r>
+                            <w:proofErr w:type="spellEnd"/>
+                            <w:proofErr w:type="gramEnd"/>
+                            <w:r>
+                              <w:rPr>
+                                <w:rFonts w:ascii="Consolas" w:eastAsia="Times New Roman" w:hAnsi="Consolas" w:cs="Times New Roman"/>
+                                <w:color w:val="D4D4D4"/>
+                                <w:sz w:val="21"/>
+                                <w:szCs w:val="21"/>
+                                <w:lang w:eastAsia="en-GB"/>
+                              </w:rPr>
+                              <w:t>(</w:t>
+                            </w:r>
+                            <w:proofErr w:type="spellStart"/>
+                            <w:r>
+                              <w:rPr>
+                                <w:rFonts w:ascii="Consolas" w:eastAsia="Times New Roman" w:hAnsi="Consolas" w:cs="Times New Roman"/>
+                                <w:color w:val="D4D4D4"/>
+                                <w:sz w:val="21"/>
+                                <w:szCs w:val="21"/>
+                                <w:lang w:eastAsia="en-GB"/>
+                              </w:rPr>
+                              <w:t>meanSquaredError</w:t>
+                            </w:r>
+                            <w:proofErr w:type="spellEnd"/>
+                            <w:r>
+                              <w:rPr>
+                                <w:rFonts w:ascii="Consolas" w:eastAsia="Times New Roman" w:hAnsi="Consolas" w:cs="Times New Roman"/>
+                                <w:color w:val="D4D4D4"/>
+                                <w:sz w:val="21"/>
+                                <w:szCs w:val="21"/>
+                                <w:lang w:eastAsia="en-GB"/>
+                              </w:rPr>
+                              <w:t>)</w:t>
                             </w:r>
                           </w:p>
                           <w:p/>
@@ -501,7 +630,29 @@
                           <w:szCs w:val="21"/>
                           <w:lang w:eastAsia="en-GB"/>
                         </w:rPr>
-                        <w:t xml:space="preserve">error = y_pred </w:t>
+                        <w:t xml:space="preserve">error = </w:t>
+                      </w:r>
+                      <w:proofErr w:type="spellStart"/>
+                      <w:r>
+                        <w:rPr>
+                          <w:rFonts w:ascii="Consolas" w:eastAsia="Times New Roman" w:hAnsi="Consolas" w:cs="Times New Roman"/>
+                          <w:color w:val="D4D4D4"/>
+                          <w:sz w:val="21"/>
+                          <w:szCs w:val="21"/>
+                          <w:lang w:eastAsia="en-GB"/>
+                        </w:rPr>
+                        <w:t>y_pred</w:t>
+                      </w:r>
+                      <w:proofErr w:type="spellEnd"/>
+                      <w:r>
+                        <w:rPr>
+                          <w:rFonts w:ascii="Consolas" w:eastAsia="Times New Roman" w:hAnsi="Consolas" w:cs="Times New Roman"/>
+                          <w:color w:val="D4D4D4"/>
+                          <w:sz w:val="21"/>
+                          <w:szCs w:val="21"/>
+                          <w:lang w:eastAsia="en-GB"/>
+                        </w:rPr>
+                        <w:t xml:space="preserve"> </w:t>
                       </w:r>
                       <w:r>
                         <w:rPr>
@@ -536,15 +687,27 @@
                           <w:lang w:eastAsia="en-GB"/>
                         </w:rPr>
                       </w:pPr>
-                      <w:r>
-                        <w:rPr>
-                          <w:rFonts w:ascii="Consolas" w:eastAsia="Times New Roman" w:hAnsi="Consolas" w:cs="Times New Roman"/>
-                          <w:color w:val="D4D4D4"/>
-                          <w:sz w:val="21"/>
-                          <w:szCs w:val="21"/>
-                          <w:lang w:eastAsia="en-GB"/>
-                        </w:rPr>
-                        <w:t xml:space="preserve">squaredError = error ** </w:t>
+                      <w:proofErr w:type="spellStart"/>
+                      <w:r>
+                        <w:rPr>
+                          <w:rFonts w:ascii="Consolas" w:eastAsia="Times New Roman" w:hAnsi="Consolas" w:cs="Times New Roman"/>
+                          <w:color w:val="D4D4D4"/>
+                          <w:sz w:val="21"/>
+                          <w:szCs w:val="21"/>
+                          <w:lang w:eastAsia="en-GB"/>
+                        </w:rPr>
+                        <w:t>squaredError</w:t>
+                      </w:r>
+                      <w:proofErr w:type="spellEnd"/>
+                      <w:r>
+                        <w:rPr>
+                          <w:rFonts w:ascii="Consolas" w:eastAsia="Times New Roman" w:hAnsi="Consolas" w:cs="Times New Roman"/>
+                          <w:color w:val="D4D4D4"/>
+                          <w:sz w:val="21"/>
+                          <w:szCs w:val="21"/>
+                          <w:lang w:eastAsia="en-GB"/>
+                        </w:rPr>
+                        <w:t xml:space="preserve"> = error ** </w:t>
                       </w:r>
                       <w:r>
                         <w:rPr>
@@ -569,15 +732,49 @@
                           <w:lang w:eastAsia="en-GB"/>
                         </w:rPr>
                       </w:pPr>
-                      <w:r>
-                        <w:rPr>
-                          <w:rFonts w:ascii="Consolas" w:eastAsia="Times New Roman" w:hAnsi="Consolas" w:cs="Times New Roman"/>
-                          <w:color w:val="D4D4D4"/>
-                          <w:sz w:val="21"/>
-                          <w:szCs w:val="21"/>
-                          <w:lang w:eastAsia="en-GB"/>
-                        </w:rPr>
-                        <w:t>meanSquaredError = squaredError.mean()</w:t>
+                      <w:proofErr w:type="spellStart"/>
+                      <w:r>
+                        <w:rPr>
+                          <w:rFonts w:ascii="Consolas" w:eastAsia="Times New Roman" w:hAnsi="Consolas" w:cs="Times New Roman"/>
+                          <w:color w:val="D4D4D4"/>
+                          <w:sz w:val="21"/>
+                          <w:szCs w:val="21"/>
+                          <w:lang w:eastAsia="en-GB"/>
+                        </w:rPr>
+                        <w:t>meanSquaredError</w:t>
+                      </w:r>
+                      <w:proofErr w:type="spellEnd"/>
+                      <w:r>
+                        <w:rPr>
+                          <w:rFonts w:ascii="Consolas" w:eastAsia="Times New Roman" w:hAnsi="Consolas" w:cs="Times New Roman"/>
+                          <w:color w:val="D4D4D4"/>
+                          <w:sz w:val="21"/>
+                          <w:szCs w:val="21"/>
+                          <w:lang w:eastAsia="en-GB"/>
+                        </w:rPr>
+                        <w:t xml:space="preserve"> = </w:t>
+                      </w:r>
+                      <w:proofErr w:type="spellStart"/>
+                      <w:r>
+                        <w:rPr>
+                          <w:rFonts w:ascii="Consolas" w:eastAsia="Times New Roman" w:hAnsi="Consolas" w:cs="Times New Roman"/>
+                          <w:color w:val="D4D4D4"/>
+                          <w:sz w:val="21"/>
+                          <w:szCs w:val="21"/>
+                          <w:lang w:eastAsia="en-GB"/>
+                        </w:rPr>
+                        <w:t>squaredError.mean</w:t>
+                      </w:r>
+                      <w:proofErr w:type="spellEnd"/>
+                      <w:r>
+                        <w:rPr>
+                          <w:rFonts w:ascii="Consolas" w:eastAsia="Times New Roman" w:hAnsi="Consolas" w:cs="Times New Roman"/>
+                          <w:color w:val="D4D4D4"/>
+                          <w:sz w:val="21"/>
+                          <w:szCs w:val="21"/>
+                          <w:lang w:eastAsia="en-GB"/>
+                        </w:rPr>
+                        <w:t>()</w:t>
                       </w:r>
                     </w:p>
                     <w:p>
@@ -592,15 +789,73 @@
                           <w:lang w:eastAsia="en-GB"/>
                         </w:rPr>
                       </w:pPr>
-                      <w:r>
-                        <w:rPr>
-                          <w:rFonts w:ascii="Consolas" w:eastAsia="Times New Roman" w:hAnsi="Consolas" w:cs="Times New Roman"/>
-                          <w:color w:val="D4D4D4"/>
-                          <w:sz w:val="21"/>
-                          <w:szCs w:val="21"/>
-                          <w:lang w:eastAsia="en-GB"/>
-                        </w:rPr>
-                        <w:t>rootMeanSquaredError = np.sqrt(meanSquaredError)</w:t>
+                      <w:proofErr w:type="spellStart"/>
+                      <w:r>
+                        <w:rPr>
+                          <w:rFonts w:ascii="Consolas" w:eastAsia="Times New Roman" w:hAnsi="Consolas" w:cs="Times New Roman"/>
+                          <w:color w:val="D4D4D4"/>
+                          <w:sz w:val="21"/>
+                          <w:szCs w:val="21"/>
+                          <w:lang w:eastAsia="en-GB"/>
+                        </w:rPr>
+                        <w:t>rootMeanSquaredError</w:t>
+                      </w:r>
+                      <w:proofErr w:type="spellEnd"/>
+                      <w:r>
+                        <w:rPr>
+                          <w:rFonts w:ascii="Consolas" w:eastAsia="Times New Roman" w:hAnsi="Consolas" w:cs="Times New Roman"/>
+                          <w:color w:val="D4D4D4"/>
+                          <w:sz w:val="21"/>
+                          <w:szCs w:val="21"/>
+                          <w:lang w:eastAsia="en-GB"/>
+                        </w:rPr>
+                        <w:t xml:space="preserve"> = </w:t>
+                      </w:r>
+                      <w:proofErr w:type="spellStart"/>
+                      <w:proofErr w:type="gramStart"/>
+                      <w:r>
+                        <w:rPr>
+                          <w:rFonts w:ascii="Consolas" w:eastAsia="Times New Roman" w:hAnsi="Consolas" w:cs="Times New Roman"/>
+                          <w:color w:val="D4D4D4"/>
+                          <w:sz w:val="21"/>
+                          <w:szCs w:val="21"/>
+                          <w:lang w:eastAsia="en-GB"/>
+                        </w:rPr>
+                        <w:t>np.sqrt</w:t>
+                      </w:r>
+                      <w:proofErr w:type="spellEnd"/>
+                      <w:proofErr w:type="gramEnd"/>
+                      <w:r>
+                        <w:rPr>
+                          <w:rFonts w:ascii="Consolas" w:eastAsia="Times New Roman" w:hAnsi="Consolas" w:cs="Times New Roman"/>
+                          <w:color w:val="D4D4D4"/>
+                          <w:sz w:val="21"/>
+                          <w:szCs w:val="21"/>
+                          <w:lang w:eastAsia="en-GB"/>
+                        </w:rPr>
+                        <w:t>(</w:t>
+                      </w:r>
+                      <w:proofErr w:type="spellStart"/>
+                      <w:r>
+                        <w:rPr>
+                          <w:rFonts w:ascii="Consolas" w:eastAsia="Times New Roman" w:hAnsi="Consolas" w:cs="Times New Roman"/>
+                          <w:color w:val="D4D4D4"/>
+                          <w:sz w:val="21"/>
+                          <w:szCs w:val="21"/>
+                          <w:lang w:eastAsia="en-GB"/>
+                        </w:rPr>
+                        <w:t>meanSquaredError</w:t>
+                      </w:r>
+                      <w:proofErr w:type="spellEnd"/>
+                      <w:r>
+                        <w:rPr>
+                          <w:rFonts w:ascii="Consolas" w:eastAsia="Times New Roman" w:hAnsi="Consolas" w:cs="Times New Roman"/>
+                          <w:color w:val="D4D4D4"/>
+                          <w:sz w:val="21"/>
+                          <w:szCs w:val="21"/>
+                          <w:lang w:eastAsia="en-GB"/>
+                        </w:rPr>
+                        <w:t>)</w:t>
                       </w:r>
                     </w:p>
                     <w:p/>
@@ -839,15 +1094,73 @@
                                 <w:lang w:eastAsia="en-GB"/>
                               </w:rPr>
                             </w:pPr>
-                            <w:r>
-                              <w:rPr>
-                                <w:rFonts w:ascii="Consolas" w:eastAsia="Times New Roman" w:hAnsi="Consolas" w:cs="Times New Roman"/>
-                                <w:color w:val="D4D4D4"/>
-                                <w:sz w:val="21"/>
-                                <w:szCs w:val="21"/>
-                                <w:lang w:eastAsia="en-GB"/>
-                              </w:rPr>
-                              <w:t xml:space="preserve">rmse = np.sqrt(((y_pred - y) ** </w:t>
+                            <w:proofErr w:type="spellStart"/>
+                            <w:r>
+                              <w:rPr>
+                                <w:rFonts w:ascii="Consolas" w:eastAsia="Times New Roman" w:hAnsi="Consolas" w:cs="Times New Roman"/>
+                                <w:color w:val="D4D4D4"/>
+                                <w:sz w:val="21"/>
+                                <w:szCs w:val="21"/>
+                                <w:lang w:eastAsia="en-GB"/>
+                              </w:rPr>
+                              <w:t>rmse</w:t>
+                            </w:r>
+                            <w:proofErr w:type="spellEnd"/>
+                            <w:r>
+                              <w:rPr>
+                                <w:rFonts w:ascii="Consolas" w:eastAsia="Times New Roman" w:hAnsi="Consolas" w:cs="Times New Roman"/>
+                                <w:color w:val="D4D4D4"/>
+                                <w:sz w:val="21"/>
+                                <w:szCs w:val="21"/>
+                                <w:lang w:eastAsia="en-GB"/>
+                              </w:rPr>
+                              <w:t xml:space="preserve"> = </w:t>
+                            </w:r>
+                            <w:proofErr w:type="spellStart"/>
+                            <w:proofErr w:type="gramStart"/>
+                            <w:r>
+                              <w:rPr>
+                                <w:rFonts w:ascii="Consolas" w:eastAsia="Times New Roman" w:hAnsi="Consolas" w:cs="Times New Roman"/>
+                                <w:color w:val="D4D4D4"/>
+                                <w:sz w:val="21"/>
+                                <w:szCs w:val="21"/>
+                                <w:lang w:eastAsia="en-GB"/>
+                              </w:rPr>
+                              <w:t>np.sqrt</w:t>
+                            </w:r>
+                            <w:proofErr w:type="spellEnd"/>
+                            <w:proofErr w:type="gramEnd"/>
+                            <w:r>
+                              <w:rPr>
+                                <w:rFonts w:ascii="Consolas" w:eastAsia="Times New Roman" w:hAnsi="Consolas" w:cs="Times New Roman"/>
+                                <w:color w:val="D4D4D4"/>
+                                <w:sz w:val="21"/>
+                                <w:szCs w:val="21"/>
+                                <w:lang w:eastAsia="en-GB"/>
+                              </w:rPr>
+                              <w:t>(((</w:t>
+                            </w:r>
+                            <w:proofErr w:type="spellStart"/>
+                            <w:r>
+                              <w:rPr>
+                                <w:rFonts w:ascii="Consolas" w:eastAsia="Times New Roman" w:hAnsi="Consolas" w:cs="Times New Roman"/>
+                                <w:color w:val="D4D4D4"/>
+                                <w:sz w:val="21"/>
+                                <w:szCs w:val="21"/>
+                                <w:lang w:eastAsia="en-GB"/>
+                              </w:rPr>
+                              <w:t>y_pred</w:t>
+                            </w:r>
+                            <w:proofErr w:type="spellEnd"/>
+                            <w:r>
+                              <w:rPr>
+                                <w:rFonts w:ascii="Consolas" w:eastAsia="Times New Roman" w:hAnsi="Consolas" w:cs="Times New Roman"/>
+                                <w:color w:val="D4D4D4"/>
+                                <w:sz w:val="21"/>
+                                <w:szCs w:val="21"/>
+                                <w:lang w:eastAsia="en-GB"/>
+                              </w:rPr>
+                              <w:t xml:space="preserve"> - y) ** </w:t>
                             </w:r>
                             <w:r>
                               <w:rPr>
@@ -902,15 +1215,73 @@
                           <w:lang w:eastAsia="en-GB"/>
                         </w:rPr>
                       </w:pPr>
-                      <w:r>
-                        <w:rPr>
-                          <w:rFonts w:ascii="Consolas" w:eastAsia="Times New Roman" w:hAnsi="Consolas" w:cs="Times New Roman"/>
-                          <w:color w:val="D4D4D4"/>
-                          <w:sz w:val="21"/>
-                          <w:szCs w:val="21"/>
-                          <w:lang w:eastAsia="en-GB"/>
-                        </w:rPr>
-                        <w:t xml:space="preserve">rmse = np.sqrt(((y_pred - y) ** </w:t>
+                      <w:proofErr w:type="spellStart"/>
+                      <w:r>
+                        <w:rPr>
+                          <w:rFonts w:ascii="Consolas" w:eastAsia="Times New Roman" w:hAnsi="Consolas" w:cs="Times New Roman"/>
+                          <w:color w:val="D4D4D4"/>
+                          <w:sz w:val="21"/>
+                          <w:szCs w:val="21"/>
+                          <w:lang w:eastAsia="en-GB"/>
+                        </w:rPr>
+                        <w:t>rmse</w:t>
+                      </w:r>
+                      <w:proofErr w:type="spellEnd"/>
+                      <w:r>
+                        <w:rPr>
+                          <w:rFonts w:ascii="Consolas" w:eastAsia="Times New Roman" w:hAnsi="Consolas" w:cs="Times New Roman"/>
+                          <w:color w:val="D4D4D4"/>
+                          <w:sz w:val="21"/>
+                          <w:szCs w:val="21"/>
+                          <w:lang w:eastAsia="en-GB"/>
+                        </w:rPr>
+                        <w:t xml:space="preserve"> = </w:t>
+                      </w:r>
+                      <w:proofErr w:type="spellStart"/>
+                      <w:proofErr w:type="gramStart"/>
+                      <w:r>
+                        <w:rPr>
+                          <w:rFonts w:ascii="Consolas" w:eastAsia="Times New Roman" w:hAnsi="Consolas" w:cs="Times New Roman"/>
+                          <w:color w:val="D4D4D4"/>
+                          <w:sz w:val="21"/>
+                          <w:szCs w:val="21"/>
+                          <w:lang w:eastAsia="en-GB"/>
+                        </w:rPr>
+                        <w:t>np.sqrt</w:t>
+                      </w:r>
+                      <w:proofErr w:type="spellEnd"/>
+                      <w:proofErr w:type="gramEnd"/>
+                      <w:r>
+                        <w:rPr>
+                          <w:rFonts w:ascii="Consolas" w:eastAsia="Times New Roman" w:hAnsi="Consolas" w:cs="Times New Roman"/>
+                          <w:color w:val="D4D4D4"/>
+                          <w:sz w:val="21"/>
+                          <w:szCs w:val="21"/>
+                          <w:lang w:eastAsia="en-GB"/>
+                        </w:rPr>
+                        <w:t>(((</w:t>
+                      </w:r>
+                      <w:proofErr w:type="spellStart"/>
+                      <w:r>
+                        <w:rPr>
+                          <w:rFonts w:ascii="Consolas" w:eastAsia="Times New Roman" w:hAnsi="Consolas" w:cs="Times New Roman"/>
+                          <w:color w:val="D4D4D4"/>
+                          <w:sz w:val="21"/>
+                          <w:szCs w:val="21"/>
+                          <w:lang w:eastAsia="en-GB"/>
+                        </w:rPr>
+                        <w:t>y_pred</w:t>
+                      </w:r>
+                      <w:proofErr w:type="spellEnd"/>
+                      <w:r>
+                        <w:rPr>
+                          <w:rFonts w:ascii="Consolas" w:eastAsia="Times New Roman" w:hAnsi="Consolas" w:cs="Times New Roman"/>
+                          <w:color w:val="D4D4D4"/>
+                          <w:sz w:val="21"/>
+                          <w:szCs w:val="21"/>
+                          <w:lang w:eastAsia="en-GB"/>
+                        </w:rPr>
+                        <w:t xml:space="preserve"> - y) ** </w:t>
                       </w:r>
                       <w:r>
                         <w:rPr>
@@ -1153,13 +1524,7 @@
         </mc:AlternateContent>
       </w:r>
       <w:r>
-        <w:t xml:space="preserve">The concept for the ordinary least squares method is to calculate and reduce the sum of the </w:t>
-      </w:r>
-      <w:r>
-        <w:t xml:space="preserve">squared </w:t>
-      </w:r>
-      <w:r>
-        <w:t xml:space="preserve">errors produced by each point at how far it is away from the line. The error in this case is also sometimes referred to as the ‘residual’. Looking at </w:t>
+        <w:t xml:space="preserve">The concept for the ordinary least squares method is to calculate and reduce the sum of the squared errors produced by each point at how far it is away from the line. The error in this case is also sometimes referred to as the ‘residual’. Looking at </w:t>
       </w:r>
       <w:r>
         <w:rPr>
@@ -1168,10 +1533,7 @@
         <w:t>Figure 4</w:t>
       </w:r>
       <w:r>
-        <w:t>, showing the ordinary least squares method in action on a linear regression line, the points (marked with X’s) that are close to the line will have a very low error value, whereas the outliers on the graph (the points far below and above the line) will have a large error. Calculating the lowest sum of the errors produced by the points will result in the ‘best fitting line</w:t>
-      </w:r>
-      <w:r>
-        <w:t xml:space="preserve">’. </w:t>
+        <w:t xml:space="preserve">, showing the ordinary least squares method in action on a linear regression line, the points (marked with X’s) that are close to the line will have a very low error value, whereas the outliers on the graph (the points far below and above the line) will have a large error. Calculating the lowest sum of the errors produced by the points will result in the ‘best fitting line’. </w:t>
       </w:r>
     </w:p>
     <w:p/>
@@ -1184,7 +1546,72 @@
         <w:t>Polynomial feature expansion</w:t>
       </w:r>
     </w:p>
-    <w:p/>
+    <w:p>
+      <w:r>
+        <w:t xml:space="preserve">Polynomial feature expansion and its use in polynomial regression is the main step between simple linear regression and polynomial regression. The process of expanding the features of values </w:t>
+      </w:r>
+      <w:r>
+        <w:t xml:space="preserve">to </w:t>
+      </w:r>
+      <w:r>
+        <w:rPr>
+          <w:i/>
+        </w:rPr>
+        <w:t>n</w:t>
+      </w:r>
+      <w:r>
+        <w:t xml:space="preserve"> degree allows for multiple polynomials to create the best fitting line for the degree chosen.</w:t>
+      </w:r>
+    </w:p>
+    <w:p>
+      <w:r>
+        <w:t>The process to expand the features is as follows:</w:t>
+      </w:r>
+    </w:p>
+    <w:p>
+      <w:r>
+        <w:tab/>
+        <w:t xml:space="preserve">Taking a degree </w:t>
+      </w:r>
+      <w:proofErr w:type="spellStart"/>
+      <w:r>
+        <w:rPr>
+          <w:i/>
+        </w:rPr>
+        <w:t>n</w:t>
+      </w:r>
+      <w:proofErr w:type="spellEnd"/>
+      <w:r>
+        <w:t xml:space="preserve">, you need to loop through from 0 to </w:t>
+      </w:r>
+      <w:r>
+        <w:rPr>
+          <w:i/>
+        </w:rPr>
+        <w:t>n</w:t>
+      </w:r>
+      <w:r>
+        <w:t xml:space="preserve"> raising variable X</w:t>
+      </w:r>
+      <m:oMath>
+        <m:r>
+          <w:rPr>
+            <w:rFonts w:ascii="Cambria Math" w:hAnsi="Cambria Math"/>
+            <w:sz w:val="18"/>
+          </w:rPr>
+          <m:t>n</m:t>
+        </m:r>
+      </m:oMath>
+      <w:r>
+        <w:rPr>
+          <w:rFonts w:eastAsiaTheme="minorEastAsia"/>
+          <w:sz w:val="18"/>
+        </w:rPr>
+        <w:t xml:space="preserve"> </w:t>
+      </w:r>
+      <w:bookmarkStart w:id="0" w:name="_GoBack"/>
+      <w:bookmarkEnd w:id="0"/>
+    </w:p>
     <w:p>
       <w:pPr>
         <w:pStyle w:val="Heading2"/>
@@ -1219,8 +1646,6 @@
       <w:r>
         <w:t>Section 3: Evaluation</w:t>
       </w:r>
-      <w:bookmarkStart w:id="0" w:name="_GoBack"/>
-      <w:bookmarkEnd w:id="0"/>
     </w:p>
     <w:sectPr>
       <w:pgSz w:w="12240" w:h="15840"/>
@@ -1679,7 +2104,6 @@
   <w:style w:type="character" w:default="1" w:styleId="DefaultParagraphFont">
     <w:name w:val="Default Paragraph Font"/>
     <w:uiPriority w:val="1"/>
-    <w:semiHidden/>
     <w:unhideWhenUsed/>
   </w:style>
   <w:style w:type="table" w:default="1" w:styleId="TableNormal">
@@ -1815,6 +2239,16 @@
       <w:color w:val="44546A" w:themeColor="text2"/>
       <w:sz w:val="18"/>
       <w:szCs w:val="18"/>
+    </w:rPr>
+  </w:style>
+  <w:style w:type="character" w:styleId="PlaceholderText">
+    <w:name w:val="Placeholder Text"/>
+    <w:basedOn w:val="DefaultParagraphFont"/>
+    <w:uiPriority w:val="99"/>
+    <w:semiHidden/>
+    <w:rsid w:val="00B54C65"/>
+    <w:rPr>
+      <w:color w:val="808080"/>
     </w:rPr>
   </w:style>
 </w:styles>

</xml_diff>

<commit_message>
Changes to regression algorithm
</commit_message>
<xml_diff>
--- a/Algorithms for Data Mining.docx
+++ b/Algorithms for Data Mining.docx
@@ -1548,7 +1548,24 @@
     </w:p>
     <w:p>
       <w:r>
-        <w:t xml:space="preserve">Polynomial feature expansion and its use in polynomial regression is the main step between simple linear regression and polynomial regression. The process of expanding the features of values </w:t>
+        <w:t xml:space="preserve">Polynomial feature expansion and its use in polynomial regression is the main step between simple linear regression </w:t>
+      </w:r>
+      <w:r>
+        <w:t xml:space="preserve">using least squares </w:t>
+      </w:r>
+      <w:r>
+        <w:t xml:space="preserve">and polynomial regression. </w:t>
+      </w:r>
+      <w:r>
+        <w:t xml:space="preserve">Often also referred to as a Vandermonde Matrix, </w:t>
+      </w:r>
+      <w:proofErr w:type="gramStart"/>
+      <w:r>
+        <w:t>The</w:t>
+      </w:r>
+      <w:proofErr w:type="gramEnd"/>
+      <w:r>
+        <w:t xml:space="preserve"> process of expanding the features of values </w:t>
       </w:r>
       <w:r>
         <w:t xml:space="preserve">to </w:t>
@@ -1562,6 +1579,8 @@
       <w:r>
         <w:t xml:space="preserve"> degree allows for multiple polynomials to create the best fitting line for the degree chosen.</w:t>
       </w:r>
+      <w:bookmarkStart w:id="0" w:name="_GoBack"/>
+      <w:bookmarkEnd w:id="0"/>
     </w:p>
     <w:p>
       <w:r>
@@ -1569,8 +1588,10 @@
       </w:r>
     </w:p>
     <w:p>
-      <w:r>
-        <w:tab/>
+      <w:pPr>
+        <w:ind w:left="720"/>
+      </w:pPr>
+      <w:r>
         <w:t xml:space="preserve">Taking a degree </w:t>
       </w:r>
       <w:proofErr w:type="spellStart"/>
@@ -1582,7 +1603,28 @@
       </w:r>
       <w:proofErr w:type="spellEnd"/>
       <w:r>
-        <w:t xml:space="preserve">, you need to loop through from 0 to </w:t>
+        <w:t xml:space="preserve">, </w:t>
+      </w:r>
+      <w:r>
+        <w:t xml:space="preserve">and an array of values </w:t>
+      </w:r>
+      <w:r>
+        <w:rPr>
+          <w:i/>
+        </w:rPr>
+        <w:t>X</w:t>
+      </w:r>
+      <w:r>
+        <w:rPr>
+          <w:i/>
+        </w:rPr>
+        <w:t xml:space="preserve"> </w:t>
+      </w:r>
+      <w:r>
+        <w:t>you</w:t>
+      </w:r>
+      <w:r>
+        <w:t xml:space="preserve"> need to loop through from 0 to </w:t>
       </w:r>
       <w:r>
         <w:rPr>
@@ -1599,7 +1641,7 @@
             <w:rFonts w:ascii="Cambria Math" w:hAnsi="Cambria Math"/>
             <w:sz w:val="18"/>
           </w:rPr>
-          <m:t>n</m:t>
+          <m:t>j</m:t>
         </m:r>
       </m:oMath>
       <w:r>
@@ -1609,8 +1651,989 @@
         </w:rPr>
         <w:t xml:space="preserve"> </w:t>
       </w:r>
-      <w:bookmarkStart w:id="0" w:name="_GoBack"/>
-      <w:bookmarkEnd w:id="0"/>
+      <w:r>
+        <w:rPr>
+          <w:rFonts w:eastAsiaTheme="minorEastAsia"/>
+        </w:rPr>
+        <w:t xml:space="preserve">to the power of </w:t>
+      </w:r>
+      <w:r>
+        <w:rPr>
+          <w:rFonts w:eastAsiaTheme="minorEastAsia"/>
+          <w:i/>
+        </w:rPr>
+        <w:t>n</w:t>
+      </w:r>
+      <w:r>
+        <w:rPr>
+          <w:rFonts w:eastAsiaTheme="minorEastAsia"/>
+        </w:rPr>
+        <w:t xml:space="preserve"> each time. </w:t>
+      </w:r>
+      <w:r>
+        <w:rPr>
+          <w:rFonts w:eastAsiaTheme="minorEastAsia"/>
+        </w:rPr>
+        <w:t xml:space="preserve">The resulting shape of the array will be </w:t>
+      </w:r>
+      <w:r>
+        <w:rPr>
+          <w:rFonts w:eastAsiaTheme="minorEastAsia"/>
+          <w:i/>
+        </w:rPr>
+        <w:t>j x n</w:t>
+      </w:r>
+      <w:r>
+        <w:t xml:space="preserve">, this can be expressed visually as: </w:t>
+      </w:r>
+    </w:p>
+    <w:p>
+      <w:pPr>
+        <w:ind w:left="720"/>
+      </w:pPr>
+      <m:oMathPara>
+        <m:oMath>
+          <m:d>
+            <m:dPr>
+              <m:begChr m:val="["/>
+              <m:endChr m:val="]"/>
+              <m:ctrlPr>
+                <w:rPr>
+                  <w:rFonts w:ascii="Cambria Math" w:hAnsi="Cambria Math"/>
+                  <w:i/>
+                  <w:sz w:val="28"/>
+                </w:rPr>
+              </m:ctrlPr>
+            </m:dPr>
+            <m:e>
+              <m:m>
+                <m:mPr>
+                  <m:mcs>
+                    <m:mc>
+                      <m:mcPr>
+                        <m:count m:val="5"/>
+                        <m:mcJc m:val="center"/>
+                      </m:mcPr>
+                    </m:mc>
+                  </m:mcs>
+                  <m:ctrlPr>
+                    <w:rPr>
+                      <w:rFonts w:ascii="Cambria Math" w:hAnsi="Cambria Math"/>
+                      <w:i/>
+                      <w:sz w:val="28"/>
+                    </w:rPr>
+                  </m:ctrlPr>
+                </m:mPr>
+                <m:mr>
+                  <m:e>
+                    <m:sSubSup>
+                      <m:sSubSupPr>
+                        <m:ctrlPr>
+                          <w:rPr>
+                            <w:rFonts w:ascii="Cambria Math" w:hAnsi="Cambria Math"/>
+                            <w:i/>
+                            <w:sz w:val="28"/>
+                          </w:rPr>
+                        </m:ctrlPr>
+                      </m:sSubSupPr>
+                      <m:e>
+                        <m:r>
+                          <w:rPr>
+                            <w:rFonts w:ascii="Cambria Math" w:hAnsi="Cambria Math"/>
+                            <w:sz w:val="28"/>
+                          </w:rPr>
+                          <m:t>x</m:t>
+                        </m:r>
+                      </m:e>
+                      <m:sub>
+                        <m:r>
+                          <w:rPr>
+                            <w:rFonts w:ascii="Cambria Math" w:hAnsi="Cambria Math"/>
+                            <w:sz w:val="28"/>
+                          </w:rPr>
+                          <m:t>1</m:t>
+                        </m:r>
+                      </m:sub>
+                      <m:sup>
+                        <m:r>
+                          <w:rPr>
+                            <w:rFonts w:ascii="Cambria Math" w:hAnsi="Cambria Math"/>
+                            <w:sz w:val="28"/>
+                          </w:rPr>
+                          <m:t>0</m:t>
+                        </m:r>
+                      </m:sup>
+                    </m:sSubSup>
+                  </m:e>
+                  <m:e>
+                    <m:sSubSup>
+                      <m:sSubSupPr>
+                        <m:ctrlPr>
+                          <w:rPr>
+                            <w:rFonts w:ascii="Cambria Math" w:hAnsi="Cambria Math"/>
+                            <w:i/>
+                            <w:sz w:val="28"/>
+                          </w:rPr>
+                        </m:ctrlPr>
+                      </m:sSubSupPr>
+                      <m:e>
+                        <m:r>
+                          <w:rPr>
+                            <w:rFonts w:ascii="Cambria Math" w:hAnsi="Cambria Math"/>
+                            <w:sz w:val="28"/>
+                          </w:rPr>
+                          <m:t>x</m:t>
+                        </m:r>
+                      </m:e>
+                      <m:sub>
+                        <m:r>
+                          <w:rPr>
+                            <w:rFonts w:ascii="Cambria Math" w:hAnsi="Cambria Math"/>
+                            <w:sz w:val="28"/>
+                          </w:rPr>
+                          <m:t>1</m:t>
+                        </m:r>
+                      </m:sub>
+                      <m:sup>
+                        <m:r>
+                          <w:rPr>
+                            <w:rFonts w:ascii="Cambria Math" w:hAnsi="Cambria Math"/>
+                            <w:sz w:val="28"/>
+                          </w:rPr>
+                          <m:t>1</m:t>
+                        </m:r>
+                      </m:sup>
+                    </m:sSubSup>
+                  </m:e>
+                  <m:e>
+                    <m:sSubSup>
+                      <m:sSubSupPr>
+                        <m:ctrlPr>
+                          <w:rPr>
+                            <w:rFonts w:ascii="Cambria Math" w:hAnsi="Cambria Math"/>
+                            <w:i/>
+                            <w:sz w:val="28"/>
+                          </w:rPr>
+                        </m:ctrlPr>
+                      </m:sSubSupPr>
+                      <m:e>
+                        <m:r>
+                          <w:rPr>
+                            <w:rFonts w:ascii="Cambria Math" w:hAnsi="Cambria Math"/>
+                            <w:sz w:val="28"/>
+                          </w:rPr>
+                          <m:t>x</m:t>
+                        </m:r>
+                      </m:e>
+                      <m:sub>
+                        <m:r>
+                          <w:rPr>
+                            <w:rFonts w:ascii="Cambria Math" w:hAnsi="Cambria Math"/>
+                            <w:sz w:val="28"/>
+                          </w:rPr>
+                          <m:t>1</m:t>
+                        </m:r>
+                      </m:sub>
+                      <m:sup>
+                        <m:r>
+                          <w:rPr>
+                            <w:rFonts w:ascii="Cambria Math" w:hAnsi="Cambria Math"/>
+                            <w:sz w:val="28"/>
+                          </w:rPr>
+                          <m:t>2</m:t>
+                        </m:r>
+                      </m:sup>
+                    </m:sSubSup>
+                    <m:ctrlPr>
+                      <w:rPr>
+                        <w:rFonts w:ascii="Cambria Math" w:eastAsia="Cambria Math" w:hAnsi="Cambria Math" w:cs="Cambria Math"/>
+                        <w:i/>
+                        <w:sz w:val="28"/>
+                      </w:rPr>
+                    </m:ctrlPr>
+                  </m:e>
+                  <m:e>
+                    <m:r>
+                      <w:rPr>
+                        <w:rFonts w:ascii="Cambria Math" w:hAnsi="Cambria Math"/>
+                        <w:sz w:val="28"/>
+                      </w:rPr>
+                      <m:t>⋯</m:t>
+                    </m:r>
+                    <m:ctrlPr>
+                      <w:rPr>
+                        <w:rFonts w:ascii="Cambria Math" w:eastAsia="Cambria Math" w:hAnsi="Cambria Math" w:cs="Cambria Math"/>
+                        <w:i/>
+                        <w:sz w:val="28"/>
+                      </w:rPr>
+                    </m:ctrlPr>
+                  </m:e>
+                  <m:e>
+                    <m:sSubSup>
+                      <m:sSubSupPr>
+                        <m:ctrlPr>
+                          <w:rPr>
+                            <w:rFonts w:ascii="Cambria Math" w:eastAsia="Cambria Math" w:hAnsi="Cambria Math" w:cs="Cambria Math"/>
+                            <w:i/>
+                            <w:sz w:val="28"/>
+                          </w:rPr>
+                        </m:ctrlPr>
+                      </m:sSubSupPr>
+                      <m:e>
+                        <m:r>
+                          <w:rPr>
+                            <w:rFonts w:ascii="Cambria Math" w:eastAsia="Cambria Math" w:hAnsi="Cambria Math" w:cs="Cambria Math"/>
+                            <w:sz w:val="28"/>
+                          </w:rPr>
+                          <m:t>x</m:t>
+                        </m:r>
+                      </m:e>
+                      <m:sub>
+                        <m:r>
+                          <w:rPr>
+                            <w:rFonts w:ascii="Cambria Math" w:eastAsia="Cambria Math" w:hAnsi="Cambria Math" w:cs="Cambria Math"/>
+                            <w:sz w:val="28"/>
+                          </w:rPr>
+                          <m:t>1</m:t>
+                        </m:r>
+                      </m:sub>
+                      <m:sup>
+                        <m:r>
+                          <w:rPr>
+                            <w:rFonts w:ascii="Cambria Math" w:eastAsia="Cambria Math" w:hAnsi="Cambria Math" w:cs="Cambria Math"/>
+                            <w:sz w:val="28"/>
+                          </w:rPr>
+                          <m:t>n</m:t>
+                        </m:r>
+                      </m:sup>
+                    </m:sSubSup>
+                  </m:e>
+                </m:mr>
+                <m:mr>
+                  <m:e>
+                    <m:sSubSup>
+                      <m:sSubSupPr>
+                        <m:ctrlPr>
+                          <w:rPr>
+                            <w:rFonts w:ascii="Cambria Math" w:hAnsi="Cambria Math"/>
+                            <w:i/>
+                            <w:sz w:val="28"/>
+                          </w:rPr>
+                        </m:ctrlPr>
+                      </m:sSubSupPr>
+                      <m:e>
+                        <m:r>
+                          <w:rPr>
+                            <w:rFonts w:ascii="Cambria Math" w:hAnsi="Cambria Math"/>
+                            <w:sz w:val="28"/>
+                          </w:rPr>
+                          <m:t>x</m:t>
+                        </m:r>
+                      </m:e>
+                      <m:sub>
+                        <m:r>
+                          <w:rPr>
+                            <w:rFonts w:ascii="Cambria Math" w:hAnsi="Cambria Math"/>
+                            <w:sz w:val="28"/>
+                          </w:rPr>
+                          <m:t>2</m:t>
+                        </m:r>
+                      </m:sub>
+                      <m:sup>
+                        <m:r>
+                          <w:rPr>
+                            <w:rFonts w:ascii="Cambria Math" w:hAnsi="Cambria Math"/>
+                            <w:sz w:val="28"/>
+                          </w:rPr>
+                          <m:t>0</m:t>
+                        </m:r>
+                      </m:sup>
+                    </m:sSubSup>
+                  </m:e>
+                  <m:e>
+                    <m:sSubSup>
+                      <m:sSubSupPr>
+                        <m:ctrlPr>
+                          <w:rPr>
+                            <w:rFonts w:ascii="Cambria Math" w:hAnsi="Cambria Math"/>
+                            <w:i/>
+                            <w:sz w:val="28"/>
+                          </w:rPr>
+                        </m:ctrlPr>
+                      </m:sSubSupPr>
+                      <m:e>
+                        <m:r>
+                          <w:rPr>
+                            <w:rFonts w:ascii="Cambria Math" w:hAnsi="Cambria Math"/>
+                            <w:sz w:val="28"/>
+                          </w:rPr>
+                          <m:t>x</m:t>
+                        </m:r>
+                      </m:e>
+                      <m:sub>
+                        <m:r>
+                          <w:rPr>
+                            <w:rFonts w:ascii="Cambria Math" w:hAnsi="Cambria Math"/>
+                            <w:sz w:val="28"/>
+                          </w:rPr>
+                          <m:t>2</m:t>
+                        </m:r>
+                      </m:sub>
+                      <m:sup>
+                        <m:r>
+                          <w:rPr>
+                            <w:rFonts w:ascii="Cambria Math" w:hAnsi="Cambria Math"/>
+                            <w:sz w:val="28"/>
+                          </w:rPr>
+                          <m:t>1</m:t>
+                        </m:r>
+                      </m:sup>
+                    </m:sSubSup>
+                  </m:e>
+                  <m:e>
+                    <m:sSubSup>
+                      <m:sSubSupPr>
+                        <m:ctrlPr>
+                          <w:rPr>
+                            <w:rFonts w:ascii="Cambria Math" w:hAnsi="Cambria Math"/>
+                            <w:i/>
+                            <w:sz w:val="28"/>
+                          </w:rPr>
+                        </m:ctrlPr>
+                      </m:sSubSupPr>
+                      <m:e>
+                        <m:r>
+                          <w:rPr>
+                            <w:rFonts w:ascii="Cambria Math" w:hAnsi="Cambria Math"/>
+                            <w:sz w:val="28"/>
+                          </w:rPr>
+                          <m:t>x</m:t>
+                        </m:r>
+                      </m:e>
+                      <m:sub>
+                        <m:r>
+                          <w:rPr>
+                            <w:rFonts w:ascii="Cambria Math" w:hAnsi="Cambria Math"/>
+                            <w:sz w:val="28"/>
+                          </w:rPr>
+                          <m:t>2</m:t>
+                        </m:r>
+                      </m:sub>
+                      <m:sup>
+                        <m:r>
+                          <w:rPr>
+                            <w:rFonts w:ascii="Cambria Math" w:hAnsi="Cambria Math"/>
+                            <w:sz w:val="28"/>
+                          </w:rPr>
+                          <m:t>2</m:t>
+                        </m:r>
+                      </m:sup>
+                    </m:sSubSup>
+                    <m:ctrlPr>
+                      <w:rPr>
+                        <w:rFonts w:ascii="Cambria Math" w:eastAsia="Cambria Math" w:hAnsi="Cambria Math" w:cs="Cambria Math"/>
+                        <w:i/>
+                        <w:sz w:val="28"/>
+                      </w:rPr>
+                    </m:ctrlPr>
+                  </m:e>
+                  <m:e>
+                    <m:r>
+                      <w:rPr>
+                        <w:rFonts w:ascii="Cambria Math" w:eastAsia="Cambria Math" w:hAnsi="Cambria Math" w:cs="Cambria Math"/>
+                        <w:sz w:val="28"/>
+                      </w:rPr>
+                      <m:t>⋯</m:t>
+                    </m:r>
+                    <m:ctrlPr>
+                      <w:rPr>
+                        <w:rFonts w:ascii="Cambria Math" w:eastAsia="Cambria Math" w:hAnsi="Cambria Math" w:cs="Cambria Math"/>
+                        <w:i/>
+                        <w:sz w:val="28"/>
+                      </w:rPr>
+                    </m:ctrlPr>
+                  </m:e>
+                  <m:e>
+                    <m:sSubSup>
+                      <m:sSubSupPr>
+                        <m:ctrlPr>
+                          <w:rPr>
+                            <w:rFonts w:ascii="Cambria Math" w:eastAsia="Cambria Math" w:hAnsi="Cambria Math" w:cs="Cambria Math"/>
+                            <w:i/>
+                            <w:sz w:val="28"/>
+                          </w:rPr>
+                        </m:ctrlPr>
+                      </m:sSubSupPr>
+                      <m:e>
+                        <m:r>
+                          <w:rPr>
+                            <w:rFonts w:ascii="Cambria Math" w:eastAsia="Cambria Math" w:hAnsi="Cambria Math" w:cs="Cambria Math"/>
+                            <w:sz w:val="28"/>
+                          </w:rPr>
+                          <m:t>x</m:t>
+                        </m:r>
+                      </m:e>
+                      <m:sub>
+                        <m:r>
+                          <w:rPr>
+                            <w:rFonts w:ascii="Cambria Math" w:eastAsia="Cambria Math" w:hAnsi="Cambria Math" w:cs="Cambria Math"/>
+                            <w:sz w:val="28"/>
+                          </w:rPr>
+                          <m:t>2</m:t>
+                        </m:r>
+                      </m:sub>
+                      <m:sup>
+                        <m:r>
+                          <w:rPr>
+                            <w:rFonts w:ascii="Cambria Math" w:eastAsia="Cambria Math" w:hAnsi="Cambria Math" w:cs="Cambria Math"/>
+                            <w:sz w:val="28"/>
+                          </w:rPr>
+                          <m:t>n</m:t>
+                        </m:r>
+                      </m:sup>
+                    </m:sSubSup>
+                  </m:e>
+                </m:mr>
+                <m:mr>
+                  <m:e>
+                    <m:sSubSup>
+                      <m:sSubSupPr>
+                        <m:ctrlPr>
+                          <w:rPr>
+                            <w:rFonts w:ascii="Cambria Math" w:hAnsi="Cambria Math"/>
+                            <w:i/>
+                            <w:sz w:val="28"/>
+                          </w:rPr>
+                        </m:ctrlPr>
+                      </m:sSubSupPr>
+                      <m:e>
+                        <m:r>
+                          <w:rPr>
+                            <w:rFonts w:ascii="Cambria Math" w:hAnsi="Cambria Math"/>
+                            <w:sz w:val="28"/>
+                          </w:rPr>
+                          <m:t>x</m:t>
+                        </m:r>
+                      </m:e>
+                      <m:sub>
+                        <m:r>
+                          <w:rPr>
+                            <w:rFonts w:ascii="Cambria Math" w:hAnsi="Cambria Math"/>
+                            <w:sz w:val="28"/>
+                          </w:rPr>
+                          <m:t>3</m:t>
+                        </m:r>
+                      </m:sub>
+                      <m:sup>
+                        <m:r>
+                          <w:rPr>
+                            <w:rFonts w:ascii="Cambria Math" w:hAnsi="Cambria Math"/>
+                            <w:sz w:val="28"/>
+                          </w:rPr>
+                          <m:t>0</m:t>
+                        </m:r>
+                      </m:sup>
+                    </m:sSubSup>
+                    <m:ctrlPr>
+                      <w:rPr>
+                        <w:rFonts w:ascii="Cambria Math" w:eastAsia="Cambria Math" w:hAnsi="Cambria Math" w:cs="Cambria Math"/>
+                        <w:i/>
+                        <w:sz w:val="28"/>
+                      </w:rPr>
+                    </m:ctrlPr>
+                  </m:e>
+                  <m:e>
+                    <m:sSubSup>
+                      <m:sSubSupPr>
+                        <m:ctrlPr>
+                          <w:rPr>
+                            <w:rFonts w:ascii="Cambria Math" w:hAnsi="Cambria Math"/>
+                            <w:i/>
+                            <w:sz w:val="28"/>
+                          </w:rPr>
+                        </m:ctrlPr>
+                      </m:sSubSupPr>
+                      <m:e>
+                        <m:r>
+                          <w:rPr>
+                            <w:rFonts w:ascii="Cambria Math" w:hAnsi="Cambria Math"/>
+                            <w:sz w:val="28"/>
+                          </w:rPr>
+                          <m:t>x</m:t>
+                        </m:r>
+                      </m:e>
+                      <m:sub>
+                        <m:r>
+                          <w:rPr>
+                            <w:rFonts w:ascii="Cambria Math" w:hAnsi="Cambria Math"/>
+                            <w:sz w:val="28"/>
+                          </w:rPr>
+                          <m:t>3</m:t>
+                        </m:r>
+                      </m:sub>
+                      <m:sup>
+                        <m:r>
+                          <w:rPr>
+                            <w:rFonts w:ascii="Cambria Math" w:hAnsi="Cambria Math"/>
+                            <w:sz w:val="28"/>
+                          </w:rPr>
+                          <m:t>1</m:t>
+                        </m:r>
+                      </m:sup>
+                    </m:sSubSup>
+                    <m:ctrlPr>
+                      <w:rPr>
+                        <w:rFonts w:ascii="Cambria Math" w:eastAsia="Cambria Math" w:hAnsi="Cambria Math" w:cs="Cambria Math"/>
+                        <w:i/>
+                        <w:sz w:val="28"/>
+                      </w:rPr>
+                    </m:ctrlPr>
+                  </m:e>
+                  <m:e>
+                    <m:sSubSup>
+                      <m:sSubSupPr>
+                        <m:ctrlPr>
+                          <w:rPr>
+                            <w:rFonts w:ascii="Cambria Math" w:hAnsi="Cambria Math"/>
+                            <w:i/>
+                            <w:sz w:val="28"/>
+                          </w:rPr>
+                        </m:ctrlPr>
+                      </m:sSubSupPr>
+                      <m:e>
+                        <m:r>
+                          <w:rPr>
+                            <w:rFonts w:ascii="Cambria Math" w:hAnsi="Cambria Math"/>
+                            <w:sz w:val="28"/>
+                          </w:rPr>
+                          <m:t>x</m:t>
+                        </m:r>
+                      </m:e>
+                      <m:sub>
+                        <m:r>
+                          <w:rPr>
+                            <w:rFonts w:ascii="Cambria Math" w:hAnsi="Cambria Math"/>
+                            <w:sz w:val="28"/>
+                          </w:rPr>
+                          <m:t>3</m:t>
+                        </m:r>
+                      </m:sub>
+                      <m:sup>
+                        <m:r>
+                          <w:rPr>
+                            <w:rFonts w:ascii="Cambria Math" w:hAnsi="Cambria Math"/>
+                            <w:sz w:val="28"/>
+                          </w:rPr>
+                          <m:t>2</m:t>
+                        </m:r>
+                      </m:sup>
+                    </m:sSubSup>
+                    <m:ctrlPr>
+                      <w:rPr>
+                        <w:rFonts w:ascii="Cambria Math" w:eastAsia="Cambria Math" w:hAnsi="Cambria Math" w:cs="Cambria Math"/>
+                        <w:i/>
+                        <w:sz w:val="28"/>
+                      </w:rPr>
+                    </m:ctrlPr>
+                  </m:e>
+                  <m:e>
+                    <m:r>
+                      <w:rPr>
+                        <w:rFonts w:ascii="Cambria Math" w:eastAsia="Cambria Math" w:hAnsi="Cambria Math" w:cs="Cambria Math"/>
+                        <w:sz w:val="28"/>
+                      </w:rPr>
+                      <m:t>⋯</m:t>
+                    </m:r>
+                    <m:ctrlPr>
+                      <w:rPr>
+                        <w:rFonts w:ascii="Cambria Math" w:eastAsia="Cambria Math" w:hAnsi="Cambria Math" w:cs="Cambria Math"/>
+                        <w:i/>
+                        <w:sz w:val="28"/>
+                      </w:rPr>
+                    </m:ctrlPr>
+                  </m:e>
+                  <m:e>
+                    <m:sSubSup>
+                      <m:sSubSupPr>
+                        <m:ctrlPr>
+                          <w:rPr>
+                            <w:rFonts w:ascii="Cambria Math" w:eastAsia="Cambria Math" w:hAnsi="Cambria Math" w:cs="Cambria Math"/>
+                            <w:i/>
+                            <w:sz w:val="28"/>
+                          </w:rPr>
+                        </m:ctrlPr>
+                      </m:sSubSupPr>
+                      <m:e>
+                        <m:r>
+                          <w:rPr>
+                            <w:rFonts w:ascii="Cambria Math" w:eastAsia="Cambria Math" w:hAnsi="Cambria Math" w:cs="Cambria Math"/>
+                            <w:sz w:val="28"/>
+                          </w:rPr>
+                          <m:t>x</m:t>
+                        </m:r>
+                      </m:e>
+                      <m:sub>
+                        <m:r>
+                          <w:rPr>
+                            <w:rFonts w:ascii="Cambria Math" w:eastAsia="Cambria Math" w:hAnsi="Cambria Math" w:cs="Cambria Math"/>
+                            <w:sz w:val="28"/>
+                          </w:rPr>
+                          <m:t>3</m:t>
+                        </m:r>
+                      </m:sub>
+                      <m:sup>
+                        <m:r>
+                          <w:rPr>
+                            <w:rFonts w:ascii="Cambria Math" w:eastAsia="Cambria Math" w:hAnsi="Cambria Math" w:cs="Cambria Math"/>
+                            <w:sz w:val="28"/>
+                          </w:rPr>
+                          <m:t>n</m:t>
+                        </m:r>
+                      </m:sup>
+                    </m:sSubSup>
+                    <m:ctrlPr>
+                      <w:rPr>
+                        <w:rFonts w:ascii="Cambria Math" w:eastAsia="Cambria Math" w:hAnsi="Cambria Math" w:cs="Cambria Math"/>
+                        <w:i/>
+                        <w:sz w:val="28"/>
+                      </w:rPr>
+                    </m:ctrlPr>
+                  </m:e>
+                </m:mr>
+                <m:mr>
+                  <m:e>
+                    <m:r>
+                      <w:rPr>
+                        <w:rFonts w:ascii="Cambria Math" w:hAnsi="Cambria Math"/>
+                        <w:sz w:val="28"/>
+                      </w:rPr>
+                      <m:t>⋮</m:t>
+                    </m:r>
+                  </m:e>
+                  <m:e>
+                    <m:r>
+                      <w:rPr>
+                        <w:rFonts w:ascii="Cambria Math" w:hAnsi="Cambria Math"/>
+                        <w:sz w:val="28"/>
+                      </w:rPr>
+                      <m:t>⋮</m:t>
+                    </m:r>
+                  </m:e>
+                  <m:e>
+                    <m:r>
+                      <w:rPr>
+                        <w:rFonts w:ascii="Cambria Math" w:hAnsi="Cambria Math"/>
+                        <w:sz w:val="28"/>
+                      </w:rPr>
+                      <m:t>⋮</m:t>
+                    </m:r>
+                    <m:ctrlPr>
+                      <w:rPr>
+                        <w:rFonts w:ascii="Cambria Math" w:eastAsia="Cambria Math" w:hAnsi="Cambria Math" w:cs="Cambria Math"/>
+                        <w:i/>
+                        <w:sz w:val="28"/>
+                      </w:rPr>
+                    </m:ctrlPr>
+                  </m:e>
+                  <m:e>
+                    <m:r>
+                      <w:rPr>
+                        <w:rFonts w:ascii="Cambria Math" w:hAnsi="Cambria Math"/>
+                        <w:sz w:val="28"/>
+                      </w:rPr>
+                      <m:t>⋱</m:t>
+                    </m:r>
+                    <m:ctrlPr>
+                      <w:rPr>
+                        <w:rFonts w:ascii="Cambria Math" w:eastAsia="Cambria Math" w:hAnsi="Cambria Math" w:cs="Cambria Math"/>
+                        <w:i/>
+                        <w:sz w:val="28"/>
+                      </w:rPr>
+                    </m:ctrlPr>
+                  </m:e>
+                  <m:e>
+                    <m:r>
+                      <w:rPr>
+                        <w:rFonts w:ascii="Cambria Math" w:hAnsi="Cambria Math"/>
+                        <w:sz w:val="28"/>
+                      </w:rPr>
+                      <m:t>⋮</m:t>
+                    </m:r>
+                    <m:ctrlPr>
+                      <w:rPr>
+                        <w:rFonts w:ascii="Cambria Math" w:eastAsia="Cambria Math" w:hAnsi="Cambria Math" w:cs="Cambria Math"/>
+                        <w:i/>
+                        <w:sz w:val="28"/>
+                      </w:rPr>
+                    </m:ctrlPr>
+                  </m:e>
+                </m:mr>
+                <m:mr>
+                  <m:e>
+                    <m:sSubSup>
+                      <m:sSubSupPr>
+                        <m:ctrlPr>
+                          <w:rPr>
+                            <w:rFonts w:ascii="Cambria Math" w:hAnsi="Cambria Math"/>
+                            <w:i/>
+                            <w:sz w:val="28"/>
+                          </w:rPr>
+                        </m:ctrlPr>
+                      </m:sSubSupPr>
+                      <m:e>
+                        <m:r>
+                          <w:rPr>
+                            <w:rFonts w:ascii="Cambria Math" w:hAnsi="Cambria Math"/>
+                            <w:sz w:val="28"/>
+                          </w:rPr>
+                          <m:t>x</m:t>
+                        </m:r>
+                      </m:e>
+                      <m:sub>
+                        <m:r>
+                          <w:rPr>
+                            <w:rFonts w:ascii="Cambria Math" w:hAnsi="Cambria Math"/>
+                            <w:sz w:val="28"/>
+                          </w:rPr>
+                          <m:t>j</m:t>
+                        </m:r>
+                      </m:sub>
+                      <m:sup>
+                        <m:r>
+                          <w:rPr>
+                            <w:rFonts w:ascii="Cambria Math" w:hAnsi="Cambria Math"/>
+                            <w:sz w:val="28"/>
+                          </w:rPr>
+                          <m:t>0</m:t>
+                        </m:r>
+                      </m:sup>
+                    </m:sSubSup>
+                    <m:ctrlPr>
+                      <w:rPr>
+                        <w:rFonts w:ascii="Cambria Math" w:eastAsia="Cambria Math" w:hAnsi="Cambria Math" w:cs="Cambria Math"/>
+                        <w:i/>
+                        <w:sz w:val="28"/>
+                      </w:rPr>
+                    </m:ctrlPr>
+                  </m:e>
+                  <m:e>
+                    <m:sSubSup>
+                      <m:sSubSupPr>
+                        <m:ctrlPr>
+                          <w:rPr>
+                            <w:rFonts w:ascii="Cambria Math" w:hAnsi="Cambria Math"/>
+                            <w:i/>
+                            <w:sz w:val="28"/>
+                          </w:rPr>
+                        </m:ctrlPr>
+                      </m:sSubSupPr>
+                      <m:e>
+                        <m:r>
+                          <w:rPr>
+                            <w:rFonts w:ascii="Cambria Math" w:hAnsi="Cambria Math"/>
+                            <w:sz w:val="28"/>
+                          </w:rPr>
+                          <m:t>x</m:t>
+                        </m:r>
+                      </m:e>
+                      <m:sub>
+                        <m:r>
+                          <w:rPr>
+                            <w:rFonts w:ascii="Cambria Math" w:hAnsi="Cambria Math"/>
+                            <w:sz w:val="28"/>
+                          </w:rPr>
+                          <m:t>j</m:t>
+                        </m:r>
+                      </m:sub>
+                      <m:sup>
+                        <m:r>
+                          <w:rPr>
+                            <w:rFonts w:ascii="Cambria Math" w:hAnsi="Cambria Math"/>
+                            <w:sz w:val="28"/>
+                          </w:rPr>
+                          <m:t>1</m:t>
+                        </m:r>
+                      </m:sup>
+                    </m:sSubSup>
+                    <m:ctrlPr>
+                      <w:rPr>
+                        <w:rFonts w:ascii="Cambria Math" w:eastAsia="Cambria Math" w:hAnsi="Cambria Math" w:cs="Cambria Math"/>
+                        <w:i/>
+                        <w:sz w:val="28"/>
+                      </w:rPr>
+                    </m:ctrlPr>
+                  </m:e>
+                  <m:e>
+                    <m:sSubSup>
+                      <m:sSubSupPr>
+                        <m:ctrlPr>
+                          <w:rPr>
+                            <w:rFonts w:ascii="Cambria Math" w:hAnsi="Cambria Math"/>
+                            <w:i/>
+                            <w:sz w:val="28"/>
+                          </w:rPr>
+                        </m:ctrlPr>
+                      </m:sSubSupPr>
+                      <m:e>
+                        <m:r>
+                          <w:rPr>
+                            <w:rFonts w:ascii="Cambria Math" w:hAnsi="Cambria Math"/>
+                            <w:sz w:val="28"/>
+                          </w:rPr>
+                          <m:t>x</m:t>
+                        </m:r>
+                      </m:e>
+                      <m:sub>
+                        <m:r>
+                          <w:rPr>
+                            <w:rFonts w:ascii="Cambria Math" w:hAnsi="Cambria Math"/>
+                            <w:sz w:val="28"/>
+                          </w:rPr>
+                          <m:t>j</m:t>
+                        </m:r>
+                      </m:sub>
+                      <m:sup>
+                        <m:r>
+                          <w:rPr>
+                            <w:rFonts w:ascii="Cambria Math" w:hAnsi="Cambria Math"/>
+                            <w:sz w:val="28"/>
+                          </w:rPr>
+                          <m:t>2</m:t>
+                        </m:r>
+                      </m:sup>
+                    </m:sSubSup>
+                    <m:ctrlPr>
+                      <w:rPr>
+                        <w:rFonts w:ascii="Cambria Math" w:eastAsia="Cambria Math" w:hAnsi="Cambria Math" w:cs="Cambria Math"/>
+                        <w:i/>
+                        <w:sz w:val="28"/>
+                      </w:rPr>
+                    </m:ctrlPr>
+                  </m:e>
+                  <m:e>
+                    <m:r>
+                      <w:rPr>
+                        <w:rFonts w:ascii="Cambria Math" w:eastAsia="Cambria Math" w:hAnsi="Cambria Math" w:cs="Cambria Math"/>
+                        <w:sz w:val="28"/>
+                      </w:rPr>
+                      <m:t>⋯</m:t>
+                    </m:r>
+                    <m:ctrlPr>
+                      <w:rPr>
+                        <w:rFonts w:ascii="Cambria Math" w:eastAsia="Cambria Math" w:hAnsi="Cambria Math" w:cs="Cambria Math"/>
+                        <w:i/>
+                        <w:sz w:val="28"/>
+                      </w:rPr>
+                    </m:ctrlPr>
+                  </m:e>
+                  <m:e>
+                    <m:sSubSup>
+                      <m:sSubSupPr>
+                        <m:ctrlPr>
+                          <w:rPr>
+                            <w:rFonts w:ascii="Cambria Math" w:hAnsi="Cambria Math"/>
+                            <w:i/>
+                            <w:sz w:val="28"/>
+                          </w:rPr>
+                        </m:ctrlPr>
+                      </m:sSubSupPr>
+                      <m:e>
+                        <m:r>
+                          <w:rPr>
+                            <w:rFonts w:ascii="Cambria Math" w:hAnsi="Cambria Math"/>
+                            <w:sz w:val="28"/>
+                          </w:rPr>
+                          <m:t>x</m:t>
+                        </m:r>
+                      </m:e>
+                      <m:sub>
+                        <m:r>
+                          <w:rPr>
+                            <w:rFonts w:ascii="Cambria Math" w:hAnsi="Cambria Math"/>
+                            <w:sz w:val="28"/>
+                          </w:rPr>
+                          <m:t>j</m:t>
+                        </m:r>
+                      </m:sub>
+                      <m:sup>
+                        <m:r>
+                          <w:rPr>
+                            <w:rFonts w:ascii="Cambria Math" w:hAnsi="Cambria Math"/>
+                            <w:sz w:val="28"/>
+                          </w:rPr>
+                          <m:t>n</m:t>
+                        </m:r>
+                      </m:sup>
+                    </m:sSubSup>
+                  </m:e>
+                </m:mr>
+              </m:m>
+            </m:e>
+          </m:d>
+        </m:oMath>
+      </m:oMathPara>
+    </w:p>
+    <w:p>
+      <w:pPr>
+        <w:pStyle w:val="NoSpacing"/>
+        <w:ind w:left="720"/>
+      </w:pPr>
+      <w:r>
+        <w:t xml:space="preserve">In practice, the first column of polynomial feature expansion will always be 1, as </w:t>
+      </w:r>
+      <m:oMath>
+        <m:sSubSup>
+          <m:sSubSupPr>
+            <m:ctrlPr>
+              <w:rPr>
+                <w:rFonts w:ascii="Cambria Math" w:hAnsi="Cambria Math"/>
+                <w:i/>
+                <w:sz w:val="28"/>
+              </w:rPr>
+            </m:ctrlPr>
+          </m:sSubSupPr>
+          <m:e>
+            <m:r>
+              <w:rPr>
+                <w:rFonts w:ascii="Cambria Math" w:hAnsi="Cambria Math"/>
+                <w:sz w:val="28"/>
+              </w:rPr>
+              <m:t>x</m:t>
+            </m:r>
+          </m:e>
+          <m:sub>
+            <m:r>
+              <w:rPr>
+                <w:rFonts w:ascii="Cambria Math" w:hAnsi="Cambria Math"/>
+                <w:sz w:val="28"/>
+              </w:rPr>
+              <m:t>j</m:t>
+            </m:r>
+          </m:sub>
+          <m:sup>
+            <m:r>
+              <w:rPr>
+                <w:rFonts w:ascii="Cambria Math" w:hAnsi="Cambria Math"/>
+                <w:sz w:val="28"/>
+              </w:rPr>
+              <m:t>0</m:t>
+            </m:r>
+          </m:sup>
+        </m:sSubSup>
+      </m:oMath>
+      <w:r>
+        <w:rPr>
+          <w:rFonts w:eastAsiaTheme="minorEastAsia"/>
+          <w:sz w:val="28"/>
+        </w:rPr>
+        <w:t xml:space="preserve"> </w:t>
+      </w:r>
+      <w:r>
+        <w:rPr>
+          <w:rFonts w:eastAsiaTheme="minorEastAsia"/>
+        </w:rPr>
+        <w:t xml:space="preserve">being multiplied by zero is 1. </w:t>
+      </w:r>
     </w:p>
     <w:p>
       <w:pPr>
@@ -1626,6 +2649,7 @@
         <w:pStyle w:val="Heading2"/>
       </w:pPr>
       <w:r>
+        <w:lastRenderedPageBreak/>
         <w:t>Difference between training set and test set performance</w:t>
       </w:r>
     </w:p>
@@ -2251,6 +3275,18 @@
       <w:color w:val="808080"/>
     </w:rPr>
   </w:style>
+  <w:style w:type="paragraph" w:styleId="NoSpacing">
+    <w:name w:val="No Spacing"/>
+    <w:uiPriority w:val="1"/>
+    <w:qFormat/>
+    <w:rsid w:val="00174ACA"/>
+    <w:pPr>
+      <w:spacing w:after="0" w:line="240" w:lineRule="auto"/>
+    </w:pPr>
+    <w:rPr>
+      <w:lang w:val="en-GB"/>
+    </w:rPr>
+  </w:style>
 </w:styles>
 </file>
 

</xml_diff>

<commit_message>
Adding Section 2 to doc
</commit_message>
<xml_diff>
--- a/Algorithms for Data Mining.docx
+++ b/Algorithms for Data Mining.docx
@@ -1536,7 +1536,11 @@
         <w:t xml:space="preserve">, showing the ordinary least squares method in action on a linear regression line, the points (marked with X’s) that are close to the line will have a very low error value, whereas the outliers on the graph (the points far below and above the line) will have a large error. Calculating the lowest sum of the errors produced by the points will result in the ‘best fitting line’. </w:t>
       </w:r>
     </w:p>
-    <w:p/>
+    <w:p>
+      <w:r>
+        <w:t>…. Add equation</w:t>
+      </w:r>
+    </w:p>
     <w:p/>
     <w:p>
       <w:pPr>
@@ -1559,11 +1563,9 @@
       <w:r>
         <w:t xml:space="preserve">Often also referred to as a Vandermonde Matrix, </w:t>
       </w:r>
-      <w:proofErr w:type="gramStart"/>
-      <w:r>
-        <w:t>The</w:t>
-      </w:r>
-      <w:proofErr w:type="gramEnd"/>
+      <w:r>
+        <w:t>the</w:t>
+      </w:r>
       <w:r>
         <w:t xml:space="preserve"> process of expanding the features of values </w:t>
       </w:r>
@@ -1579,8 +1581,6 @@
       <w:r>
         <w:t xml:space="preserve"> degree allows for multiple polynomials to create the best fitting line for the degree chosen.</w:t>
       </w:r>
-      <w:bookmarkStart w:id="0" w:name="_GoBack"/>
-      <w:bookmarkEnd w:id="0"/>
     </w:p>
     <w:p>
       <w:r>
@@ -2577,6 +2577,9 @@
       <w:pPr>
         <w:pStyle w:val="NoSpacing"/>
         <w:ind w:left="720"/>
+        <w:rPr>
+          <w:rFonts w:eastAsiaTheme="minorEastAsia"/>
+        </w:rPr>
       </w:pPr>
       <w:r>
         <w:t xml:space="preserve">In practice, the first column of polynomial feature expansion will always be 1, as </w:t>
@@ -2634,6 +2637,2254 @@
         </w:rPr>
         <w:t xml:space="preserve">being multiplied by zero is 1. </w:t>
       </w:r>
+      <w:r>
+        <w:rPr>
+          <w:rFonts w:eastAsiaTheme="minorEastAsia"/>
+        </w:rPr>
+        <w:t>An implementation in python could be expressed as:</w:t>
+      </w:r>
+    </w:p>
+    <w:p>
+      <w:pPr>
+        <w:pStyle w:val="NoSpacing"/>
+        <w:ind w:left="720"/>
+        <w:rPr>
+          <w:rFonts w:eastAsiaTheme="minorEastAsia"/>
+        </w:rPr>
+      </w:pPr>
+      <w:r>
+        <w:rPr>
+          <w:noProof/>
+        </w:rPr>
+        <w:lastRenderedPageBreak/>
+        <mc:AlternateContent>
+          <mc:Choice Requires="wps">
+            <w:drawing>
+              <wp:anchor distT="0" distB="0" distL="114300" distR="114300" simplePos="0" relativeHeight="251680768" behindDoc="0" locked="0" layoutInCell="1" allowOverlap="1" wp14:anchorId="7579D86D" wp14:editId="5E70B752">
+                <wp:simplePos x="0" y="0"/>
+                <wp:positionH relativeFrom="column">
+                  <wp:posOffset>457200</wp:posOffset>
+                </wp:positionH>
+                <wp:positionV relativeFrom="paragraph">
+                  <wp:posOffset>2095500</wp:posOffset>
+                </wp:positionV>
+                <wp:extent cx="5238750" cy="635"/>
+                <wp:effectExtent l="0" t="0" r="0" b="0"/>
+                <wp:wrapTopAndBottom/>
+                <wp:docPr id="11" name="Text Box 11"/>
+                <wp:cNvGraphicFramePr/>
+                <a:graphic xmlns:a="http://schemas.openxmlformats.org/drawingml/2006/main">
+                  <a:graphicData uri="http://schemas.microsoft.com/office/word/2010/wordprocessingShape">
+                    <wps:wsp>
+                      <wps:cNvSpPr txBox="1"/>
+                      <wps:spPr>
+                        <a:xfrm>
+                          <a:off x="0" y="0"/>
+                          <a:ext cx="5238750" cy="635"/>
+                        </a:xfrm>
+                        <a:prstGeom prst="rect">
+                          <a:avLst/>
+                        </a:prstGeom>
+                        <a:solidFill>
+                          <a:prstClr val="white"/>
+                        </a:solidFill>
+                        <a:ln>
+                          <a:noFill/>
+                        </a:ln>
+                      </wps:spPr>
+                      <wps:txbx>
+                        <w:txbxContent>
+                          <w:p>
+                            <w:pPr>
+                              <w:pStyle w:val="Caption"/>
+                              <w:rPr>
+                                <w:rFonts w:ascii="Consolas" w:eastAsia="Times New Roman" w:hAnsi="Consolas" w:cs="Times New Roman"/>
+                                <w:noProof/>
+                                <w:color w:val="D4D4D4"/>
+                                <w:sz w:val="21"/>
+                                <w:szCs w:val="21"/>
+                              </w:rPr>
+                            </w:pPr>
+                            <w:r>
+                              <w:t xml:space="preserve">Figure </w:t>
+                            </w:r>
+                            <w:r>
+                              <w:fldChar w:fldCharType="begin"/>
+                            </w:r>
+                            <w:r>
+                              <w:instrText xml:space="preserve"> SEQ Figure \* ARABIC </w:instrText>
+                            </w:r>
+                            <w:r>
+                              <w:fldChar w:fldCharType="separate"/>
+                            </w:r>
+                            <w:r>
+                              <w:rPr>
+                                <w:noProof/>
+                              </w:rPr>
+                              <w:t>5</w:t>
+                            </w:r>
+                            <w:r>
+                              <w:fldChar w:fldCharType="end"/>
+                            </w:r>
+                            <w:r>
+                              <w:t xml:space="preserve"> - </w:t>
+                            </w:r>
+                            <w:r>
+                              <w:t>Polynomial Feature expansion (Vandermonde Matrix) implementation in Python</w:t>
+                            </w:r>
+                          </w:p>
+                        </w:txbxContent>
+                      </wps:txbx>
+                      <wps:bodyPr rot="0" spcFirstLastPara="0" vertOverflow="overflow" horzOverflow="overflow" vert="horz" wrap="square" lIns="0" tIns="0" rIns="0" bIns="0" numCol="1" spcCol="0" rtlCol="0" fromWordArt="0" anchor="t" anchorCtr="0" forceAA="0" compatLnSpc="1">
+                        <a:prstTxWarp prst="textNoShape">
+                          <a:avLst/>
+                        </a:prstTxWarp>
+                        <a:spAutoFit/>
+                      </wps:bodyPr>
+                    </wps:wsp>
+                  </a:graphicData>
+                </a:graphic>
+                <wp14:sizeRelH relativeFrom="margin">
+                  <wp14:pctWidth>0</wp14:pctWidth>
+                </wp14:sizeRelH>
+              </wp:anchor>
+            </w:drawing>
+          </mc:Choice>
+          <mc:Fallback>
+            <w:pict>
+              <v:shape w14:anchorId="7579D86D" id="Text Box 11" o:spid="_x0000_s1031" type="#_x0000_t202" style="position:absolute;left:0;text-align:left;margin-left:36pt;margin-top:165pt;width:412.5pt;height:.05pt;z-index:251680768;visibility:visible;mso-wrap-style:square;mso-width-percent:0;mso-wrap-distance-left:9pt;mso-wrap-distance-top:0;mso-wrap-distance-right:9pt;mso-wrap-distance-bottom:0;mso-position-horizontal:absolute;mso-position-horizontal-relative:text;mso-position-vertical:absolute;mso-position-vertical-relative:text;mso-width-percent:0;mso-width-relative:margin;v-text-anchor:top" o:gfxdata="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" stroked="f">
+                <v:textbox style="mso-fit-shape-to-text:t" inset="0,0,0,0">
+                  <w:txbxContent>
+                    <w:p>
+                      <w:pPr>
+                        <w:pStyle w:val="Caption"/>
+                        <w:rPr>
+                          <w:rFonts w:ascii="Consolas" w:eastAsia="Times New Roman" w:hAnsi="Consolas" w:cs="Times New Roman"/>
+                          <w:noProof/>
+                          <w:color w:val="D4D4D4"/>
+                          <w:sz w:val="21"/>
+                          <w:szCs w:val="21"/>
+                        </w:rPr>
+                      </w:pPr>
+                      <w:r>
+                        <w:t xml:space="preserve">Figure </w:t>
+                      </w:r>
+                      <w:r>
+                        <w:fldChar w:fldCharType="begin"/>
+                      </w:r>
+                      <w:r>
+                        <w:instrText xml:space="preserve"> SEQ Figure \* ARABIC </w:instrText>
+                      </w:r>
+                      <w:r>
+                        <w:fldChar w:fldCharType="separate"/>
+                      </w:r>
+                      <w:r>
+                        <w:rPr>
+                          <w:noProof/>
+                        </w:rPr>
+                        <w:t>5</w:t>
+                      </w:r>
+                      <w:r>
+                        <w:fldChar w:fldCharType="end"/>
+                      </w:r>
+                      <w:r>
+                        <w:t xml:space="preserve"> - </w:t>
+                      </w:r>
+                      <w:r>
+                        <w:t>Polynomial Feature expansion (Vandermonde Matrix) implementation in Python</w:t>
+                      </w:r>
+                    </w:p>
+                  </w:txbxContent>
+                </v:textbox>
+                <w10:wrap type="topAndBottom"/>
+              </v:shape>
+            </w:pict>
+          </mc:Fallback>
+        </mc:AlternateContent>
+      </w:r>
+      <w:r>
+        <w:rPr>
+          <w:rFonts w:ascii="Consolas" w:eastAsia="Times New Roman" w:hAnsi="Consolas" w:cs="Times New Roman"/>
+          <w:noProof/>
+          <w:color w:val="D4D4D4"/>
+          <w:sz w:val="21"/>
+          <w:szCs w:val="21"/>
+          <w:lang w:eastAsia="en-GB"/>
+        </w:rPr>
+        <mc:AlternateContent>
+          <mc:Choice Requires="wps">
+            <w:drawing>
+              <wp:anchor distT="0" distB="0" distL="114300" distR="114300" simplePos="0" relativeHeight="251676672" behindDoc="0" locked="0" layoutInCell="1" allowOverlap="1" wp14:anchorId="3329F2FB" wp14:editId="6B5B4B5E">
+                <wp:simplePos x="0" y="0"/>
+                <wp:positionH relativeFrom="margin">
+                  <wp:posOffset>371475</wp:posOffset>
+                </wp:positionH>
+                <wp:positionV relativeFrom="paragraph">
+                  <wp:posOffset>2847975</wp:posOffset>
+                </wp:positionV>
+                <wp:extent cx="2686050" cy="314325"/>
+                <wp:effectExtent l="0" t="0" r="0" b="9525"/>
+                <wp:wrapTopAndBottom/>
+                <wp:docPr id="9" name="Text Box 2"/>
+                <wp:cNvGraphicFramePr>
+                  <a:graphicFrameLocks xmlns:a="http://schemas.openxmlformats.org/drawingml/2006/main"/>
+                </wp:cNvGraphicFramePr>
+                <a:graphic xmlns:a="http://schemas.openxmlformats.org/drawingml/2006/main">
+                  <a:graphicData uri="http://schemas.microsoft.com/office/word/2010/wordprocessingShape">
+                    <wps:wsp>
+                      <wps:cNvSpPr txBox="1">
+                        <a:spLocks noChangeArrowheads="1"/>
+                      </wps:cNvSpPr>
+                      <wps:spPr bwMode="auto">
+                        <a:xfrm>
+                          <a:off x="0" y="0"/>
+                          <a:ext cx="2686050" cy="314325"/>
+                        </a:xfrm>
+                        <a:prstGeom prst="rect">
+                          <a:avLst/>
+                        </a:prstGeom>
+                        <a:solidFill>
+                          <a:srgbClr val="FFFFFF"/>
+                        </a:solidFill>
+                        <a:ln w="9525">
+                          <a:noFill/>
+                          <a:miter lim="800000"/>
+                          <a:headEnd/>
+                          <a:tailEnd/>
+                        </a:ln>
+                      </wps:spPr>
+                      <wps:txbx>
+                        <w:txbxContent>
+                          <w:p>
+                            <w:pPr>
+                              <w:shd w:val="clear" w:color="auto" w:fill="1E1E1E"/>
+                              <w:spacing w:after="0" w:line="285" w:lineRule="atLeast"/>
+                              <w:rPr>
+                                <w:rFonts w:ascii="Consolas" w:eastAsia="Times New Roman" w:hAnsi="Consolas" w:cs="Times New Roman"/>
+                                <w:color w:val="D4D4D4"/>
+                                <w:sz w:val="21"/>
+                                <w:szCs w:val="21"/>
+                                <w:lang w:eastAsia="en-GB"/>
+                              </w:rPr>
+                            </w:pPr>
+                            <w:r>
+                              <w:rPr>
+                                <w:rFonts w:ascii="Consolas" w:eastAsia="Times New Roman" w:hAnsi="Consolas" w:cs="Times New Roman"/>
+                                <w:color w:val="D4D4D4"/>
+                                <w:sz w:val="21"/>
+                                <w:szCs w:val="21"/>
+                                <w:lang w:eastAsia="en-GB"/>
+                              </w:rPr>
+                              <w:t xml:space="preserve">X = </w:t>
+                            </w:r>
+                            <w:proofErr w:type="spellStart"/>
+                            <w:proofErr w:type="gramStart"/>
+                            <w:r>
+                              <w:rPr>
+                                <w:rFonts w:ascii="Consolas" w:eastAsia="Times New Roman" w:hAnsi="Consolas" w:cs="Times New Roman"/>
+                                <w:color w:val="D4D4D4"/>
+                                <w:sz w:val="21"/>
+                                <w:szCs w:val="21"/>
+                                <w:lang w:eastAsia="en-GB"/>
+                              </w:rPr>
+                              <w:t>np.vander</w:t>
+                            </w:r>
+                            <w:proofErr w:type="spellEnd"/>
+                            <w:proofErr w:type="gramEnd"/>
+                            <w:r>
+                              <w:rPr>
+                                <w:rFonts w:ascii="Consolas" w:eastAsia="Times New Roman" w:hAnsi="Consolas" w:cs="Times New Roman"/>
+                                <w:color w:val="D4D4D4"/>
+                                <w:sz w:val="21"/>
+                                <w:szCs w:val="21"/>
+                                <w:lang w:eastAsia="en-GB"/>
+                              </w:rPr>
+                              <w:t>(</w:t>
+                            </w:r>
+                            <w:proofErr w:type="spellStart"/>
+                            <w:r>
+                              <w:rPr>
+                                <w:rFonts w:ascii="Consolas" w:eastAsia="Times New Roman" w:hAnsi="Consolas" w:cs="Times New Roman"/>
+                                <w:color w:val="D4D4D4"/>
+                                <w:sz w:val="21"/>
+                                <w:szCs w:val="21"/>
+                                <w:lang w:eastAsia="en-GB"/>
+                              </w:rPr>
+                              <w:t>x_train</w:t>
+                            </w:r>
+                            <w:proofErr w:type="spellEnd"/>
+                            <w:r>
+                              <w:rPr>
+                                <w:rFonts w:ascii="Consolas" w:eastAsia="Times New Roman" w:hAnsi="Consolas" w:cs="Times New Roman"/>
+                                <w:color w:val="D4D4D4"/>
+                                <w:sz w:val="21"/>
+                                <w:szCs w:val="21"/>
+                                <w:lang w:eastAsia="en-GB"/>
+                              </w:rPr>
+                              <w:t>, degree</w:t>
+                            </w:r>
+                            <w:r>
+                              <w:rPr>
+                                <w:rFonts w:ascii="Consolas" w:eastAsia="Times New Roman" w:hAnsi="Consolas" w:cs="Times New Roman"/>
+                                <w:color w:val="D4D4D4"/>
+                                <w:sz w:val="21"/>
+                                <w:szCs w:val="21"/>
+                                <w:lang w:eastAsia="en-GB"/>
+                              </w:rPr>
+                              <w:t xml:space="preserve"> -1</w:t>
+                            </w:r>
+                            <w:r>
+                              <w:rPr>
+                                <w:rFonts w:ascii="Consolas" w:eastAsia="Times New Roman" w:hAnsi="Consolas" w:cs="Times New Roman"/>
+                                <w:color w:val="D4D4D4"/>
+                                <w:sz w:val="21"/>
+                                <w:szCs w:val="21"/>
+                                <w:lang w:eastAsia="en-GB"/>
+                              </w:rPr>
+                              <w:t>)</w:t>
+                            </w:r>
+                          </w:p>
+                          <w:p/>
+                        </w:txbxContent>
+                      </wps:txbx>
+                      <wps:bodyPr rot="0" vert="horz" wrap="square" lIns="91440" tIns="45720" rIns="91440" bIns="45720" anchor="t" anchorCtr="0">
+                        <a:noAutofit/>
+                      </wps:bodyPr>
+                    </wps:wsp>
+                  </a:graphicData>
+                </a:graphic>
+                <wp14:sizeRelH relativeFrom="margin">
+                  <wp14:pctWidth>0</wp14:pctWidth>
+                </wp14:sizeRelH>
+                <wp14:sizeRelV relativeFrom="margin">
+                  <wp14:pctHeight>0</wp14:pctHeight>
+                </wp14:sizeRelV>
+              </wp:anchor>
+            </w:drawing>
+          </mc:Choice>
+          <mc:Fallback>
+            <w:pict>
+              <v:shape w14:anchorId="3329F2FB" id="_x0000_s1032" type="#_x0000_t202" style="position:absolute;left:0;text-align:left;margin-left:29.25pt;margin-top:224.25pt;width:211.5pt;height:24.75pt;z-index:251676672;visibility:visible;mso-wrap-style:square;mso-width-percent:0;mso-height-percent:0;mso-wrap-distance-left:9pt;mso-wrap-distance-top:0;mso-wrap-distance-right:9pt;mso-wrap-distance-bottom:0;mso-position-horizontal:absolute;mso-position-horizontal-relative:margin;mso-position-vertical:absolute;mso-position-vertical-relative:text;mso-width-percent:0;mso-height-percent:0;mso-width-relative:margin;mso-height-relative:margin;v-text-anchor:top" o:gfxdata="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" stroked="f">
+                <v:textbox>
+                  <w:txbxContent>
+                    <w:p>
+                      <w:pPr>
+                        <w:shd w:val="clear" w:color="auto" w:fill="1E1E1E"/>
+                        <w:spacing w:after="0" w:line="285" w:lineRule="atLeast"/>
+                        <w:rPr>
+                          <w:rFonts w:ascii="Consolas" w:eastAsia="Times New Roman" w:hAnsi="Consolas" w:cs="Times New Roman"/>
+                          <w:color w:val="D4D4D4"/>
+                          <w:sz w:val="21"/>
+                          <w:szCs w:val="21"/>
+                          <w:lang w:eastAsia="en-GB"/>
+                        </w:rPr>
+                      </w:pPr>
+                      <w:r>
+                        <w:rPr>
+                          <w:rFonts w:ascii="Consolas" w:eastAsia="Times New Roman" w:hAnsi="Consolas" w:cs="Times New Roman"/>
+                          <w:color w:val="D4D4D4"/>
+                          <w:sz w:val="21"/>
+                          <w:szCs w:val="21"/>
+                          <w:lang w:eastAsia="en-GB"/>
+                        </w:rPr>
+                        <w:t xml:space="preserve">X = </w:t>
+                      </w:r>
+                      <w:proofErr w:type="spellStart"/>
+                      <w:proofErr w:type="gramStart"/>
+                      <w:r>
+                        <w:rPr>
+                          <w:rFonts w:ascii="Consolas" w:eastAsia="Times New Roman" w:hAnsi="Consolas" w:cs="Times New Roman"/>
+                          <w:color w:val="D4D4D4"/>
+                          <w:sz w:val="21"/>
+                          <w:szCs w:val="21"/>
+                          <w:lang w:eastAsia="en-GB"/>
+                        </w:rPr>
+                        <w:t>np.vander</w:t>
+                      </w:r>
+                      <w:proofErr w:type="spellEnd"/>
+                      <w:proofErr w:type="gramEnd"/>
+                      <w:r>
+                        <w:rPr>
+                          <w:rFonts w:ascii="Consolas" w:eastAsia="Times New Roman" w:hAnsi="Consolas" w:cs="Times New Roman"/>
+                          <w:color w:val="D4D4D4"/>
+                          <w:sz w:val="21"/>
+                          <w:szCs w:val="21"/>
+                          <w:lang w:eastAsia="en-GB"/>
+                        </w:rPr>
+                        <w:t>(</w:t>
+                      </w:r>
+                      <w:proofErr w:type="spellStart"/>
+                      <w:r>
+                        <w:rPr>
+                          <w:rFonts w:ascii="Consolas" w:eastAsia="Times New Roman" w:hAnsi="Consolas" w:cs="Times New Roman"/>
+                          <w:color w:val="D4D4D4"/>
+                          <w:sz w:val="21"/>
+                          <w:szCs w:val="21"/>
+                          <w:lang w:eastAsia="en-GB"/>
+                        </w:rPr>
+                        <w:t>x_train</w:t>
+                      </w:r>
+                      <w:proofErr w:type="spellEnd"/>
+                      <w:r>
+                        <w:rPr>
+                          <w:rFonts w:ascii="Consolas" w:eastAsia="Times New Roman" w:hAnsi="Consolas" w:cs="Times New Roman"/>
+                          <w:color w:val="D4D4D4"/>
+                          <w:sz w:val="21"/>
+                          <w:szCs w:val="21"/>
+                          <w:lang w:eastAsia="en-GB"/>
+                        </w:rPr>
+                        <w:t>, degree</w:t>
+                      </w:r>
+                      <w:r>
+                        <w:rPr>
+                          <w:rFonts w:ascii="Consolas" w:eastAsia="Times New Roman" w:hAnsi="Consolas" w:cs="Times New Roman"/>
+                          <w:color w:val="D4D4D4"/>
+                          <w:sz w:val="21"/>
+                          <w:szCs w:val="21"/>
+                          <w:lang w:eastAsia="en-GB"/>
+                        </w:rPr>
+                        <w:t xml:space="preserve"> -1</w:t>
+                      </w:r>
+                      <w:r>
+                        <w:rPr>
+                          <w:rFonts w:ascii="Consolas" w:eastAsia="Times New Roman" w:hAnsi="Consolas" w:cs="Times New Roman"/>
+                          <w:color w:val="D4D4D4"/>
+                          <w:sz w:val="21"/>
+                          <w:szCs w:val="21"/>
+                          <w:lang w:eastAsia="en-GB"/>
+                        </w:rPr>
+                        <w:t>)</w:t>
+                      </w:r>
+                    </w:p>
+                    <w:p/>
+                  </w:txbxContent>
+                </v:textbox>
+                <w10:wrap type="topAndBottom" anchorx="margin"/>
+              </v:shape>
+            </w:pict>
+          </mc:Fallback>
+        </mc:AlternateContent>
+      </w:r>
+      <w:r>
+        <w:rPr>
+          <w:noProof/>
+        </w:rPr>
+        <mc:AlternateContent>
+          <mc:Choice Requires="wps">
+            <w:drawing>
+              <wp:anchor distT="0" distB="0" distL="114300" distR="114300" simplePos="0" relativeHeight="251678720" behindDoc="0" locked="0" layoutInCell="1" allowOverlap="1" wp14:anchorId="7A36668C" wp14:editId="14090FF5">
+                <wp:simplePos x="0" y="0"/>
+                <wp:positionH relativeFrom="margin">
+                  <wp:posOffset>485775</wp:posOffset>
+                </wp:positionH>
+                <wp:positionV relativeFrom="paragraph">
+                  <wp:posOffset>3161665</wp:posOffset>
+                </wp:positionV>
+                <wp:extent cx="5133975" cy="635"/>
+                <wp:effectExtent l="0" t="0" r="9525" b="0"/>
+                <wp:wrapTopAndBottom/>
+                <wp:docPr id="10" name="Text Box 10"/>
+                <wp:cNvGraphicFramePr/>
+                <a:graphic xmlns:a="http://schemas.openxmlformats.org/drawingml/2006/main">
+                  <a:graphicData uri="http://schemas.microsoft.com/office/word/2010/wordprocessingShape">
+                    <wps:wsp>
+                      <wps:cNvSpPr txBox="1"/>
+                      <wps:spPr>
+                        <a:xfrm>
+                          <a:off x="0" y="0"/>
+                          <a:ext cx="5133975" cy="635"/>
+                        </a:xfrm>
+                        <a:prstGeom prst="rect">
+                          <a:avLst/>
+                        </a:prstGeom>
+                        <a:solidFill>
+                          <a:prstClr val="white"/>
+                        </a:solidFill>
+                        <a:ln>
+                          <a:noFill/>
+                        </a:ln>
+                      </wps:spPr>
+                      <wps:txbx>
+                        <w:txbxContent>
+                          <w:p>
+                            <w:pPr>
+                              <w:pStyle w:val="Caption"/>
+                              <w:rPr>
+                                <w:rFonts w:ascii="Consolas" w:eastAsia="Times New Roman" w:hAnsi="Consolas" w:cs="Times New Roman"/>
+                                <w:noProof/>
+                                <w:color w:val="D4D4D4"/>
+                                <w:sz w:val="21"/>
+                                <w:szCs w:val="21"/>
+                              </w:rPr>
+                            </w:pPr>
+                            <w:r>
+                              <w:t xml:space="preserve">Figure </w:t>
+                            </w:r>
+                            <w:r>
+                              <w:fldChar w:fldCharType="begin"/>
+                            </w:r>
+                            <w:r>
+                              <w:instrText xml:space="preserve"> SEQ Figure \* ARABIC </w:instrText>
+                            </w:r>
+                            <w:r>
+                              <w:fldChar w:fldCharType="separate"/>
+                            </w:r>
+                            <w:r>
+                              <w:rPr>
+                                <w:noProof/>
+                              </w:rPr>
+                              <w:t>6</w:t>
+                            </w:r>
+                            <w:r>
+                              <w:fldChar w:fldCharType="end"/>
+                            </w:r>
+                            <w:r>
+                              <w:t xml:space="preserve"> - </w:t>
+                            </w:r>
+                            <w:r>
+                              <w:t>Simplified Python implementation using libraries</w:t>
+                            </w:r>
+                          </w:p>
+                        </w:txbxContent>
+                      </wps:txbx>
+                      <wps:bodyPr rot="0" spcFirstLastPara="0" vertOverflow="overflow" horzOverflow="overflow" vert="horz" wrap="square" lIns="0" tIns="0" rIns="0" bIns="0" numCol="1" spcCol="0" rtlCol="0" fromWordArt="0" anchor="t" anchorCtr="0" forceAA="0" compatLnSpc="1">
+                        <a:prstTxWarp prst="textNoShape">
+                          <a:avLst/>
+                        </a:prstTxWarp>
+                        <a:spAutoFit/>
+                      </wps:bodyPr>
+                    </wps:wsp>
+                  </a:graphicData>
+                </a:graphic>
+              </wp:anchor>
+            </w:drawing>
+          </mc:Choice>
+          <mc:Fallback>
+            <w:pict>
+              <v:shape w14:anchorId="7A36668C" id="Text Box 10" o:spid="_x0000_s1033" type="#_x0000_t202" style="position:absolute;left:0;text-align:left;margin-left:38.25pt;margin-top:248.95pt;width:404.25pt;height:.05pt;z-index:251678720;visibility:visible;mso-wrap-style:square;mso-wrap-distance-left:9pt;mso-wrap-distance-top:0;mso-wrap-distance-right:9pt;mso-wrap-distance-bottom:0;mso-position-horizontal:absolute;mso-position-horizontal-relative:margin;mso-position-vertical:absolute;mso-position-vertical-relative:text;v-text-anchor:top" o:gfxdata="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" stroked="f">
+                <v:textbox style="mso-fit-shape-to-text:t" inset="0,0,0,0">
+                  <w:txbxContent>
+                    <w:p>
+                      <w:pPr>
+                        <w:pStyle w:val="Caption"/>
+                        <w:rPr>
+                          <w:rFonts w:ascii="Consolas" w:eastAsia="Times New Roman" w:hAnsi="Consolas" w:cs="Times New Roman"/>
+                          <w:noProof/>
+                          <w:color w:val="D4D4D4"/>
+                          <w:sz w:val="21"/>
+                          <w:szCs w:val="21"/>
+                        </w:rPr>
+                      </w:pPr>
+                      <w:r>
+                        <w:t xml:space="preserve">Figure </w:t>
+                      </w:r>
+                      <w:r>
+                        <w:fldChar w:fldCharType="begin"/>
+                      </w:r>
+                      <w:r>
+                        <w:instrText xml:space="preserve"> SEQ Figure \* ARABIC </w:instrText>
+                      </w:r>
+                      <w:r>
+                        <w:fldChar w:fldCharType="separate"/>
+                      </w:r>
+                      <w:r>
+                        <w:rPr>
+                          <w:noProof/>
+                        </w:rPr>
+                        <w:t>6</w:t>
+                      </w:r>
+                      <w:r>
+                        <w:fldChar w:fldCharType="end"/>
+                      </w:r>
+                      <w:r>
+                        <w:t xml:space="preserve"> - </w:t>
+                      </w:r>
+                      <w:r>
+                        <w:t>Simplified Python implementation using libraries</w:t>
+                      </w:r>
+                    </w:p>
+                  </w:txbxContent>
+                </v:textbox>
+                <w10:wrap type="topAndBottom" anchorx="margin"/>
+              </v:shape>
+            </w:pict>
+          </mc:Fallback>
+        </mc:AlternateContent>
+      </w:r>
+      <w:r>
+        <w:rPr>
+          <w:rFonts w:ascii="Consolas" w:eastAsia="Times New Roman" w:hAnsi="Consolas" w:cs="Times New Roman"/>
+          <w:noProof/>
+          <w:color w:val="D4D4D4"/>
+          <w:sz w:val="21"/>
+          <w:szCs w:val="21"/>
+          <w:lang w:eastAsia="en-GB"/>
+        </w:rPr>
+        <mc:AlternateContent>
+          <mc:Choice Requires="wps">
+            <w:drawing>
+              <wp:anchor distT="0" distB="0" distL="114300" distR="114300" simplePos="0" relativeHeight="251672576" behindDoc="0" locked="0" layoutInCell="1" allowOverlap="1" wp14:anchorId="469BA06D" wp14:editId="5B664A44">
+                <wp:simplePos x="0" y="0"/>
+                <wp:positionH relativeFrom="margin">
+                  <wp:align>center</wp:align>
+                </wp:positionH>
+                <wp:positionV relativeFrom="paragraph">
+                  <wp:posOffset>161290</wp:posOffset>
+                </wp:positionV>
+                <wp:extent cx="5133975" cy="1952625"/>
+                <wp:effectExtent l="0" t="0" r="9525" b="9525"/>
+                <wp:wrapTopAndBottom/>
+                <wp:docPr id="7" name="Text Box 2"/>
+                <wp:cNvGraphicFramePr>
+                  <a:graphicFrameLocks xmlns:a="http://schemas.openxmlformats.org/drawingml/2006/main"/>
+                </wp:cNvGraphicFramePr>
+                <a:graphic xmlns:a="http://schemas.openxmlformats.org/drawingml/2006/main">
+                  <a:graphicData uri="http://schemas.microsoft.com/office/word/2010/wordprocessingShape">
+                    <wps:wsp>
+                      <wps:cNvSpPr txBox="1">
+                        <a:spLocks noChangeArrowheads="1"/>
+                      </wps:cNvSpPr>
+                      <wps:spPr bwMode="auto">
+                        <a:xfrm>
+                          <a:off x="0" y="0"/>
+                          <a:ext cx="5133975" cy="1952625"/>
+                        </a:xfrm>
+                        <a:prstGeom prst="rect">
+                          <a:avLst/>
+                        </a:prstGeom>
+                        <a:solidFill>
+                          <a:srgbClr val="FFFFFF"/>
+                        </a:solidFill>
+                        <a:ln w="9525">
+                          <a:noFill/>
+                          <a:miter lim="800000"/>
+                          <a:headEnd/>
+                          <a:tailEnd/>
+                        </a:ln>
+                      </wps:spPr>
+                      <wps:txbx>
+                        <w:txbxContent>
+                          <w:p>
+                            <w:pPr>
+                              <w:shd w:val="clear" w:color="auto" w:fill="1E1E1E"/>
+                              <w:spacing w:after="0" w:line="285" w:lineRule="atLeast"/>
+                              <w:rPr>
+                                <w:rFonts w:ascii="Consolas" w:eastAsia="Times New Roman" w:hAnsi="Consolas" w:cs="Times New Roman"/>
+                                <w:color w:val="D4D4D4"/>
+                                <w:sz w:val="21"/>
+                                <w:szCs w:val="21"/>
+                                <w:lang w:eastAsia="en-GB"/>
+                              </w:rPr>
+                            </w:pPr>
+                            <w:r>
+                              <w:rPr>
+                                <w:rFonts w:ascii="Consolas" w:eastAsia="Times New Roman" w:hAnsi="Consolas" w:cs="Times New Roman"/>
+                                <w:color w:val="608B4E"/>
+                                <w:sz w:val="21"/>
+                                <w:szCs w:val="21"/>
+                                <w:lang w:eastAsia="en-GB"/>
+                              </w:rPr>
+                              <w:t xml:space="preserve"># Initialise 2d array of size </w:t>
+                            </w:r>
+                            <w:proofErr w:type="spellStart"/>
+                            <w:r>
+                              <w:rPr>
+                                <w:rFonts w:ascii="Consolas" w:eastAsia="Times New Roman" w:hAnsi="Consolas" w:cs="Times New Roman"/>
+                                <w:color w:val="608B4E"/>
+                                <w:sz w:val="21"/>
+                                <w:szCs w:val="21"/>
+                                <w:lang w:eastAsia="en-GB"/>
+                              </w:rPr>
+                              <w:t>x_train</w:t>
+                            </w:r>
+                            <w:proofErr w:type="spellEnd"/>
+                            <w:r>
+                              <w:rPr>
+                                <w:rFonts w:ascii="Consolas" w:eastAsia="Times New Roman" w:hAnsi="Consolas" w:cs="Times New Roman"/>
+                                <w:color w:val="608B4E"/>
+                                <w:sz w:val="21"/>
+                                <w:szCs w:val="21"/>
+                                <w:lang w:eastAsia="en-GB"/>
+                              </w:rPr>
+                              <w:t xml:space="preserve"> by degree</w:t>
+                            </w:r>
+                          </w:p>
+                          <w:p>
+                            <w:pPr>
+                              <w:shd w:val="clear" w:color="auto" w:fill="1E1E1E"/>
+                              <w:spacing w:after="0" w:line="285" w:lineRule="atLeast"/>
+                              <w:rPr>
+                                <w:rFonts w:ascii="Consolas" w:eastAsia="Times New Roman" w:hAnsi="Consolas" w:cs="Times New Roman"/>
+                                <w:color w:val="D4D4D4"/>
+                                <w:sz w:val="21"/>
+                                <w:szCs w:val="21"/>
+                                <w:lang w:eastAsia="en-GB"/>
+                              </w:rPr>
+                            </w:pPr>
+                            <w:r>
+                              <w:rPr>
+                                <w:rFonts w:ascii="Consolas" w:eastAsia="Times New Roman" w:hAnsi="Consolas" w:cs="Times New Roman"/>
+                                <w:color w:val="D4D4D4"/>
+                                <w:sz w:val="21"/>
+                                <w:szCs w:val="21"/>
+                                <w:lang w:eastAsia="en-GB"/>
+                              </w:rPr>
+                              <w:t xml:space="preserve">    X = </w:t>
+                            </w:r>
+                            <w:proofErr w:type="spellStart"/>
+                            <w:proofErr w:type="gramStart"/>
+                            <w:r>
+                              <w:rPr>
+                                <w:rFonts w:ascii="Consolas" w:eastAsia="Times New Roman" w:hAnsi="Consolas" w:cs="Times New Roman"/>
+                                <w:color w:val="D4D4D4"/>
+                                <w:sz w:val="21"/>
+                                <w:szCs w:val="21"/>
+                                <w:lang w:eastAsia="en-GB"/>
+                              </w:rPr>
+                              <w:t>np.empty</w:t>
+                            </w:r>
+                            <w:proofErr w:type="spellEnd"/>
+                            <w:proofErr w:type="gramEnd"/>
+                            <w:r>
+                              <w:rPr>
+                                <w:rFonts w:ascii="Consolas" w:eastAsia="Times New Roman" w:hAnsi="Consolas" w:cs="Times New Roman"/>
+                                <w:color w:val="D4D4D4"/>
+                                <w:sz w:val="21"/>
+                                <w:szCs w:val="21"/>
+                                <w:lang w:eastAsia="en-GB"/>
+                              </w:rPr>
+                              <w:t>((</w:t>
+                            </w:r>
+                            <w:proofErr w:type="spellStart"/>
+                            <w:r>
+                              <w:rPr>
+                                <w:rFonts w:ascii="Consolas" w:eastAsia="Times New Roman" w:hAnsi="Consolas" w:cs="Times New Roman"/>
+                                <w:color w:val="D4D4D4"/>
+                                <w:sz w:val="21"/>
+                                <w:szCs w:val="21"/>
+                                <w:lang w:eastAsia="en-GB"/>
+                              </w:rPr>
+                              <w:t>len</w:t>
+                            </w:r>
+                            <w:proofErr w:type="spellEnd"/>
+                            <w:r>
+                              <w:rPr>
+                                <w:rFonts w:ascii="Consolas" w:eastAsia="Times New Roman" w:hAnsi="Consolas" w:cs="Times New Roman"/>
+                                <w:color w:val="D4D4D4"/>
+                                <w:sz w:val="21"/>
+                                <w:szCs w:val="21"/>
+                                <w:lang w:eastAsia="en-GB"/>
+                              </w:rPr>
+                              <w:t>(</w:t>
+                            </w:r>
+                            <w:proofErr w:type="spellStart"/>
+                            <w:r>
+                              <w:rPr>
+                                <w:rFonts w:ascii="Consolas" w:eastAsia="Times New Roman" w:hAnsi="Consolas" w:cs="Times New Roman"/>
+                                <w:color w:val="D4D4D4"/>
+                                <w:sz w:val="21"/>
+                                <w:szCs w:val="21"/>
+                                <w:lang w:eastAsia="en-GB"/>
+                              </w:rPr>
+                              <w:t>x_train</w:t>
+                            </w:r>
+                            <w:proofErr w:type="spellEnd"/>
+                            <w:r>
+                              <w:rPr>
+                                <w:rFonts w:ascii="Consolas" w:eastAsia="Times New Roman" w:hAnsi="Consolas" w:cs="Times New Roman"/>
+                                <w:color w:val="D4D4D4"/>
+                                <w:sz w:val="21"/>
+                                <w:szCs w:val="21"/>
+                                <w:lang w:eastAsia="en-GB"/>
+                              </w:rPr>
+                              <w:t>), degree))</w:t>
+                            </w:r>
+                          </w:p>
+                          <w:p>
+                            <w:pPr>
+                              <w:shd w:val="clear" w:color="auto" w:fill="1E1E1E"/>
+                              <w:spacing w:after="0" w:line="285" w:lineRule="atLeast"/>
+                              <w:rPr>
+                                <w:rFonts w:ascii="Consolas" w:eastAsia="Times New Roman" w:hAnsi="Consolas" w:cs="Times New Roman"/>
+                                <w:color w:val="D4D4D4"/>
+                                <w:sz w:val="21"/>
+                                <w:szCs w:val="21"/>
+                                <w:lang w:eastAsia="en-GB"/>
+                              </w:rPr>
+                            </w:pPr>
+                            <w:r>
+                              <w:rPr>
+                                <w:rFonts w:ascii="Consolas" w:eastAsia="Times New Roman" w:hAnsi="Consolas" w:cs="Times New Roman"/>
+                                <w:color w:val="D4D4D4"/>
+                                <w:sz w:val="21"/>
+                                <w:szCs w:val="21"/>
+                                <w:lang w:eastAsia="en-GB"/>
+                              </w:rPr>
+                              <w:t xml:space="preserve">    </w:t>
+                            </w:r>
+                            <w:r>
+                              <w:rPr>
+                                <w:rFonts w:ascii="Consolas" w:eastAsia="Times New Roman" w:hAnsi="Consolas" w:cs="Times New Roman"/>
+                                <w:color w:val="608B4E"/>
+                                <w:sz w:val="21"/>
+                                <w:szCs w:val="21"/>
+                                <w:lang w:eastAsia="en-GB"/>
+                              </w:rPr>
+                              <w:t># Add the nth degree feature expansion</w:t>
+                            </w:r>
+                          </w:p>
+                          <w:p>
+                            <w:pPr>
+                              <w:shd w:val="clear" w:color="auto" w:fill="1E1E1E"/>
+                              <w:spacing w:after="0" w:line="285" w:lineRule="atLeast"/>
+                              <w:rPr>
+                                <w:rFonts w:ascii="Consolas" w:eastAsia="Times New Roman" w:hAnsi="Consolas" w:cs="Times New Roman"/>
+                                <w:color w:val="D4D4D4"/>
+                                <w:sz w:val="21"/>
+                                <w:szCs w:val="21"/>
+                                <w:lang w:eastAsia="en-GB"/>
+                              </w:rPr>
+                            </w:pPr>
+                            <w:r>
+                              <w:rPr>
+                                <w:rFonts w:ascii="Consolas" w:eastAsia="Times New Roman" w:hAnsi="Consolas" w:cs="Times New Roman"/>
+                                <w:color w:val="D4D4D4"/>
+                                <w:sz w:val="21"/>
+                                <w:szCs w:val="21"/>
+                                <w:lang w:eastAsia="en-GB"/>
+                              </w:rPr>
+                              <w:t xml:space="preserve">    </w:t>
+                            </w:r>
+                            <w:r>
+                              <w:rPr>
+                                <w:rFonts w:ascii="Consolas" w:eastAsia="Times New Roman" w:hAnsi="Consolas" w:cs="Times New Roman"/>
+                                <w:color w:val="569CD6"/>
+                                <w:sz w:val="21"/>
+                                <w:szCs w:val="21"/>
+                                <w:lang w:eastAsia="en-GB"/>
+                              </w:rPr>
+                              <w:t>for</w:t>
+                            </w:r>
+                            <w:r>
+                              <w:rPr>
+                                <w:rFonts w:ascii="Consolas" w:eastAsia="Times New Roman" w:hAnsi="Consolas" w:cs="Times New Roman"/>
+                                <w:color w:val="D4D4D4"/>
+                                <w:sz w:val="21"/>
+                                <w:szCs w:val="21"/>
+                                <w:lang w:eastAsia="en-GB"/>
+                              </w:rPr>
+                              <w:t xml:space="preserve"> </w:t>
+                            </w:r>
+                            <w:proofErr w:type="spellStart"/>
+                            <w:r>
+                              <w:rPr>
+                                <w:rFonts w:ascii="Consolas" w:eastAsia="Times New Roman" w:hAnsi="Consolas" w:cs="Times New Roman"/>
+                                <w:color w:val="D4D4D4"/>
+                                <w:sz w:val="21"/>
+                                <w:szCs w:val="21"/>
+                                <w:lang w:eastAsia="en-GB"/>
+                              </w:rPr>
+                              <w:t>i</w:t>
+                            </w:r>
+                            <w:proofErr w:type="spellEnd"/>
+                            <w:r>
+                              <w:rPr>
+                                <w:rFonts w:ascii="Consolas" w:eastAsia="Times New Roman" w:hAnsi="Consolas" w:cs="Times New Roman"/>
+                                <w:color w:val="D4D4D4"/>
+                                <w:sz w:val="21"/>
+                                <w:szCs w:val="21"/>
+                                <w:lang w:eastAsia="en-GB"/>
+                              </w:rPr>
+                              <w:t xml:space="preserve"> </w:t>
+                            </w:r>
+                            <w:r>
+                              <w:rPr>
+                                <w:rFonts w:ascii="Consolas" w:eastAsia="Times New Roman" w:hAnsi="Consolas" w:cs="Times New Roman"/>
+                                <w:color w:val="569CD6"/>
+                                <w:sz w:val="21"/>
+                                <w:szCs w:val="21"/>
+                                <w:lang w:eastAsia="en-GB"/>
+                              </w:rPr>
+                              <w:t>in</w:t>
+                            </w:r>
+                            <w:r>
+                              <w:rPr>
+                                <w:rFonts w:ascii="Consolas" w:eastAsia="Times New Roman" w:hAnsi="Consolas" w:cs="Times New Roman"/>
+                                <w:color w:val="D4D4D4"/>
+                                <w:sz w:val="21"/>
+                                <w:szCs w:val="21"/>
+                                <w:lang w:eastAsia="en-GB"/>
+                              </w:rPr>
+                              <w:t xml:space="preserve"> </w:t>
+                            </w:r>
+                            <w:proofErr w:type="gramStart"/>
+                            <w:r>
+                              <w:rPr>
+                                <w:rFonts w:ascii="Consolas" w:eastAsia="Times New Roman" w:hAnsi="Consolas" w:cs="Times New Roman"/>
+                                <w:color w:val="D4D4D4"/>
+                                <w:sz w:val="21"/>
+                                <w:szCs w:val="21"/>
+                                <w:lang w:eastAsia="en-GB"/>
+                              </w:rPr>
+                              <w:t>range(</w:t>
+                            </w:r>
+                            <w:proofErr w:type="gramEnd"/>
+                            <w:r>
+                              <w:rPr>
+                                <w:rFonts w:ascii="Consolas" w:eastAsia="Times New Roman" w:hAnsi="Consolas" w:cs="Times New Roman"/>
+                                <w:color w:val="B5CEA8"/>
+                                <w:sz w:val="21"/>
+                                <w:szCs w:val="21"/>
+                                <w:lang w:eastAsia="en-GB"/>
+                              </w:rPr>
+                              <w:t>0</w:t>
+                            </w:r>
+                            <w:r>
+                              <w:rPr>
+                                <w:rFonts w:ascii="Consolas" w:eastAsia="Times New Roman" w:hAnsi="Consolas" w:cs="Times New Roman"/>
+                                <w:color w:val="D4D4D4"/>
+                                <w:sz w:val="21"/>
+                                <w:szCs w:val="21"/>
+                                <w:lang w:eastAsia="en-GB"/>
+                              </w:rPr>
+                              <w:t xml:space="preserve">, </w:t>
+                            </w:r>
+                            <w:proofErr w:type="spellStart"/>
+                            <w:r>
+                              <w:rPr>
+                                <w:rFonts w:ascii="Consolas" w:eastAsia="Times New Roman" w:hAnsi="Consolas" w:cs="Times New Roman"/>
+                                <w:color w:val="D4D4D4"/>
+                                <w:sz w:val="21"/>
+                                <w:szCs w:val="21"/>
+                                <w:lang w:eastAsia="en-GB"/>
+                              </w:rPr>
+                              <w:t>len</w:t>
+                            </w:r>
+                            <w:proofErr w:type="spellEnd"/>
+                            <w:r>
+                              <w:rPr>
+                                <w:rFonts w:ascii="Consolas" w:eastAsia="Times New Roman" w:hAnsi="Consolas" w:cs="Times New Roman"/>
+                                <w:color w:val="D4D4D4"/>
+                                <w:sz w:val="21"/>
+                                <w:szCs w:val="21"/>
+                                <w:lang w:eastAsia="en-GB"/>
+                              </w:rPr>
+                              <w:t>(</w:t>
+                            </w:r>
+                            <w:proofErr w:type="spellStart"/>
+                            <w:r>
+                              <w:rPr>
+                                <w:rFonts w:ascii="Consolas" w:eastAsia="Times New Roman" w:hAnsi="Consolas" w:cs="Times New Roman"/>
+                                <w:color w:val="D4D4D4"/>
+                                <w:sz w:val="21"/>
+                                <w:szCs w:val="21"/>
+                                <w:lang w:eastAsia="en-GB"/>
+                              </w:rPr>
+                              <w:t>x_train</w:t>
+                            </w:r>
+                            <w:proofErr w:type="spellEnd"/>
+                            <w:r>
+                              <w:rPr>
+                                <w:rFonts w:ascii="Consolas" w:eastAsia="Times New Roman" w:hAnsi="Consolas" w:cs="Times New Roman"/>
+                                <w:color w:val="D4D4D4"/>
+                                <w:sz w:val="21"/>
+                                <w:szCs w:val="21"/>
+                                <w:lang w:eastAsia="en-GB"/>
+                              </w:rPr>
+                              <w:t>)):</w:t>
+                            </w:r>
+                          </w:p>
+                          <w:p>
+                            <w:pPr>
+                              <w:shd w:val="clear" w:color="auto" w:fill="1E1E1E"/>
+                              <w:spacing w:after="0" w:line="285" w:lineRule="atLeast"/>
+                              <w:rPr>
+                                <w:rFonts w:ascii="Consolas" w:eastAsia="Times New Roman" w:hAnsi="Consolas" w:cs="Times New Roman"/>
+                                <w:color w:val="D4D4D4"/>
+                                <w:sz w:val="21"/>
+                                <w:szCs w:val="21"/>
+                                <w:lang w:eastAsia="en-GB"/>
+                              </w:rPr>
+                            </w:pPr>
+                            <w:r>
+                              <w:rPr>
+                                <w:rFonts w:ascii="Consolas" w:eastAsia="Times New Roman" w:hAnsi="Consolas" w:cs="Times New Roman"/>
+                                <w:color w:val="D4D4D4"/>
+                                <w:sz w:val="21"/>
+                                <w:szCs w:val="21"/>
+                                <w:lang w:eastAsia="en-GB"/>
+                              </w:rPr>
+                              <w:t xml:space="preserve">        x = </w:t>
+                            </w:r>
+                            <w:proofErr w:type="spellStart"/>
+                            <w:r>
+                              <w:rPr>
+                                <w:rFonts w:ascii="Consolas" w:eastAsia="Times New Roman" w:hAnsi="Consolas" w:cs="Times New Roman"/>
+                                <w:color w:val="D4D4D4"/>
+                                <w:sz w:val="21"/>
+                                <w:szCs w:val="21"/>
+                                <w:lang w:eastAsia="en-GB"/>
+                              </w:rPr>
+                              <w:t>x_train</w:t>
+                            </w:r>
+                            <w:proofErr w:type="spellEnd"/>
+                            <w:r>
+                              <w:rPr>
+                                <w:rFonts w:ascii="Consolas" w:eastAsia="Times New Roman" w:hAnsi="Consolas" w:cs="Times New Roman"/>
+                                <w:color w:val="D4D4D4"/>
+                                <w:sz w:val="21"/>
+                                <w:szCs w:val="21"/>
+                                <w:lang w:eastAsia="en-GB"/>
+                              </w:rPr>
+                              <w:t>[</w:t>
+                            </w:r>
+                            <w:proofErr w:type="spellStart"/>
+                            <w:r>
+                              <w:rPr>
+                                <w:rFonts w:ascii="Consolas" w:eastAsia="Times New Roman" w:hAnsi="Consolas" w:cs="Times New Roman"/>
+                                <w:color w:val="D4D4D4"/>
+                                <w:sz w:val="21"/>
+                                <w:szCs w:val="21"/>
+                                <w:lang w:eastAsia="en-GB"/>
+                              </w:rPr>
+                              <w:t>i</w:t>
+                            </w:r>
+                            <w:proofErr w:type="spellEnd"/>
+                            <w:r>
+                              <w:rPr>
+                                <w:rFonts w:ascii="Consolas" w:eastAsia="Times New Roman" w:hAnsi="Consolas" w:cs="Times New Roman"/>
+                                <w:color w:val="D4D4D4"/>
+                                <w:sz w:val="21"/>
+                                <w:szCs w:val="21"/>
+                                <w:lang w:eastAsia="en-GB"/>
+                              </w:rPr>
+                              <w:t>]</w:t>
+                            </w:r>
+                          </w:p>
+                          <w:p>
+                            <w:pPr>
+                              <w:shd w:val="clear" w:color="auto" w:fill="1E1E1E"/>
+                              <w:spacing w:after="0" w:line="285" w:lineRule="atLeast"/>
+                              <w:rPr>
+                                <w:rFonts w:ascii="Consolas" w:eastAsia="Times New Roman" w:hAnsi="Consolas" w:cs="Times New Roman"/>
+                                <w:color w:val="D4D4D4"/>
+                                <w:sz w:val="21"/>
+                                <w:szCs w:val="21"/>
+                                <w:lang w:eastAsia="en-GB"/>
+                              </w:rPr>
+                            </w:pPr>
+                            <w:r>
+                              <w:rPr>
+                                <w:rFonts w:ascii="Consolas" w:eastAsia="Times New Roman" w:hAnsi="Consolas" w:cs="Times New Roman"/>
+                                <w:color w:val="D4D4D4"/>
+                                <w:sz w:val="21"/>
+                                <w:szCs w:val="21"/>
+                                <w:lang w:eastAsia="en-GB"/>
+                              </w:rPr>
+                              <w:t xml:space="preserve">        </w:t>
+                            </w:r>
+                            <w:r>
+                              <w:rPr>
+                                <w:rFonts w:ascii="Consolas" w:eastAsia="Times New Roman" w:hAnsi="Consolas" w:cs="Times New Roman"/>
+                                <w:color w:val="569CD6"/>
+                                <w:sz w:val="21"/>
+                                <w:szCs w:val="21"/>
+                                <w:lang w:eastAsia="en-GB"/>
+                              </w:rPr>
+                              <w:t>for</w:t>
+                            </w:r>
+                            <w:r>
+                              <w:rPr>
+                                <w:rFonts w:ascii="Consolas" w:eastAsia="Times New Roman" w:hAnsi="Consolas" w:cs="Times New Roman"/>
+                                <w:color w:val="D4D4D4"/>
+                                <w:sz w:val="21"/>
+                                <w:szCs w:val="21"/>
+                                <w:lang w:eastAsia="en-GB"/>
+                              </w:rPr>
+                              <w:t xml:space="preserve"> j </w:t>
+                            </w:r>
+                            <w:r>
+                              <w:rPr>
+                                <w:rFonts w:ascii="Consolas" w:eastAsia="Times New Roman" w:hAnsi="Consolas" w:cs="Times New Roman"/>
+                                <w:color w:val="569CD6"/>
+                                <w:sz w:val="21"/>
+                                <w:szCs w:val="21"/>
+                                <w:lang w:eastAsia="en-GB"/>
+                              </w:rPr>
+                              <w:t>in</w:t>
+                            </w:r>
+                            <w:r>
+                              <w:rPr>
+                                <w:rFonts w:ascii="Consolas" w:eastAsia="Times New Roman" w:hAnsi="Consolas" w:cs="Times New Roman"/>
+                                <w:color w:val="D4D4D4"/>
+                                <w:sz w:val="21"/>
+                                <w:szCs w:val="21"/>
+                                <w:lang w:eastAsia="en-GB"/>
+                              </w:rPr>
+                              <w:t xml:space="preserve"> </w:t>
+                            </w:r>
+                            <w:proofErr w:type="gramStart"/>
+                            <w:r>
+                              <w:rPr>
+                                <w:rFonts w:ascii="Consolas" w:eastAsia="Times New Roman" w:hAnsi="Consolas" w:cs="Times New Roman"/>
+                                <w:color w:val="D4D4D4"/>
+                                <w:sz w:val="21"/>
+                                <w:szCs w:val="21"/>
+                                <w:lang w:eastAsia="en-GB"/>
+                              </w:rPr>
+                              <w:t>range(</w:t>
+                            </w:r>
+                            <w:proofErr w:type="gramEnd"/>
+                            <w:r>
+                              <w:rPr>
+                                <w:rFonts w:ascii="Consolas" w:eastAsia="Times New Roman" w:hAnsi="Consolas" w:cs="Times New Roman"/>
+                                <w:color w:val="B5CEA8"/>
+                                <w:sz w:val="21"/>
+                                <w:szCs w:val="21"/>
+                                <w:lang w:eastAsia="en-GB"/>
+                              </w:rPr>
+                              <w:t>0</w:t>
+                            </w:r>
+                            <w:r>
+                              <w:rPr>
+                                <w:rFonts w:ascii="Consolas" w:eastAsia="Times New Roman" w:hAnsi="Consolas" w:cs="Times New Roman"/>
+                                <w:color w:val="D4D4D4"/>
+                                <w:sz w:val="21"/>
+                                <w:szCs w:val="21"/>
+                                <w:lang w:eastAsia="en-GB"/>
+                              </w:rPr>
+                              <w:t>, degree):</w:t>
+                            </w:r>
+                          </w:p>
+                          <w:p>
+                            <w:pPr>
+                              <w:shd w:val="clear" w:color="auto" w:fill="1E1E1E"/>
+                              <w:spacing w:after="0" w:line="285" w:lineRule="atLeast"/>
+                              <w:rPr>
+                                <w:rFonts w:ascii="Consolas" w:eastAsia="Times New Roman" w:hAnsi="Consolas" w:cs="Times New Roman"/>
+                                <w:color w:val="D4D4D4"/>
+                                <w:sz w:val="21"/>
+                                <w:szCs w:val="21"/>
+                                <w:lang w:eastAsia="en-GB"/>
+                              </w:rPr>
+                            </w:pPr>
+                            <w:r>
+                              <w:rPr>
+                                <w:rFonts w:ascii="Consolas" w:eastAsia="Times New Roman" w:hAnsi="Consolas" w:cs="Times New Roman"/>
+                                <w:color w:val="D4D4D4"/>
+                                <w:sz w:val="21"/>
+                                <w:szCs w:val="21"/>
+                                <w:lang w:eastAsia="en-GB"/>
+                              </w:rPr>
+                              <w:t xml:space="preserve">            </w:t>
+                            </w:r>
+                            <w:proofErr w:type="gramStart"/>
+                            <w:r>
+                              <w:rPr>
+                                <w:rFonts w:ascii="Consolas" w:eastAsia="Times New Roman" w:hAnsi="Consolas" w:cs="Times New Roman"/>
+                                <w:color w:val="D4D4D4"/>
+                                <w:sz w:val="21"/>
+                                <w:szCs w:val="21"/>
+                                <w:lang w:eastAsia="en-GB"/>
+                              </w:rPr>
+                              <w:t>X[</w:t>
+                            </w:r>
+                            <w:proofErr w:type="spellStart"/>
+                            <w:proofErr w:type="gramEnd"/>
+                            <w:r>
+                              <w:rPr>
+                                <w:rFonts w:ascii="Consolas" w:eastAsia="Times New Roman" w:hAnsi="Consolas" w:cs="Times New Roman"/>
+                                <w:color w:val="D4D4D4"/>
+                                <w:sz w:val="21"/>
+                                <w:szCs w:val="21"/>
+                                <w:lang w:eastAsia="en-GB"/>
+                              </w:rPr>
+                              <w:t>i</w:t>
+                            </w:r>
+                            <w:proofErr w:type="spellEnd"/>
+                            <w:r>
+                              <w:rPr>
+                                <w:rFonts w:ascii="Consolas" w:eastAsia="Times New Roman" w:hAnsi="Consolas" w:cs="Times New Roman"/>
+                                <w:color w:val="D4D4D4"/>
+                                <w:sz w:val="21"/>
+                                <w:szCs w:val="21"/>
+                                <w:lang w:eastAsia="en-GB"/>
+                              </w:rPr>
+                              <w:t xml:space="preserve">, j] = x ** (j + </w:t>
+                            </w:r>
+                            <w:r>
+                              <w:rPr>
+                                <w:rFonts w:ascii="Consolas" w:eastAsia="Times New Roman" w:hAnsi="Consolas" w:cs="Times New Roman"/>
+                                <w:color w:val="B5CEA8"/>
+                                <w:sz w:val="21"/>
+                                <w:szCs w:val="21"/>
+                                <w:lang w:eastAsia="en-GB"/>
+                              </w:rPr>
+                              <w:t>1</w:t>
+                            </w:r>
+                            <w:r>
+                              <w:rPr>
+                                <w:rFonts w:ascii="Consolas" w:eastAsia="Times New Roman" w:hAnsi="Consolas" w:cs="Times New Roman"/>
+                                <w:color w:val="D4D4D4"/>
+                                <w:sz w:val="21"/>
+                                <w:szCs w:val="21"/>
+                                <w:lang w:eastAsia="en-GB"/>
+                              </w:rPr>
+                              <w:t>)</w:t>
+                            </w:r>
+                          </w:p>
+                          <w:p>
+                            <w:pPr>
+                              <w:shd w:val="clear" w:color="auto" w:fill="1E1E1E"/>
+                              <w:spacing w:after="0" w:line="285" w:lineRule="atLeast"/>
+                              <w:rPr>
+                                <w:rFonts w:ascii="Consolas" w:eastAsia="Times New Roman" w:hAnsi="Consolas" w:cs="Times New Roman"/>
+                                <w:color w:val="D4D4D4"/>
+                                <w:sz w:val="21"/>
+                                <w:szCs w:val="21"/>
+                                <w:lang w:eastAsia="en-GB"/>
+                              </w:rPr>
+                            </w:pPr>
+                          </w:p>
+                          <w:p>
+                            <w:pPr>
+                              <w:shd w:val="clear" w:color="auto" w:fill="1E1E1E"/>
+                              <w:spacing w:after="0" w:line="285" w:lineRule="atLeast"/>
+                              <w:rPr>
+                                <w:rFonts w:ascii="Consolas" w:eastAsia="Times New Roman" w:hAnsi="Consolas" w:cs="Times New Roman"/>
+                                <w:color w:val="D4D4D4"/>
+                                <w:sz w:val="21"/>
+                                <w:szCs w:val="21"/>
+                                <w:lang w:eastAsia="en-GB"/>
+                              </w:rPr>
+                            </w:pPr>
+                            <w:r>
+                              <w:rPr>
+                                <w:rFonts w:ascii="Consolas" w:eastAsia="Times New Roman" w:hAnsi="Consolas" w:cs="Times New Roman"/>
+                                <w:color w:val="D4D4D4"/>
+                                <w:sz w:val="21"/>
+                                <w:szCs w:val="21"/>
+                                <w:lang w:eastAsia="en-GB"/>
+                              </w:rPr>
+                              <w:t xml:space="preserve">    </w:t>
+                            </w:r>
+                            <w:r>
+                              <w:rPr>
+                                <w:rFonts w:ascii="Consolas" w:eastAsia="Times New Roman" w:hAnsi="Consolas" w:cs="Times New Roman"/>
+                                <w:color w:val="608B4E"/>
+                                <w:sz w:val="21"/>
+                                <w:szCs w:val="21"/>
+                                <w:lang w:eastAsia="en-GB"/>
+                              </w:rPr>
+                              <w:t># Flip the array from back to front and add 1 to beginning of X</w:t>
+                            </w:r>
+                          </w:p>
+                          <w:p>
+                            <w:pPr>
+                              <w:shd w:val="clear" w:color="auto" w:fill="1E1E1E"/>
+                              <w:spacing w:after="0" w:line="285" w:lineRule="atLeast"/>
+                              <w:rPr>
+                                <w:rFonts w:ascii="Consolas" w:eastAsia="Times New Roman" w:hAnsi="Consolas" w:cs="Times New Roman"/>
+                                <w:color w:val="D4D4D4"/>
+                                <w:sz w:val="21"/>
+                                <w:szCs w:val="21"/>
+                                <w:lang w:eastAsia="en-GB"/>
+                              </w:rPr>
+                            </w:pPr>
+                            <w:r>
+                              <w:rPr>
+                                <w:rFonts w:ascii="Consolas" w:eastAsia="Times New Roman" w:hAnsi="Consolas" w:cs="Times New Roman"/>
+                                <w:color w:val="D4D4D4"/>
+                                <w:sz w:val="21"/>
+                                <w:szCs w:val="21"/>
+                                <w:lang w:eastAsia="en-GB"/>
+                              </w:rPr>
+                              <w:t xml:space="preserve">    X = </w:t>
+                            </w:r>
+                            <w:proofErr w:type="spellStart"/>
+                            <w:proofErr w:type="gramStart"/>
+                            <w:r>
+                              <w:rPr>
+                                <w:rFonts w:ascii="Consolas" w:eastAsia="Times New Roman" w:hAnsi="Consolas" w:cs="Times New Roman"/>
+                                <w:color w:val="D4D4D4"/>
+                                <w:sz w:val="21"/>
+                                <w:szCs w:val="21"/>
+                                <w:lang w:eastAsia="en-GB"/>
+                              </w:rPr>
+                              <w:t>np.fliplr</w:t>
+                            </w:r>
+                            <w:proofErr w:type="spellEnd"/>
+                            <w:proofErr w:type="gramEnd"/>
+                            <w:r>
+                              <w:rPr>
+                                <w:rFonts w:ascii="Consolas" w:eastAsia="Times New Roman" w:hAnsi="Consolas" w:cs="Times New Roman"/>
+                                <w:color w:val="D4D4D4"/>
+                                <w:sz w:val="21"/>
+                                <w:szCs w:val="21"/>
+                                <w:lang w:eastAsia="en-GB"/>
+                              </w:rPr>
+                              <w:t>(</w:t>
+                            </w:r>
+                            <w:proofErr w:type="spellStart"/>
+                            <w:r>
+                              <w:rPr>
+                                <w:rFonts w:ascii="Consolas" w:eastAsia="Times New Roman" w:hAnsi="Consolas" w:cs="Times New Roman"/>
+                                <w:color w:val="D4D4D4"/>
+                                <w:sz w:val="21"/>
+                                <w:szCs w:val="21"/>
+                                <w:lang w:eastAsia="en-GB"/>
+                              </w:rPr>
+                              <w:t>np.c</w:t>
+                            </w:r>
+                            <w:proofErr w:type="spellEnd"/>
+                            <w:r>
+                              <w:rPr>
+                                <w:rFonts w:ascii="Consolas" w:eastAsia="Times New Roman" w:hAnsi="Consolas" w:cs="Times New Roman"/>
+                                <w:color w:val="D4D4D4"/>
+                                <w:sz w:val="21"/>
+                                <w:szCs w:val="21"/>
+                                <w:lang w:eastAsia="en-GB"/>
+                              </w:rPr>
+                              <w:t>_[</w:t>
+                            </w:r>
+                            <w:proofErr w:type="spellStart"/>
+                            <w:r>
+                              <w:rPr>
+                                <w:rFonts w:ascii="Consolas" w:eastAsia="Times New Roman" w:hAnsi="Consolas" w:cs="Times New Roman"/>
+                                <w:color w:val="D4D4D4"/>
+                                <w:sz w:val="21"/>
+                                <w:szCs w:val="21"/>
+                                <w:lang w:eastAsia="en-GB"/>
+                              </w:rPr>
+                              <w:t>np.ones</w:t>
+                            </w:r>
+                            <w:proofErr w:type="spellEnd"/>
+                            <w:r>
+                              <w:rPr>
+                                <w:rFonts w:ascii="Consolas" w:eastAsia="Times New Roman" w:hAnsi="Consolas" w:cs="Times New Roman"/>
+                                <w:color w:val="D4D4D4"/>
+                                <w:sz w:val="21"/>
+                                <w:szCs w:val="21"/>
+                                <w:lang w:eastAsia="en-GB"/>
+                              </w:rPr>
+                              <w:t>([</w:t>
+                            </w:r>
+                            <w:proofErr w:type="spellStart"/>
+                            <w:r>
+                              <w:rPr>
+                                <w:rFonts w:ascii="Consolas" w:eastAsia="Times New Roman" w:hAnsi="Consolas" w:cs="Times New Roman"/>
+                                <w:color w:val="D4D4D4"/>
+                                <w:sz w:val="21"/>
+                                <w:szCs w:val="21"/>
+                                <w:lang w:eastAsia="en-GB"/>
+                              </w:rPr>
+                              <w:t>len</w:t>
+                            </w:r>
+                            <w:proofErr w:type="spellEnd"/>
+                            <w:r>
+                              <w:rPr>
+                                <w:rFonts w:ascii="Consolas" w:eastAsia="Times New Roman" w:hAnsi="Consolas" w:cs="Times New Roman"/>
+                                <w:color w:val="D4D4D4"/>
+                                <w:sz w:val="21"/>
+                                <w:szCs w:val="21"/>
+                                <w:lang w:eastAsia="en-GB"/>
+                              </w:rPr>
+                              <w:t>(</w:t>
+                            </w:r>
+                            <w:proofErr w:type="spellStart"/>
+                            <w:r>
+                              <w:rPr>
+                                <w:rFonts w:ascii="Consolas" w:eastAsia="Times New Roman" w:hAnsi="Consolas" w:cs="Times New Roman"/>
+                                <w:color w:val="D4D4D4"/>
+                                <w:sz w:val="21"/>
+                                <w:szCs w:val="21"/>
+                                <w:lang w:eastAsia="en-GB"/>
+                              </w:rPr>
+                              <w:t>x_train</w:t>
+                            </w:r>
+                            <w:proofErr w:type="spellEnd"/>
+                            <w:r>
+                              <w:rPr>
+                                <w:rFonts w:ascii="Consolas" w:eastAsia="Times New Roman" w:hAnsi="Consolas" w:cs="Times New Roman"/>
+                                <w:color w:val="D4D4D4"/>
+                                <w:sz w:val="21"/>
+                                <w:szCs w:val="21"/>
+                                <w:lang w:eastAsia="en-GB"/>
+                              </w:rPr>
+                              <w:t xml:space="preserve">), </w:t>
+                            </w:r>
+                            <w:r>
+                              <w:rPr>
+                                <w:rFonts w:ascii="Consolas" w:eastAsia="Times New Roman" w:hAnsi="Consolas" w:cs="Times New Roman"/>
+                                <w:color w:val="B5CEA8"/>
+                                <w:sz w:val="21"/>
+                                <w:szCs w:val="21"/>
+                                <w:lang w:eastAsia="en-GB"/>
+                              </w:rPr>
+                              <w:t>1</w:t>
+                            </w:r>
+                            <w:r>
+                              <w:rPr>
+                                <w:rFonts w:ascii="Consolas" w:eastAsia="Times New Roman" w:hAnsi="Consolas" w:cs="Times New Roman"/>
+                                <w:color w:val="D4D4D4"/>
+                                <w:sz w:val="21"/>
+                                <w:szCs w:val="21"/>
+                                <w:lang w:eastAsia="en-GB"/>
+                              </w:rPr>
+                              <w:t>]), X])</w:t>
+                            </w:r>
+                          </w:p>
+                          <w:p/>
+                        </w:txbxContent>
+                      </wps:txbx>
+                      <wps:bodyPr rot="0" vert="horz" wrap="square" lIns="91440" tIns="45720" rIns="91440" bIns="45720" anchor="t" anchorCtr="0">
+                        <a:noAutofit/>
+                      </wps:bodyPr>
+                    </wps:wsp>
+                  </a:graphicData>
+                </a:graphic>
+                <wp14:sizeRelH relativeFrom="margin">
+                  <wp14:pctWidth>0</wp14:pctWidth>
+                </wp14:sizeRelH>
+                <wp14:sizeRelV relativeFrom="margin">
+                  <wp14:pctHeight>0</wp14:pctHeight>
+                </wp14:sizeRelV>
+              </wp:anchor>
+            </w:drawing>
+          </mc:Choice>
+          <mc:Fallback>
+            <w:pict>
+              <v:shape w14:anchorId="469BA06D" id="_x0000_s1034" type="#_x0000_t202" style="position:absolute;left:0;text-align:left;margin-left:0;margin-top:12.7pt;width:404.25pt;height:153.75pt;z-index:251672576;visibility:visible;mso-wrap-style:square;mso-width-percent:0;mso-height-percent:0;mso-wrap-distance-left:9pt;mso-wrap-distance-top:0;mso-wrap-distance-right:9pt;mso-wrap-distance-bottom:0;mso-position-horizontal:center;mso-position-horizontal-relative:margin;mso-position-vertical:absolute;mso-position-vertical-relative:text;mso-width-percent:0;mso-height-percent:0;mso-width-relative:margin;mso-height-relative:margin;v-text-anchor:top" o:gfxdata="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" stroked="f">
+                <v:textbox>
+                  <w:txbxContent>
+                    <w:p>
+                      <w:pPr>
+                        <w:shd w:val="clear" w:color="auto" w:fill="1E1E1E"/>
+                        <w:spacing w:after="0" w:line="285" w:lineRule="atLeast"/>
+                        <w:rPr>
+                          <w:rFonts w:ascii="Consolas" w:eastAsia="Times New Roman" w:hAnsi="Consolas" w:cs="Times New Roman"/>
+                          <w:color w:val="D4D4D4"/>
+                          <w:sz w:val="21"/>
+                          <w:szCs w:val="21"/>
+                          <w:lang w:eastAsia="en-GB"/>
+                        </w:rPr>
+                      </w:pPr>
+                      <w:r>
+                        <w:rPr>
+                          <w:rFonts w:ascii="Consolas" w:eastAsia="Times New Roman" w:hAnsi="Consolas" w:cs="Times New Roman"/>
+                          <w:color w:val="608B4E"/>
+                          <w:sz w:val="21"/>
+                          <w:szCs w:val="21"/>
+                          <w:lang w:eastAsia="en-GB"/>
+                        </w:rPr>
+                        <w:t xml:space="preserve"># Initialise 2d array of size </w:t>
+                      </w:r>
+                      <w:proofErr w:type="spellStart"/>
+                      <w:r>
+                        <w:rPr>
+                          <w:rFonts w:ascii="Consolas" w:eastAsia="Times New Roman" w:hAnsi="Consolas" w:cs="Times New Roman"/>
+                          <w:color w:val="608B4E"/>
+                          <w:sz w:val="21"/>
+                          <w:szCs w:val="21"/>
+                          <w:lang w:eastAsia="en-GB"/>
+                        </w:rPr>
+                        <w:t>x_train</w:t>
+                      </w:r>
+                      <w:proofErr w:type="spellEnd"/>
+                      <w:r>
+                        <w:rPr>
+                          <w:rFonts w:ascii="Consolas" w:eastAsia="Times New Roman" w:hAnsi="Consolas" w:cs="Times New Roman"/>
+                          <w:color w:val="608B4E"/>
+                          <w:sz w:val="21"/>
+                          <w:szCs w:val="21"/>
+                          <w:lang w:eastAsia="en-GB"/>
+                        </w:rPr>
+                        <w:t xml:space="preserve"> by degree</w:t>
+                      </w:r>
+                    </w:p>
+                    <w:p>
+                      <w:pPr>
+                        <w:shd w:val="clear" w:color="auto" w:fill="1E1E1E"/>
+                        <w:spacing w:after="0" w:line="285" w:lineRule="atLeast"/>
+                        <w:rPr>
+                          <w:rFonts w:ascii="Consolas" w:eastAsia="Times New Roman" w:hAnsi="Consolas" w:cs="Times New Roman"/>
+                          <w:color w:val="D4D4D4"/>
+                          <w:sz w:val="21"/>
+                          <w:szCs w:val="21"/>
+                          <w:lang w:eastAsia="en-GB"/>
+                        </w:rPr>
+                      </w:pPr>
+                      <w:r>
+                        <w:rPr>
+                          <w:rFonts w:ascii="Consolas" w:eastAsia="Times New Roman" w:hAnsi="Consolas" w:cs="Times New Roman"/>
+                          <w:color w:val="D4D4D4"/>
+                          <w:sz w:val="21"/>
+                          <w:szCs w:val="21"/>
+                          <w:lang w:eastAsia="en-GB"/>
+                        </w:rPr>
+                        <w:t xml:space="preserve">    X = </w:t>
+                      </w:r>
+                      <w:proofErr w:type="spellStart"/>
+                      <w:proofErr w:type="gramStart"/>
+                      <w:r>
+                        <w:rPr>
+                          <w:rFonts w:ascii="Consolas" w:eastAsia="Times New Roman" w:hAnsi="Consolas" w:cs="Times New Roman"/>
+                          <w:color w:val="D4D4D4"/>
+                          <w:sz w:val="21"/>
+                          <w:szCs w:val="21"/>
+                          <w:lang w:eastAsia="en-GB"/>
+                        </w:rPr>
+                        <w:t>np.empty</w:t>
+                      </w:r>
+                      <w:proofErr w:type="spellEnd"/>
+                      <w:proofErr w:type="gramEnd"/>
+                      <w:r>
+                        <w:rPr>
+                          <w:rFonts w:ascii="Consolas" w:eastAsia="Times New Roman" w:hAnsi="Consolas" w:cs="Times New Roman"/>
+                          <w:color w:val="D4D4D4"/>
+                          <w:sz w:val="21"/>
+                          <w:szCs w:val="21"/>
+                          <w:lang w:eastAsia="en-GB"/>
+                        </w:rPr>
+                        <w:t>((</w:t>
+                      </w:r>
+                      <w:proofErr w:type="spellStart"/>
+                      <w:r>
+                        <w:rPr>
+                          <w:rFonts w:ascii="Consolas" w:eastAsia="Times New Roman" w:hAnsi="Consolas" w:cs="Times New Roman"/>
+                          <w:color w:val="D4D4D4"/>
+                          <w:sz w:val="21"/>
+                          <w:szCs w:val="21"/>
+                          <w:lang w:eastAsia="en-GB"/>
+                        </w:rPr>
+                        <w:t>len</w:t>
+                      </w:r>
+                      <w:proofErr w:type="spellEnd"/>
+                      <w:r>
+                        <w:rPr>
+                          <w:rFonts w:ascii="Consolas" w:eastAsia="Times New Roman" w:hAnsi="Consolas" w:cs="Times New Roman"/>
+                          <w:color w:val="D4D4D4"/>
+                          <w:sz w:val="21"/>
+                          <w:szCs w:val="21"/>
+                          <w:lang w:eastAsia="en-GB"/>
+                        </w:rPr>
+                        <w:t>(</w:t>
+                      </w:r>
+                      <w:proofErr w:type="spellStart"/>
+                      <w:r>
+                        <w:rPr>
+                          <w:rFonts w:ascii="Consolas" w:eastAsia="Times New Roman" w:hAnsi="Consolas" w:cs="Times New Roman"/>
+                          <w:color w:val="D4D4D4"/>
+                          <w:sz w:val="21"/>
+                          <w:szCs w:val="21"/>
+                          <w:lang w:eastAsia="en-GB"/>
+                        </w:rPr>
+                        <w:t>x_train</w:t>
+                      </w:r>
+                      <w:proofErr w:type="spellEnd"/>
+                      <w:r>
+                        <w:rPr>
+                          <w:rFonts w:ascii="Consolas" w:eastAsia="Times New Roman" w:hAnsi="Consolas" w:cs="Times New Roman"/>
+                          <w:color w:val="D4D4D4"/>
+                          <w:sz w:val="21"/>
+                          <w:szCs w:val="21"/>
+                          <w:lang w:eastAsia="en-GB"/>
+                        </w:rPr>
+                        <w:t>), degree))</w:t>
+                      </w:r>
+                    </w:p>
+                    <w:p>
+                      <w:pPr>
+                        <w:shd w:val="clear" w:color="auto" w:fill="1E1E1E"/>
+                        <w:spacing w:after="0" w:line="285" w:lineRule="atLeast"/>
+                        <w:rPr>
+                          <w:rFonts w:ascii="Consolas" w:eastAsia="Times New Roman" w:hAnsi="Consolas" w:cs="Times New Roman"/>
+                          <w:color w:val="D4D4D4"/>
+                          <w:sz w:val="21"/>
+                          <w:szCs w:val="21"/>
+                          <w:lang w:eastAsia="en-GB"/>
+                        </w:rPr>
+                      </w:pPr>
+                      <w:r>
+                        <w:rPr>
+                          <w:rFonts w:ascii="Consolas" w:eastAsia="Times New Roman" w:hAnsi="Consolas" w:cs="Times New Roman"/>
+                          <w:color w:val="D4D4D4"/>
+                          <w:sz w:val="21"/>
+                          <w:szCs w:val="21"/>
+                          <w:lang w:eastAsia="en-GB"/>
+                        </w:rPr>
+                        <w:t xml:space="preserve">    </w:t>
+                      </w:r>
+                      <w:r>
+                        <w:rPr>
+                          <w:rFonts w:ascii="Consolas" w:eastAsia="Times New Roman" w:hAnsi="Consolas" w:cs="Times New Roman"/>
+                          <w:color w:val="608B4E"/>
+                          <w:sz w:val="21"/>
+                          <w:szCs w:val="21"/>
+                          <w:lang w:eastAsia="en-GB"/>
+                        </w:rPr>
+                        <w:t># Add the nth degree feature expansion</w:t>
+                      </w:r>
+                    </w:p>
+                    <w:p>
+                      <w:pPr>
+                        <w:shd w:val="clear" w:color="auto" w:fill="1E1E1E"/>
+                        <w:spacing w:after="0" w:line="285" w:lineRule="atLeast"/>
+                        <w:rPr>
+                          <w:rFonts w:ascii="Consolas" w:eastAsia="Times New Roman" w:hAnsi="Consolas" w:cs="Times New Roman"/>
+                          <w:color w:val="D4D4D4"/>
+                          <w:sz w:val="21"/>
+                          <w:szCs w:val="21"/>
+                          <w:lang w:eastAsia="en-GB"/>
+                        </w:rPr>
+                      </w:pPr>
+                      <w:r>
+                        <w:rPr>
+                          <w:rFonts w:ascii="Consolas" w:eastAsia="Times New Roman" w:hAnsi="Consolas" w:cs="Times New Roman"/>
+                          <w:color w:val="D4D4D4"/>
+                          <w:sz w:val="21"/>
+                          <w:szCs w:val="21"/>
+                          <w:lang w:eastAsia="en-GB"/>
+                        </w:rPr>
+                        <w:t xml:space="preserve">    </w:t>
+                      </w:r>
+                      <w:r>
+                        <w:rPr>
+                          <w:rFonts w:ascii="Consolas" w:eastAsia="Times New Roman" w:hAnsi="Consolas" w:cs="Times New Roman"/>
+                          <w:color w:val="569CD6"/>
+                          <w:sz w:val="21"/>
+                          <w:szCs w:val="21"/>
+                          <w:lang w:eastAsia="en-GB"/>
+                        </w:rPr>
+                        <w:t>for</w:t>
+                      </w:r>
+                      <w:r>
+                        <w:rPr>
+                          <w:rFonts w:ascii="Consolas" w:eastAsia="Times New Roman" w:hAnsi="Consolas" w:cs="Times New Roman"/>
+                          <w:color w:val="D4D4D4"/>
+                          <w:sz w:val="21"/>
+                          <w:szCs w:val="21"/>
+                          <w:lang w:eastAsia="en-GB"/>
+                        </w:rPr>
+                        <w:t xml:space="preserve"> </w:t>
+                      </w:r>
+                      <w:proofErr w:type="spellStart"/>
+                      <w:r>
+                        <w:rPr>
+                          <w:rFonts w:ascii="Consolas" w:eastAsia="Times New Roman" w:hAnsi="Consolas" w:cs="Times New Roman"/>
+                          <w:color w:val="D4D4D4"/>
+                          <w:sz w:val="21"/>
+                          <w:szCs w:val="21"/>
+                          <w:lang w:eastAsia="en-GB"/>
+                        </w:rPr>
+                        <w:t>i</w:t>
+                      </w:r>
+                      <w:proofErr w:type="spellEnd"/>
+                      <w:r>
+                        <w:rPr>
+                          <w:rFonts w:ascii="Consolas" w:eastAsia="Times New Roman" w:hAnsi="Consolas" w:cs="Times New Roman"/>
+                          <w:color w:val="D4D4D4"/>
+                          <w:sz w:val="21"/>
+                          <w:szCs w:val="21"/>
+                          <w:lang w:eastAsia="en-GB"/>
+                        </w:rPr>
+                        <w:t xml:space="preserve"> </w:t>
+                      </w:r>
+                      <w:r>
+                        <w:rPr>
+                          <w:rFonts w:ascii="Consolas" w:eastAsia="Times New Roman" w:hAnsi="Consolas" w:cs="Times New Roman"/>
+                          <w:color w:val="569CD6"/>
+                          <w:sz w:val="21"/>
+                          <w:szCs w:val="21"/>
+                          <w:lang w:eastAsia="en-GB"/>
+                        </w:rPr>
+                        <w:t>in</w:t>
+                      </w:r>
+                      <w:r>
+                        <w:rPr>
+                          <w:rFonts w:ascii="Consolas" w:eastAsia="Times New Roman" w:hAnsi="Consolas" w:cs="Times New Roman"/>
+                          <w:color w:val="D4D4D4"/>
+                          <w:sz w:val="21"/>
+                          <w:szCs w:val="21"/>
+                          <w:lang w:eastAsia="en-GB"/>
+                        </w:rPr>
+                        <w:t xml:space="preserve"> </w:t>
+                      </w:r>
+                      <w:proofErr w:type="gramStart"/>
+                      <w:r>
+                        <w:rPr>
+                          <w:rFonts w:ascii="Consolas" w:eastAsia="Times New Roman" w:hAnsi="Consolas" w:cs="Times New Roman"/>
+                          <w:color w:val="D4D4D4"/>
+                          <w:sz w:val="21"/>
+                          <w:szCs w:val="21"/>
+                          <w:lang w:eastAsia="en-GB"/>
+                        </w:rPr>
+                        <w:t>range(</w:t>
+                      </w:r>
+                      <w:proofErr w:type="gramEnd"/>
+                      <w:r>
+                        <w:rPr>
+                          <w:rFonts w:ascii="Consolas" w:eastAsia="Times New Roman" w:hAnsi="Consolas" w:cs="Times New Roman"/>
+                          <w:color w:val="B5CEA8"/>
+                          <w:sz w:val="21"/>
+                          <w:szCs w:val="21"/>
+                          <w:lang w:eastAsia="en-GB"/>
+                        </w:rPr>
+                        <w:t>0</w:t>
+                      </w:r>
+                      <w:r>
+                        <w:rPr>
+                          <w:rFonts w:ascii="Consolas" w:eastAsia="Times New Roman" w:hAnsi="Consolas" w:cs="Times New Roman"/>
+                          <w:color w:val="D4D4D4"/>
+                          <w:sz w:val="21"/>
+                          <w:szCs w:val="21"/>
+                          <w:lang w:eastAsia="en-GB"/>
+                        </w:rPr>
+                        <w:t xml:space="preserve">, </w:t>
+                      </w:r>
+                      <w:proofErr w:type="spellStart"/>
+                      <w:r>
+                        <w:rPr>
+                          <w:rFonts w:ascii="Consolas" w:eastAsia="Times New Roman" w:hAnsi="Consolas" w:cs="Times New Roman"/>
+                          <w:color w:val="D4D4D4"/>
+                          <w:sz w:val="21"/>
+                          <w:szCs w:val="21"/>
+                          <w:lang w:eastAsia="en-GB"/>
+                        </w:rPr>
+                        <w:t>len</w:t>
+                      </w:r>
+                      <w:proofErr w:type="spellEnd"/>
+                      <w:r>
+                        <w:rPr>
+                          <w:rFonts w:ascii="Consolas" w:eastAsia="Times New Roman" w:hAnsi="Consolas" w:cs="Times New Roman"/>
+                          <w:color w:val="D4D4D4"/>
+                          <w:sz w:val="21"/>
+                          <w:szCs w:val="21"/>
+                          <w:lang w:eastAsia="en-GB"/>
+                        </w:rPr>
+                        <w:t>(</w:t>
+                      </w:r>
+                      <w:proofErr w:type="spellStart"/>
+                      <w:r>
+                        <w:rPr>
+                          <w:rFonts w:ascii="Consolas" w:eastAsia="Times New Roman" w:hAnsi="Consolas" w:cs="Times New Roman"/>
+                          <w:color w:val="D4D4D4"/>
+                          <w:sz w:val="21"/>
+                          <w:szCs w:val="21"/>
+                          <w:lang w:eastAsia="en-GB"/>
+                        </w:rPr>
+                        <w:t>x_train</w:t>
+                      </w:r>
+                      <w:proofErr w:type="spellEnd"/>
+                      <w:r>
+                        <w:rPr>
+                          <w:rFonts w:ascii="Consolas" w:eastAsia="Times New Roman" w:hAnsi="Consolas" w:cs="Times New Roman"/>
+                          <w:color w:val="D4D4D4"/>
+                          <w:sz w:val="21"/>
+                          <w:szCs w:val="21"/>
+                          <w:lang w:eastAsia="en-GB"/>
+                        </w:rPr>
+                        <w:t>)):</w:t>
+                      </w:r>
+                    </w:p>
+                    <w:p>
+                      <w:pPr>
+                        <w:shd w:val="clear" w:color="auto" w:fill="1E1E1E"/>
+                        <w:spacing w:after="0" w:line="285" w:lineRule="atLeast"/>
+                        <w:rPr>
+                          <w:rFonts w:ascii="Consolas" w:eastAsia="Times New Roman" w:hAnsi="Consolas" w:cs="Times New Roman"/>
+                          <w:color w:val="D4D4D4"/>
+                          <w:sz w:val="21"/>
+                          <w:szCs w:val="21"/>
+                          <w:lang w:eastAsia="en-GB"/>
+                        </w:rPr>
+                      </w:pPr>
+                      <w:r>
+                        <w:rPr>
+                          <w:rFonts w:ascii="Consolas" w:eastAsia="Times New Roman" w:hAnsi="Consolas" w:cs="Times New Roman"/>
+                          <w:color w:val="D4D4D4"/>
+                          <w:sz w:val="21"/>
+                          <w:szCs w:val="21"/>
+                          <w:lang w:eastAsia="en-GB"/>
+                        </w:rPr>
+                        <w:t xml:space="preserve">        x = </w:t>
+                      </w:r>
+                      <w:proofErr w:type="spellStart"/>
+                      <w:r>
+                        <w:rPr>
+                          <w:rFonts w:ascii="Consolas" w:eastAsia="Times New Roman" w:hAnsi="Consolas" w:cs="Times New Roman"/>
+                          <w:color w:val="D4D4D4"/>
+                          <w:sz w:val="21"/>
+                          <w:szCs w:val="21"/>
+                          <w:lang w:eastAsia="en-GB"/>
+                        </w:rPr>
+                        <w:t>x_train</w:t>
+                      </w:r>
+                      <w:proofErr w:type="spellEnd"/>
+                      <w:r>
+                        <w:rPr>
+                          <w:rFonts w:ascii="Consolas" w:eastAsia="Times New Roman" w:hAnsi="Consolas" w:cs="Times New Roman"/>
+                          <w:color w:val="D4D4D4"/>
+                          <w:sz w:val="21"/>
+                          <w:szCs w:val="21"/>
+                          <w:lang w:eastAsia="en-GB"/>
+                        </w:rPr>
+                        <w:t>[</w:t>
+                      </w:r>
+                      <w:proofErr w:type="spellStart"/>
+                      <w:r>
+                        <w:rPr>
+                          <w:rFonts w:ascii="Consolas" w:eastAsia="Times New Roman" w:hAnsi="Consolas" w:cs="Times New Roman"/>
+                          <w:color w:val="D4D4D4"/>
+                          <w:sz w:val="21"/>
+                          <w:szCs w:val="21"/>
+                          <w:lang w:eastAsia="en-GB"/>
+                        </w:rPr>
+                        <w:t>i</w:t>
+                      </w:r>
+                      <w:proofErr w:type="spellEnd"/>
+                      <w:r>
+                        <w:rPr>
+                          <w:rFonts w:ascii="Consolas" w:eastAsia="Times New Roman" w:hAnsi="Consolas" w:cs="Times New Roman"/>
+                          <w:color w:val="D4D4D4"/>
+                          <w:sz w:val="21"/>
+                          <w:szCs w:val="21"/>
+                          <w:lang w:eastAsia="en-GB"/>
+                        </w:rPr>
+                        <w:t>]</w:t>
+                      </w:r>
+                    </w:p>
+                    <w:p>
+                      <w:pPr>
+                        <w:shd w:val="clear" w:color="auto" w:fill="1E1E1E"/>
+                        <w:spacing w:after="0" w:line="285" w:lineRule="atLeast"/>
+                        <w:rPr>
+                          <w:rFonts w:ascii="Consolas" w:eastAsia="Times New Roman" w:hAnsi="Consolas" w:cs="Times New Roman"/>
+                          <w:color w:val="D4D4D4"/>
+                          <w:sz w:val="21"/>
+                          <w:szCs w:val="21"/>
+                          <w:lang w:eastAsia="en-GB"/>
+                        </w:rPr>
+                      </w:pPr>
+                      <w:r>
+                        <w:rPr>
+                          <w:rFonts w:ascii="Consolas" w:eastAsia="Times New Roman" w:hAnsi="Consolas" w:cs="Times New Roman"/>
+                          <w:color w:val="D4D4D4"/>
+                          <w:sz w:val="21"/>
+                          <w:szCs w:val="21"/>
+                          <w:lang w:eastAsia="en-GB"/>
+                        </w:rPr>
+                        <w:t xml:space="preserve">        </w:t>
+                      </w:r>
+                      <w:r>
+                        <w:rPr>
+                          <w:rFonts w:ascii="Consolas" w:eastAsia="Times New Roman" w:hAnsi="Consolas" w:cs="Times New Roman"/>
+                          <w:color w:val="569CD6"/>
+                          <w:sz w:val="21"/>
+                          <w:szCs w:val="21"/>
+                          <w:lang w:eastAsia="en-GB"/>
+                        </w:rPr>
+                        <w:t>for</w:t>
+                      </w:r>
+                      <w:r>
+                        <w:rPr>
+                          <w:rFonts w:ascii="Consolas" w:eastAsia="Times New Roman" w:hAnsi="Consolas" w:cs="Times New Roman"/>
+                          <w:color w:val="D4D4D4"/>
+                          <w:sz w:val="21"/>
+                          <w:szCs w:val="21"/>
+                          <w:lang w:eastAsia="en-GB"/>
+                        </w:rPr>
+                        <w:t xml:space="preserve"> j </w:t>
+                      </w:r>
+                      <w:r>
+                        <w:rPr>
+                          <w:rFonts w:ascii="Consolas" w:eastAsia="Times New Roman" w:hAnsi="Consolas" w:cs="Times New Roman"/>
+                          <w:color w:val="569CD6"/>
+                          <w:sz w:val="21"/>
+                          <w:szCs w:val="21"/>
+                          <w:lang w:eastAsia="en-GB"/>
+                        </w:rPr>
+                        <w:t>in</w:t>
+                      </w:r>
+                      <w:r>
+                        <w:rPr>
+                          <w:rFonts w:ascii="Consolas" w:eastAsia="Times New Roman" w:hAnsi="Consolas" w:cs="Times New Roman"/>
+                          <w:color w:val="D4D4D4"/>
+                          <w:sz w:val="21"/>
+                          <w:szCs w:val="21"/>
+                          <w:lang w:eastAsia="en-GB"/>
+                        </w:rPr>
+                        <w:t xml:space="preserve"> </w:t>
+                      </w:r>
+                      <w:proofErr w:type="gramStart"/>
+                      <w:r>
+                        <w:rPr>
+                          <w:rFonts w:ascii="Consolas" w:eastAsia="Times New Roman" w:hAnsi="Consolas" w:cs="Times New Roman"/>
+                          <w:color w:val="D4D4D4"/>
+                          <w:sz w:val="21"/>
+                          <w:szCs w:val="21"/>
+                          <w:lang w:eastAsia="en-GB"/>
+                        </w:rPr>
+                        <w:t>range(</w:t>
+                      </w:r>
+                      <w:proofErr w:type="gramEnd"/>
+                      <w:r>
+                        <w:rPr>
+                          <w:rFonts w:ascii="Consolas" w:eastAsia="Times New Roman" w:hAnsi="Consolas" w:cs="Times New Roman"/>
+                          <w:color w:val="B5CEA8"/>
+                          <w:sz w:val="21"/>
+                          <w:szCs w:val="21"/>
+                          <w:lang w:eastAsia="en-GB"/>
+                        </w:rPr>
+                        <w:t>0</w:t>
+                      </w:r>
+                      <w:r>
+                        <w:rPr>
+                          <w:rFonts w:ascii="Consolas" w:eastAsia="Times New Roman" w:hAnsi="Consolas" w:cs="Times New Roman"/>
+                          <w:color w:val="D4D4D4"/>
+                          <w:sz w:val="21"/>
+                          <w:szCs w:val="21"/>
+                          <w:lang w:eastAsia="en-GB"/>
+                        </w:rPr>
+                        <w:t>, degree):</w:t>
+                      </w:r>
+                    </w:p>
+                    <w:p>
+                      <w:pPr>
+                        <w:shd w:val="clear" w:color="auto" w:fill="1E1E1E"/>
+                        <w:spacing w:after="0" w:line="285" w:lineRule="atLeast"/>
+                        <w:rPr>
+                          <w:rFonts w:ascii="Consolas" w:eastAsia="Times New Roman" w:hAnsi="Consolas" w:cs="Times New Roman"/>
+                          <w:color w:val="D4D4D4"/>
+                          <w:sz w:val="21"/>
+                          <w:szCs w:val="21"/>
+                          <w:lang w:eastAsia="en-GB"/>
+                        </w:rPr>
+                      </w:pPr>
+                      <w:r>
+                        <w:rPr>
+                          <w:rFonts w:ascii="Consolas" w:eastAsia="Times New Roman" w:hAnsi="Consolas" w:cs="Times New Roman"/>
+                          <w:color w:val="D4D4D4"/>
+                          <w:sz w:val="21"/>
+                          <w:szCs w:val="21"/>
+                          <w:lang w:eastAsia="en-GB"/>
+                        </w:rPr>
+                        <w:t xml:space="preserve">            </w:t>
+                      </w:r>
+                      <w:proofErr w:type="gramStart"/>
+                      <w:r>
+                        <w:rPr>
+                          <w:rFonts w:ascii="Consolas" w:eastAsia="Times New Roman" w:hAnsi="Consolas" w:cs="Times New Roman"/>
+                          <w:color w:val="D4D4D4"/>
+                          <w:sz w:val="21"/>
+                          <w:szCs w:val="21"/>
+                          <w:lang w:eastAsia="en-GB"/>
+                        </w:rPr>
+                        <w:t>X[</w:t>
+                      </w:r>
+                      <w:proofErr w:type="spellStart"/>
+                      <w:proofErr w:type="gramEnd"/>
+                      <w:r>
+                        <w:rPr>
+                          <w:rFonts w:ascii="Consolas" w:eastAsia="Times New Roman" w:hAnsi="Consolas" w:cs="Times New Roman"/>
+                          <w:color w:val="D4D4D4"/>
+                          <w:sz w:val="21"/>
+                          <w:szCs w:val="21"/>
+                          <w:lang w:eastAsia="en-GB"/>
+                        </w:rPr>
+                        <w:t>i</w:t>
+                      </w:r>
+                      <w:proofErr w:type="spellEnd"/>
+                      <w:r>
+                        <w:rPr>
+                          <w:rFonts w:ascii="Consolas" w:eastAsia="Times New Roman" w:hAnsi="Consolas" w:cs="Times New Roman"/>
+                          <w:color w:val="D4D4D4"/>
+                          <w:sz w:val="21"/>
+                          <w:szCs w:val="21"/>
+                          <w:lang w:eastAsia="en-GB"/>
+                        </w:rPr>
+                        <w:t xml:space="preserve">, j] = x ** (j + </w:t>
+                      </w:r>
+                      <w:r>
+                        <w:rPr>
+                          <w:rFonts w:ascii="Consolas" w:eastAsia="Times New Roman" w:hAnsi="Consolas" w:cs="Times New Roman"/>
+                          <w:color w:val="B5CEA8"/>
+                          <w:sz w:val="21"/>
+                          <w:szCs w:val="21"/>
+                          <w:lang w:eastAsia="en-GB"/>
+                        </w:rPr>
+                        <w:t>1</w:t>
+                      </w:r>
+                      <w:r>
+                        <w:rPr>
+                          <w:rFonts w:ascii="Consolas" w:eastAsia="Times New Roman" w:hAnsi="Consolas" w:cs="Times New Roman"/>
+                          <w:color w:val="D4D4D4"/>
+                          <w:sz w:val="21"/>
+                          <w:szCs w:val="21"/>
+                          <w:lang w:eastAsia="en-GB"/>
+                        </w:rPr>
+                        <w:t>)</w:t>
+                      </w:r>
+                    </w:p>
+                    <w:p>
+                      <w:pPr>
+                        <w:shd w:val="clear" w:color="auto" w:fill="1E1E1E"/>
+                        <w:spacing w:after="0" w:line="285" w:lineRule="atLeast"/>
+                        <w:rPr>
+                          <w:rFonts w:ascii="Consolas" w:eastAsia="Times New Roman" w:hAnsi="Consolas" w:cs="Times New Roman"/>
+                          <w:color w:val="D4D4D4"/>
+                          <w:sz w:val="21"/>
+                          <w:szCs w:val="21"/>
+                          <w:lang w:eastAsia="en-GB"/>
+                        </w:rPr>
+                      </w:pPr>
+                    </w:p>
+                    <w:p>
+                      <w:pPr>
+                        <w:shd w:val="clear" w:color="auto" w:fill="1E1E1E"/>
+                        <w:spacing w:after="0" w:line="285" w:lineRule="atLeast"/>
+                        <w:rPr>
+                          <w:rFonts w:ascii="Consolas" w:eastAsia="Times New Roman" w:hAnsi="Consolas" w:cs="Times New Roman"/>
+                          <w:color w:val="D4D4D4"/>
+                          <w:sz w:val="21"/>
+                          <w:szCs w:val="21"/>
+                          <w:lang w:eastAsia="en-GB"/>
+                        </w:rPr>
+                      </w:pPr>
+                      <w:r>
+                        <w:rPr>
+                          <w:rFonts w:ascii="Consolas" w:eastAsia="Times New Roman" w:hAnsi="Consolas" w:cs="Times New Roman"/>
+                          <w:color w:val="D4D4D4"/>
+                          <w:sz w:val="21"/>
+                          <w:szCs w:val="21"/>
+                          <w:lang w:eastAsia="en-GB"/>
+                        </w:rPr>
+                        <w:t xml:space="preserve">    </w:t>
+                      </w:r>
+                      <w:r>
+                        <w:rPr>
+                          <w:rFonts w:ascii="Consolas" w:eastAsia="Times New Roman" w:hAnsi="Consolas" w:cs="Times New Roman"/>
+                          <w:color w:val="608B4E"/>
+                          <w:sz w:val="21"/>
+                          <w:szCs w:val="21"/>
+                          <w:lang w:eastAsia="en-GB"/>
+                        </w:rPr>
+                        <w:t># Flip the array from back to front and add 1 to beginning of X</w:t>
+                      </w:r>
+                    </w:p>
+                    <w:p>
+                      <w:pPr>
+                        <w:shd w:val="clear" w:color="auto" w:fill="1E1E1E"/>
+                        <w:spacing w:after="0" w:line="285" w:lineRule="atLeast"/>
+                        <w:rPr>
+                          <w:rFonts w:ascii="Consolas" w:eastAsia="Times New Roman" w:hAnsi="Consolas" w:cs="Times New Roman"/>
+                          <w:color w:val="D4D4D4"/>
+                          <w:sz w:val="21"/>
+                          <w:szCs w:val="21"/>
+                          <w:lang w:eastAsia="en-GB"/>
+                        </w:rPr>
+                      </w:pPr>
+                      <w:r>
+                        <w:rPr>
+                          <w:rFonts w:ascii="Consolas" w:eastAsia="Times New Roman" w:hAnsi="Consolas" w:cs="Times New Roman"/>
+                          <w:color w:val="D4D4D4"/>
+                          <w:sz w:val="21"/>
+                          <w:szCs w:val="21"/>
+                          <w:lang w:eastAsia="en-GB"/>
+                        </w:rPr>
+                        <w:t xml:space="preserve">    X = </w:t>
+                      </w:r>
+                      <w:proofErr w:type="spellStart"/>
+                      <w:proofErr w:type="gramStart"/>
+                      <w:r>
+                        <w:rPr>
+                          <w:rFonts w:ascii="Consolas" w:eastAsia="Times New Roman" w:hAnsi="Consolas" w:cs="Times New Roman"/>
+                          <w:color w:val="D4D4D4"/>
+                          <w:sz w:val="21"/>
+                          <w:szCs w:val="21"/>
+                          <w:lang w:eastAsia="en-GB"/>
+                        </w:rPr>
+                        <w:t>np.fliplr</w:t>
+                      </w:r>
+                      <w:proofErr w:type="spellEnd"/>
+                      <w:proofErr w:type="gramEnd"/>
+                      <w:r>
+                        <w:rPr>
+                          <w:rFonts w:ascii="Consolas" w:eastAsia="Times New Roman" w:hAnsi="Consolas" w:cs="Times New Roman"/>
+                          <w:color w:val="D4D4D4"/>
+                          <w:sz w:val="21"/>
+                          <w:szCs w:val="21"/>
+                          <w:lang w:eastAsia="en-GB"/>
+                        </w:rPr>
+                        <w:t>(</w:t>
+                      </w:r>
+                      <w:proofErr w:type="spellStart"/>
+                      <w:r>
+                        <w:rPr>
+                          <w:rFonts w:ascii="Consolas" w:eastAsia="Times New Roman" w:hAnsi="Consolas" w:cs="Times New Roman"/>
+                          <w:color w:val="D4D4D4"/>
+                          <w:sz w:val="21"/>
+                          <w:szCs w:val="21"/>
+                          <w:lang w:eastAsia="en-GB"/>
+                        </w:rPr>
+                        <w:t>np.c</w:t>
+                      </w:r>
+                      <w:proofErr w:type="spellEnd"/>
+                      <w:r>
+                        <w:rPr>
+                          <w:rFonts w:ascii="Consolas" w:eastAsia="Times New Roman" w:hAnsi="Consolas" w:cs="Times New Roman"/>
+                          <w:color w:val="D4D4D4"/>
+                          <w:sz w:val="21"/>
+                          <w:szCs w:val="21"/>
+                          <w:lang w:eastAsia="en-GB"/>
+                        </w:rPr>
+                        <w:t>_[</w:t>
+                      </w:r>
+                      <w:proofErr w:type="spellStart"/>
+                      <w:r>
+                        <w:rPr>
+                          <w:rFonts w:ascii="Consolas" w:eastAsia="Times New Roman" w:hAnsi="Consolas" w:cs="Times New Roman"/>
+                          <w:color w:val="D4D4D4"/>
+                          <w:sz w:val="21"/>
+                          <w:szCs w:val="21"/>
+                          <w:lang w:eastAsia="en-GB"/>
+                        </w:rPr>
+                        <w:t>np.ones</w:t>
+                      </w:r>
+                      <w:proofErr w:type="spellEnd"/>
+                      <w:r>
+                        <w:rPr>
+                          <w:rFonts w:ascii="Consolas" w:eastAsia="Times New Roman" w:hAnsi="Consolas" w:cs="Times New Roman"/>
+                          <w:color w:val="D4D4D4"/>
+                          <w:sz w:val="21"/>
+                          <w:szCs w:val="21"/>
+                          <w:lang w:eastAsia="en-GB"/>
+                        </w:rPr>
+                        <w:t>([</w:t>
+                      </w:r>
+                      <w:proofErr w:type="spellStart"/>
+                      <w:r>
+                        <w:rPr>
+                          <w:rFonts w:ascii="Consolas" w:eastAsia="Times New Roman" w:hAnsi="Consolas" w:cs="Times New Roman"/>
+                          <w:color w:val="D4D4D4"/>
+                          <w:sz w:val="21"/>
+                          <w:szCs w:val="21"/>
+                          <w:lang w:eastAsia="en-GB"/>
+                        </w:rPr>
+                        <w:t>len</w:t>
+                      </w:r>
+                      <w:proofErr w:type="spellEnd"/>
+                      <w:r>
+                        <w:rPr>
+                          <w:rFonts w:ascii="Consolas" w:eastAsia="Times New Roman" w:hAnsi="Consolas" w:cs="Times New Roman"/>
+                          <w:color w:val="D4D4D4"/>
+                          <w:sz w:val="21"/>
+                          <w:szCs w:val="21"/>
+                          <w:lang w:eastAsia="en-GB"/>
+                        </w:rPr>
+                        <w:t>(</w:t>
+                      </w:r>
+                      <w:proofErr w:type="spellStart"/>
+                      <w:r>
+                        <w:rPr>
+                          <w:rFonts w:ascii="Consolas" w:eastAsia="Times New Roman" w:hAnsi="Consolas" w:cs="Times New Roman"/>
+                          <w:color w:val="D4D4D4"/>
+                          <w:sz w:val="21"/>
+                          <w:szCs w:val="21"/>
+                          <w:lang w:eastAsia="en-GB"/>
+                        </w:rPr>
+                        <w:t>x_train</w:t>
+                      </w:r>
+                      <w:proofErr w:type="spellEnd"/>
+                      <w:r>
+                        <w:rPr>
+                          <w:rFonts w:ascii="Consolas" w:eastAsia="Times New Roman" w:hAnsi="Consolas" w:cs="Times New Roman"/>
+                          <w:color w:val="D4D4D4"/>
+                          <w:sz w:val="21"/>
+                          <w:szCs w:val="21"/>
+                          <w:lang w:eastAsia="en-GB"/>
+                        </w:rPr>
+                        <w:t xml:space="preserve">), </w:t>
+                      </w:r>
+                      <w:r>
+                        <w:rPr>
+                          <w:rFonts w:ascii="Consolas" w:eastAsia="Times New Roman" w:hAnsi="Consolas" w:cs="Times New Roman"/>
+                          <w:color w:val="B5CEA8"/>
+                          <w:sz w:val="21"/>
+                          <w:szCs w:val="21"/>
+                          <w:lang w:eastAsia="en-GB"/>
+                        </w:rPr>
+                        <w:t>1</w:t>
+                      </w:r>
+                      <w:r>
+                        <w:rPr>
+                          <w:rFonts w:ascii="Consolas" w:eastAsia="Times New Roman" w:hAnsi="Consolas" w:cs="Times New Roman"/>
+                          <w:color w:val="D4D4D4"/>
+                          <w:sz w:val="21"/>
+                          <w:szCs w:val="21"/>
+                          <w:lang w:eastAsia="en-GB"/>
+                        </w:rPr>
+                        <w:t>]), X])</w:t>
+                      </w:r>
+                    </w:p>
+                    <w:p/>
+                  </w:txbxContent>
+                </v:textbox>
+                <w10:wrap type="topAndBottom" anchorx="margin"/>
+              </v:shape>
+            </w:pict>
+          </mc:Fallback>
+        </mc:AlternateContent>
+      </w:r>
+      <w:r>
+        <w:rPr>
+          <w:rFonts w:eastAsiaTheme="minorEastAsia"/>
+        </w:rPr>
+        <w:t xml:space="preserve">The library </w:t>
+      </w:r>
+      <w:r>
+        <w:rPr>
+          <w:rFonts w:eastAsiaTheme="minorEastAsia"/>
+          <w:i/>
+        </w:rPr>
+        <w:t>numpy</w:t>
+      </w:r>
+      <w:r>
+        <w:rPr>
+          <w:rFonts w:eastAsiaTheme="minorEastAsia"/>
+        </w:rPr>
+        <w:t xml:space="preserve"> offers a function </w:t>
+      </w:r>
+      <w:proofErr w:type="spellStart"/>
+      <w:r>
+        <w:rPr>
+          <w:rFonts w:eastAsiaTheme="minorEastAsia"/>
+          <w:i/>
+        </w:rPr>
+        <w:t>vander</w:t>
+      </w:r>
+      <w:proofErr w:type="spellEnd"/>
+      <w:r>
+        <w:rPr>
+          <w:rFonts w:eastAsiaTheme="minorEastAsia"/>
+        </w:rPr>
+        <w:t xml:space="preserve"> to perform this operation for you, which would be implemented as, giving the same result:</w:t>
+      </w:r>
+    </w:p>
+    <w:p>
+      <w:pPr>
+        <w:pStyle w:val="NoSpacing"/>
+        <w:ind w:left="720"/>
+        <w:rPr>
+          <w:rFonts w:eastAsiaTheme="minorEastAsia"/>
+        </w:rPr>
+      </w:pPr>
+      <w:r>
+        <w:rPr>
+          <w:rFonts w:eastAsiaTheme="minorEastAsia"/>
+        </w:rPr>
+        <w:t xml:space="preserve">This code will be explained later in this report, and is simply for reference in explaining Vandermonde Matrices/Polynomial Feature Expansion. </w:t>
+      </w:r>
     </w:p>
     <w:p>
       <w:pPr>
@@ -2643,17 +4894,188 @@
         <w:t>How to use polynomial features in linear regression</w:t>
       </w:r>
     </w:p>
-    <w:p/>
+    <w:p>
+      <w:r>
+        <w:t xml:space="preserve">Where simple </w:t>
+      </w:r>
+      <w:r>
+        <w:t>linear</w:t>
+      </w:r>
+      <w:r>
+        <w:t xml:space="preserve"> regression and </w:t>
+      </w:r>
+      <w:r>
+        <w:t xml:space="preserve">polynomial regression use the same least squares solution as shown in </w:t>
+      </w:r>
+      <w:r>
+        <w:rPr>
+          <w:i/>
+        </w:rPr>
+        <w:t xml:space="preserve">Figure …, </w:t>
+      </w:r>
+      <w:r>
+        <w:t xml:space="preserve">They differ in that the X values for the polynomial regression are expressed as a matrix of with </w:t>
+      </w:r>
+      <w:r>
+        <w:rPr>
+          <w:i/>
+        </w:rPr>
+        <w:t>n</w:t>
+      </w:r>
+      <w:r>
+        <w:t xml:space="preserve"> degree. Both methods can produce the same results in certain circumstances, if you were to enter a degree of 1 into a Polynomial Regression algorithm using least squares, it would in theory produce the same result as simple linear regression using least squares (a straight linear best fitting line). </w:t>
+      </w:r>
+    </w:p>
+    <w:p>
+      <w:r>
+        <w:t xml:space="preserve">To use polynomial features in linear regression you will need to simply substitute the 1d array of the X values for a feature expanded Vandermonde matrix previously created into the equation </w:t>
+      </w:r>
+      <w:r>
+        <w:rPr>
+          <w:i/>
+        </w:rPr>
+        <w:t>Figure …</w:t>
+      </w:r>
+      <w:r>
+        <w:t xml:space="preserve"> to produce the polynomial parameters for a best fitting line to the </w:t>
+      </w:r>
+      <m:oMath>
+        <m:sSup>
+          <m:sSupPr>
+            <m:ctrlPr>
+              <w:rPr>
+                <w:rFonts w:ascii="Cambria Math" w:hAnsi="Cambria Math"/>
+                <w:i/>
+              </w:rPr>
+            </m:ctrlPr>
+          </m:sSupPr>
+          <m:e>
+            <m:r>
+              <w:rPr>
+                <w:rFonts w:ascii="Cambria Math" w:hAnsi="Cambria Math"/>
+              </w:rPr>
+              <m:t>n</m:t>
+            </m:r>
+          </m:e>
+          <m:sup>
+            <m:r>
+              <w:rPr>
+                <w:rFonts w:ascii="Cambria Math" w:hAnsi="Cambria Math"/>
+              </w:rPr>
+              <m:t>th</m:t>
+            </m:r>
+          </m:sup>
+        </m:sSup>
+      </m:oMath>
+      <w:r>
+        <w:t xml:space="preserve"> degree. </w:t>
+      </w:r>
+    </w:p>
     <w:p>
       <w:pPr>
         <w:pStyle w:val="Heading2"/>
       </w:pPr>
       <w:r>
+        <w:t>Difference between training set and test set performance</w:t>
+      </w:r>
+    </w:p>
+    <w:p>
+      <w:r>
+        <w:t xml:space="preserve">In most cases in linear and polynomial regression, performance is measured in the RMSE. </w:t>
+      </w:r>
+      <w:r>
+        <w:t xml:space="preserve">This gives an indication of how close all the points are to the theoretical best fitting line. The lower the number the better, however a very low RMSE on the training set of data could give an indication that the data has been overfitted. </w:t>
+      </w:r>
+    </w:p>
+    <w:p>
+      <w:r>
+        <w:t xml:space="preserve">Overfitting is the act in Polynomial Regression of raising the degree of expansion too high, causing the best fitting in the training set to follow every point closely, and not taking a general line over where the points lie. This therefore means that in the test set of data, the RMSE may well be much higher, as the points are not in the same places as in the training set. Looking at </w:t>
+      </w:r>
+      <w:r>
+        <w:rPr>
+          <w:i/>
+        </w:rPr>
+        <w:t>Figure 7</w:t>
+      </w:r>
+      <w:r>
+        <w:t xml:space="preserve">, You can see that the best fitting line for the Overfitted graph follows each point too closely, and would in that case have a close to zero RMSE. However, the Good Fit/Robust graph would produce a better and more accurate result for the test set of data, as it follows the general course of the points on the graph. </w:t>
+      </w:r>
+    </w:p>
+    <w:p>
+      <w:pPr>
+        <w:keepNext/>
+      </w:pPr>
+      <w:r>
+        <w:rPr>
+          <w:noProof/>
+        </w:rPr>
         <w:lastRenderedPageBreak/>
-        <w:t>Difference between training set and test set performance</w:t>
+        <w:drawing>
+          <wp:inline distT="0" distB="0" distL="0" distR="0" wp14:anchorId="2DF49F2A" wp14:editId="371DEAEC">
+            <wp:extent cx="5943600" cy="2133600"/>
+            <wp:effectExtent l="0" t="0" r="0" b="0"/>
+            <wp:docPr id="12" name="Picture 12"/>
+            <wp:cNvGraphicFramePr>
+              <a:graphicFrameLocks xmlns:a="http://schemas.openxmlformats.org/drawingml/2006/main" noChangeAspect="1"/>
+            </wp:cNvGraphicFramePr>
+            <a:graphic xmlns:a="http://schemas.openxmlformats.org/drawingml/2006/main">
+              <a:graphicData uri="http://schemas.openxmlformats.org/drawingml/2006/picture">
+                <pic:pic xmlns:pic="http://schemas.openxmlformats.org/drawingml/2006/picture">
+                  <pic:nvPicPr>
+                    <pic:cNvPr id="1" name=""/>
+                    <pic:cNvPicPr/>
+                  </pic:nvPicPr>
+                  <pic:blipFill>
+                    <a:blip r:embed="rId6"/>
+                    <a:stretch>
+                      <a:fillRect/>
+                    </a:stretch>
+                  </pic:blipFill>
+                  <pic:spPr>
+                    <a:xfrm>
+                      <a:off x="0" y="0"/>
+                      <a:ext cx="5943600" cy="2133600"/>
+                    </a:xfrm>
+                    <a:prstGeom prst="rect">
+                      <a:avLst/>
+                    </a:prstGeom>
+                  </pic:spPr>
+                </pic:pic>
+              </a:graphicData>
+            </a:graphic>
+          </wp:inline>
+        </w:drawing>
       </w:r>
     </w:p>
-    <w:p/>
+    <w:p>
+      <w:pPr>
+        <w:pStyle w:val="Caption"/>
+      </w:pPr>
+      <w:r>
+        <w:t xml:space="preserve">Figure </w:t>
+      </w:r>
+      <w:r>
+        <w:fldChar w:fldCharType="begin"/>
+      </w:r>
+      <w:r>
+        <w:instrText xml:space="preserve"> SEQ Figure \* ARABIC </w:instrText>
+      </w:r>
+      <w:r>
+        <w:fldChar w:fldCharType="separate"/>
+      </w:r>
+      <w:r>
+        <w:rPr>
+          <w:noProof/>
+        </w:rPr>
+        <w:t>7</w:t>
+      </w:r>
+      <w:r>
+        <w:fldChar w:fldCharType="end"/>
+      </w:r>
+      <w:r>
+        <w:t xml:space="preserve"> - Line fitting for polynomial regression</w:t>
+      </w:r>
+    </w:p>
     <w:p>
       <w:pPr>
         <w:pStyle w:val="Heading1"/>
@@ -2662,14 +5084,322 @@
         <w:t>Section 2: Implementation of Polynomial Regression</w:t>
       </w:r>
     </w:p>
-    <w:p/>
+    <w:p>
+      <w:r>
+        <w:t xml:space="preserve">My implementation </w:t>
+      </w:r>
+      <w:r>
+        <w:t>of polynomial regression a</w:t>
+      </w:r>
+      <w:r>
+        <w:t xml:space="preserve">ttempts to avoid major library usage, and implements feature expansion manually between lines 10-15, as well as using the actual least squares solution on line 18. </w:t>
+      </w:r>
+    </w:p>
+    <w:p>
+      <w:r>
+        <w:t>Looking first at the polynomial feature expansion to create a Vandermonde matrix, it begins on li</w:t>
+      </w:r>
+      <w:r>
+        <w:t>ne 10 creating an empty 2d numpy array (matrix)</w:t>
+      </w:r>
+      <w:r>
+        <w:t xml:space="preserve"> to the size of </w:t>
+      </w:r>
+      <w:proofErr w:type="spellStart"/>
+      <w:r>
+        <w:t>x_train</w:t>
+      </w:r>
+      <w:proofErr w:type="spellEnd"/>
+      <w:r>
+        <w:t xml:space="preserve"> by the degree + 1 (As the degrees go from zero to degree). A for loop is then implemented, going through each of the </w:t>
+      </w:r>
+      <w:proofErr w:type="spellStart"/>
+      <w:r>
+        <w:t>x_train</w:t>
+      </w:r>
+      <w:proofErr w:type="spellEnd"/>
+      <w:r>
+        <w:t xml:space="preserve"> values, and initialising the </w:t>
+      </w:r>
+      <w:proofErr w:type="spellStart"/>
+      <w:r>
+        <w:t>iter</w:t>
+      </w:r>
+      <w:proofErr w:type="spellEnd"/>
+      <w:r>
+        <w:t xml:space="preserve"> variable. The </w:t>
+      </w:r>
+      <w:proofErr w:type="spellStart"/>
+      <w:r>
+        <w:t>iter</w:t>
+      </w:r>
+      <w:proofErr w:type="spellEnd"/>
+      <w:r>
+        <w:t xml:space="preserve"> variable zips together two ranges, one going from zero to the degree + 1 and the other going the opposite way. This is required for arranging the values correctly for future use in the least squares solution, as the first variable in the matrix for each </w:t>
+      </w:r>
+      <w:proofErr w:type="spellStart"/>
+      <w:r>
+        <w:t>x_train</w:t>
+      </w:r>
+      <w:proofErr w:type="spellEnd"/>
+      <w:r>
+        <w:t xml:space="preserve"> value needs to be 1 (as it is </w:t>
+      </w:r>
+      <w:proofErr w:type="spellStart"/>
+      <w:r>
+        <w:t>x_train</w:t>
+      </w:r>
+      <w:proofErr w:type="spellEnd"/>
+      <w:r>
+        <w:t xml:space="preserve"> to the power of 0)</w:t>
+      </w:r>
+    </w:p>
+    <w:p>
+      <w:r>
+        <w:t xml:space="preserve">Moving to line 14 and 15, where an additional for loop goes through each degree from zero to the degree using the </w:t>
+      </w:r>
+      <w:proofErr w:type="spellStart"/>
+      <w:r>
+        <w:t>iter</w:t>
+      </w:r>
+      <w:proofErr w:type="spellEnd"/>
+      <w:r>
+        <w:t xml:space="preserve"> variable. For </w:t>
+      </w:r>
+      <w:r>
+        <w:t>example,</w:t>
+      </w:r>
+      <w:r>
+        <w:t xml:space="preserve"> in a degree of 5, the first iteration of that for loop would give values </w:t>
+      </w:r>
+      <w:r>
+        <w:t>j = 0, k = 5</w:t>
+      </w:r>
+      <w:r>
+        <w:t xml:space="preserve"> allowing for a correct order in the matrix. The resulting variable on line 15 </w:t>
+      </w:r>
+      <w:proofErr w:type="gramStart"/>
+      <w:r>
+        <w:t>X[</w:t>
+      </w:r>
+      <w:proofErr w:type="spellStart"/>
+      <w:proofErr w:type="gramEnd"/>
+      <w:r>
+        <w:t>i</w:t>
+      </w:r>
+      <w:proofErr w:type="spellEnd"/>
+      <w:r>
+        <w:t xml:space="preserve">, k] raises the </w:t>
+      </w:r>
+      <w:proofErr w:type="spellStart"/>
+      <w:r>
+        <w:t>x_train</w:t>
+      </w:r>
+      <w:proofErr w:type="spellEnd"/>
+      <w:r>
+        <w:t xml:space="preserve"> value to the power of j, allowing for the feature expansion. This process is repeated each time until the degree is reached. </w:t>
+      </w:r>
+    </w:p>
+    <w:p>
+      <w:pPr>
+        <w:keepNext/>
+      </w:pPr>
+      <w:r>
+        <w:rPr>
+          <w:noProof/>
+        </w:rPr>
+        <w:drawing>
+          <wp:inline distT="0" distB="0" distL="0" distR="0" wp14:anchorId="662DFC75" wp14:editId="2F0C2B74">
+            <wp:extent cx="5248275" cy="2085854"/>
+            <wp:effectExtent l="0" t="0" r="0" b="0"/>
+            <wp:docPr id="18" name="Picture 18"/>
+            <wp:cNvGraphicFramePr>
+              <a:graphicFrameLocks xmlns:a="http://schemas.openxmlformats.org/drawingml/2006/main" noChangeAspect="1"/>
+            </wp:cNvGraphicFramePr>
+            <a:graphic xmlns:a="http://schemas.openxmlformats.org/drawingml/2006/main">
+              <a:graphicData uri="http://schemas.openxmlformats.org/drawingml/2006/picture">
+                <pic:pic xmlns:pic="http://schemas.openxmlformats.org/drawingml/2006/picture">
+                  <pic:nvPicPr>
+                    <pic:cNvPr id="1" name=""/>
+                    <pic:cNvPicPr/>
+                  </pic:nvPicPr>
+                  <pic:blipFill>
+                    <a:blip r:embed="rId7"/>
+                    <a:stretch>
+                      <a:fillRect/>
+                    </a:stretch>
+                  </pic:blipFill>
+                  <pic:spPr>
+                    <a:xfrm>
+                      <a:off x="0" y="0"/>
+                      <a:ext cx="5274180" cy="2096150"/>
+                    </a:xfrm>
+                    <a:prstGeom prst="rect">
+                      <a:avLst/>
+                    </a:prstGeom>
+                  </pic:spPr>
+                </pic:pic>
+              </a:graphicData>
+            </a:graphic>
+          </wp:inline>
+        </w:drawing>
+      </w:r>
+    </w:p>
+    <w:p>
+      <w:pPr>
+        <w:pStyle w:val="Caption"/>
+      </w:pPr>
+      <w:r>
+        <w:t xml:space="preserve">Figure </w:t>
+      </w:r>
+      <w:r>
+        <w:fldChar w:fldCharType="begin"/>
+      </w:r>
+      <w:r>
+        <w:instrText xml:space="preserve"> SEQ Figure \* ARABIC </w:instrText>
+      </w:r>
+      <w:r>
+        <w:fldChar w:fldCharType="separate"/>
+      </w:r>
+      <w:r>
+        <w:rPr>
+          <w:noProof/>
+        </w:rPr>
+        <w:t>8</w:t>
+      </w:r>
+      <w:r>
+        <w:fldChar w:fldCharType="end"/>
+      </w:r>
+      <w:r>
+        <w:t xml:space="preserve"> - Polynomial Regression Implementation</w:t>
+      </w:r>
+    </w:p>
+    <w:p>
+      <w:r>
+        <w:lastRenderedPageBreak/>
+        <w:t xml:space="preserve">With the Vandermonde matrix populated, the function can move onto the least squares solution on line 18. This implements the equation as previously discussed in Section 1 – Least squares solution, using the X matrix with the feature expansion. In order to control matrix inversions, the numpy function </w:t>
+      </w:r>
+      <w:proofErr w:type="spellStart"/>
+      <w:proofErr w:type="gramStart"/>
+      <w:r>
+        <w:t>np.linalg</w:t>
+      </w:r>
+      <w:proofErr w:type="gramEnd"/>
+      <w:r>
+        <w:t>.solve</w:t>
+      </w:r>
+      <w:proofErr w:type="spellEnd"/>
+      <w:r>
+        <w:t xml:space="preserve"> is used as it offers a more precise result over using </w:t>
+      </w:r>
+      <w:proofErr w:type="spellStart"/>
+      <w:r>
+        <w:t>np.linalg.inv</w:t>
+      </w:r>
+      <w:proofErr w:type="spellEnd"/>
+      <w:r>
+        <w:t xml:space="preserve">. Returning from this function, it is encased in a 1d numpy matrix for later use as parameters when predicting values. This is then returned on line 20, completing the function and producing the output parameters to the degree selected. </w:t>
+      </w:r>
+    </w:p>
+    <w:p>
+      <w:r>
+        <w:t xml:space="preserve">Below shows </w:t>
+      </w:r>
+      <w:r>
+        <w:rPr>
+          <w:i/>
+        </w:rPr>
+        <w:t>Figure 9</w:t>
+      </w:r>
+      <w:r>
+        <w:t xml:space="preserve"> with the Training results for each degree plotted:</w:t>
+      </w:r>
+    </w:p>
+    <w:p>
+      <w:pPr>
+        <w:keepNext/>
+        <w:jc w:val="center"/>
+      </w:pPr>
+      <w:r>
+        <w:rPr>
+          <w:noProof/>
+        </w:rPr>
+        <w:drawing>
+          <wp:inline distT="0" distB="0" distL="0" distR="0" wp14:anchorId="161B3C78" wp14:editId="63B5D84C">
+            <wp:extent cx="5429250" cy="6278439"/>
+            <wp:effectExtent l="0" t="0" r="0" b="8255"/>
+            <wp:docPr id="15" name="Picture 15"/>
+            <wp:cNvGraphicFramePr>
+              <a:graphicFrameLocks xmlns:a="http://schemas.openxmlformats.org/drawingml/2006/main" noChangeAspect="1"/>
+            </wp:cNvGraphicFramePr>
+            <a:graphic xmlns:a="http://schemas.openxmlformats.org/drawingml/2006/main">
+              <a:graphicData uri="http://schemas.openxmlformats.org/drawingml/2006/picture">
+                <pic:pic xmlns:pic="http://schemas.openxmlformats.org/drawingml/2006/picture">
+                  <pic:nvPicPr>
+                    <pic:cNvPr id="1" name=""/>
+                    <pic:cNvPicPr/>
+                  </pic:nvPicPr>
+                  <pic:blipFill>
+                    <a:blip r:embed="rId8"/>
+                    <a:stretch>
+                      <a:fillRect/>
+                    </a:stretch>
+                  </pic:blipFill>
+                  <pic:spPr>
+                    <a:xfrm>
+                      <a:off x="0" y="0"/>
+                      <a:ext cx="5438135" cy="6288713"/>
+                    </a:xfrm>
+                    <a:prstGeom prst="rect">
+                      <a:avLst/>
+                    </a:prstGeom>
+                  </pic:spPr>
+                </pic:pic>
+              </a:graphicData>
+            </a:graphic>
+          </wp:inline>
+        </w:drawing>
+      </w:r>
+    </w:p>
+    <w:p>
+      <w:pPr>
+        <w:pStyle w:val="Caption"/>
+      </w:pPr>
+      <w:r>
+        <w:t xml:space="preserve">Figure </w:t>
+      </w:r>
+      <w:r>
+        <w:fldChar w:fldCharType="begin"/>
+      </w:r>
+      <w:r>
+        <w:instrText xml:space="preserve"> SEQ Figure \* ARABIC </w:instrText>
+      </w:r>
+      <w:r>
+        <w:fldChar w:fldCharType="separate"/>
+      </w:r>
+      <w:r>
+        <w:rPr>
+          <w:noProof/>
+        </w:rPr>
+        <w:t>9</w:t>
+      </w:r>
+      <w:r>
+        <w:fldChar w:fldCharType="end"/>
+      </w:r>
+      <w:r>
+        <w:t xml:space="preserve"> - Training Polynomials</w:t>
+      </w:r>
+    </w:p>
     <w:p>
       <w:pPr>
         <w:pStyle w:val="Heading1"/>
       </w:pPr>
       <w:r>
+        <w:lastRenderedPageBreak/>
         <w:t>Section 3: Evaluation</w:t>
       </w:r>
+      <w:bookmarkStart w:id="0" w:name="_GoBack"/>
+      <w:bookmarkEnd w:id="0"/>
     </w:p>
     <w:sectPr>
       <w:pgSz w:w="12240" w:h="15840"/>

</xml_diff>